<commit_message>
addToCart and removeFromCart done
</commit_message>
<xml_diff>
--- a/開發流程.docx
+++ b/開發流程.docx
@@ -15265,6 +15265,7 @@
       <w:r>
         <w:rPr>
           <w:rFonts w:hint="eastAsia"/>
+          <w:highlight w:val="darkGray"/>
           <w:shd w:val="pct15" w:color="auto" w:fill="FFFFFF"/>
         </w:rPr>
         <w:t>使用</w:t>
@@ -15272,6 +15273,7 @@
       <w:r>
         <w:rPr>
           <w:rFonts w:hint="eastAsia"/>
+          <w:highlight w:val="darkGray"/>
           <w:shd w:val="pct15" w:color="auto" w:fill="FFFFFF"/>
         </w:rPr>
         <w:t>redux</w:t>
@@ -15330,6 +15332,25 @@
       </w:r>
       <w:r>
         <w:rPr>
+          <w:shd w:val="pct15" w:color="auto" w:fill="FFFFFF"/>
+        </w:rPr>
+        <w:t>redux</w:t>
+      </w:r>
+      <w:r>
+        <w:rPr>
+          <w:rFonts w:hint="eastAsia"/>
+          <w:shd w:val="pct15" w:color="auto" w:fill="FFFFFF"/>
+        </w:rPr>
+        <w:t>資料夾</w:t>
+      </w:r>
+      <w:r>
+        <w:rPr>
+          <w:rFonts w:hint="eastAsia"/>
+        </w:rPr>
+        <w:t>並新增</w:t>
+      </w:r>
+      <w:r>
+        <w:rPr>
           <w:rFonts w:hint="eastAsia"/>
         </w:rPr>
         <w:t>store.js</w:t>
@@ -16604,7 +16625,7 @@
           <w:sz w:val="21"/>
           <w:szCs w:val="21"/>
         </w:rPr>
-        <w:t>'./store'</w:t>
+        <w:t>'./redux/store'</w:t>
       </w:r>
     </w:p>
     <w:p>
@@ -16902,25 +16923,19 @@
         <w:rPr>
           <w:rFonts w:hint="eastAsia"/>
         </w:rPr>
-        <w:t>到</w:t>
-      </w:r>
-      <w:r>
-        <w:rPr>
-          <w:rFonts w:hint="eastAsia"/>
-        </w:rPr>
-        <w:t>frontend</w:t>
-      </w:r>
-      <w:r>
-        <w:rPr>
-          <w:rFonts w:hint="eastAsia"/>
-        </w:rPr>
-        <w:t>的</w:t>
-      </w:r>
-      <w:r>
-        <w:rPr>
-          <w:rFonts w:hint="eastAsia"/>
-        </w:rPr>
-        <w:t>src</w:t>
+        <w:t>在</w:t>
+      </w:r>
+      <w:r>
+        <w:rPr>
+          <w:rFonts w:hint="eastAsia"/>
+        </w:rPr>
+        <w:t>redux</w:t>
+      </w:r>
+      <w:r>
+        <w:rPr>
+          <w:rFonts w:hint="eastAsia"/>
+        </w:rPr>
+        <w:t>資料夾</w:t>
       </w:r>
       <w:r>
         <w:rPr>
@@ -16931,12 +16946,14 @@
       <w:r>
         <w:rPr>
           <w:rFonts w:hint="eastAsia"/>
+          <w:shd w:val="pct15" w:color="auto" w:fill="FFFFFF"/>
         </w:rPr>
         <w:t>reducers</w:t>
       </w:r>
       <w:r>
         <w:rPr>
           <w:rFonts w:hint="eastAsia"/>
+          <w:shd w:val="pct15" w:color="auto" w:fill="FFFFFF"/>
         </w:rPr>
         <w:t>資料夾</w:t>
       </w:r>
@@ -18102,7 +18119,13 @@
         <w:rPr>
           <w:rFonts w:hint="eastAsia"/>
         </w:rPr>
-        <w:t>src</w:t>
+        <w:t>redux</w:t>
+      </w:r>
+      <w:r>
+        <w:rPr>
+          <w:rFonts w:hint="eastAsia"/>
+        </w:rPr>
+        <w:t>資料夾</w:t>
       </w:r>
       <w:r>
         <w:rPr>
@@ -18113,12 +18136,14 @@
       <w:r>
         <w:rPr>
           <w:rFonts w:hint="eastAsia"/>
+          <w:shd w:val="pct15" w:color="auto" w:fill="FFFFFF"/>
         </w:rPr>
         <w:t>constants</w:t>
       </w:r>
       <w:r>
         <w:rPr>
           <w:rFonts w:hint="eastAsia"/>
+          <w:shd w:val="pct15" w:color="auto" w:fill="FFFFFF"/>
         </w:rPr>
         <w:t>資料夾</w:t>
       </w:r>
@@ -18151,12 +18176,1235 @@
           <w:rFonts w:hint="eastAsia"/>
         </w:rPr>
         <w:t>通常大寫</w:t>
+      </w:r>
+      <w:r>
+        <w:rPr>
+          <w:rFonts w:hint="eastAsia"/>
+        </w:rPr>
+        <w:t>)</w:t>
+      </w:r>
+    </w:p>
+    <w:p>
+      <w:pPr>
+        <w:widowControl/>
+        <w:shd w:val="clear" w:color="auto" w:fill="1E1E1E"/>
+        <w:spacing w:line="285" w:lineRule="atLeast"/>
+        <w:rPr>
+          <w:rFonts w:ascii="Consolas" w:eastAsia="新細明體" w:hAnsi="Consolas" w:cs="Consolas"/>
+          <w:color w:val="D4D4D4"/>
+          <w:kern w:val="0"/>
+          <w:sz w:val="21"/>
+          <w:szCs w:val="21"/>
+        </w:rPr>
+      </w:pPr>
+      <w:r>
+        <w:rPr>
+          <w:rFonts w:ascii="Consolas" w:eastAsia="新細明體" w:hAnsi="Consolas" w:cs="Consolas"/>
+          <w:color w:val="C586C0"/>
+          <w:kern w:val="0"/>
+          <w:sz w:val="21"/>
+          <w:szCs w:val="21"/>
+        </w:rPr>
+        <w:t>export</w:t>
+      </w:r>
+      <w:r>
+        <w:rPr>
+          <w:rFonts w:ascii="Consolas" w:eastAsia="新細明體" w:hAnsi="Consolas" w:cs="Consolas"/>
+          <w:color w:val="D4D4D4"/>
+          <w:kern w:val="0"/>
+          <w:sz w:val="21"/>
+          <w:szCs w:val="21"/>
+        </w:rPr>
+        <w:t> </w:t>
+      </w:r>
+      <w:r>
+        <w:rPr>
+          <w:rFonts w:ascii="Consolas" w:eastAsia="新細明體" w:hAnsi="Consolas" w:cs="Consolas"/>
+          <w:color w:val="569CD6"/>
+          <w:kern w:val="0"/>
+          <w:sz w:val="21"/>
+          <w:szCs w:val="21"/>
+        </w:rPr>
+        <w:t>const</w:t>
+      </w:r>
+      <w:r>
+        <w:rPr>
+          <w:rFonts w:ascii="Consolas" w:eastAsia="新細明體" w:hAnsi="Consolas" w:cs="Consolas"/>
+          <w:color w:val="D4D4D4"/>
+          <w:kern w:val="0"/>
+          <w:sz w:val="21"/>
+          <w:szCs w:val="21"/>
+        </w:rPr>
+        <w:t> </w:t>
+      </w:r>
+      <w:r>
+        <w:rPr>
+          <w:rFonts w:ascii="Consolas" w:eastAsia="新細明體" w:hAnsi="Consolas" w:cs="Consolas"/>
+          <w:color w:val="4FC1FF"/>
+          <w:kern w:val="0"/>
+          <w:sz w:val="21"/>
+          <w:szCs w:val="21"/>
+        </w:rPr>
+        <w:t>PRODUCT_LIST_REQUEST</w:t>
+      </w:r>
+      <w:r>
+        <w:rPr>
+          <w:rFonts w:ascii="Consolas" w:eastAsia="新細明體" w:hAnsi="Consolas" w:cs="Consolas"/>
+          <w:color w:val="D4D4D4"/>
+          <w:kern w:val="0"/>
+          <w:sz w:val="21"/>
+          <w:szCs w:val="21"/>
+        </w:rPr>
+        <w:t> = </w:t>
+      </w:r>
+      <w:r>
+        <w:rPr>
+          <w:rFonts w:ascii="Consolas" w:eastAsia="新細明體" w:hAnsi="Consolas" w:cs="Consolas"/>
+          <w:color w:val="CE9178"/>
+          <w:kern w:val="0"/>
+          <w:sz w:val="21"/>
+          <w:szCs w:val="21"/>
+        </w:rPr>
+        <w:t>'PRODUCT_LIST_REQUEST'</w:t>
+      </w:r>
+    </w:p>
+    <w:p>
+      <w:pPr>
+        <w:widowControl/>
+        <w:shd w:val="clear" w:color="auto" w:fill="1E1E1E"/>
+        <w:spacing w:line="285" w:lineRule="atLeast"/>
+        <w:rPr>
+          <w:rFonts w:ascii="Consolas" w:eastAsia="新細明體" w:hAnsi="Consolas" w:cs="Consolas"/>
+          <w:color w:val="D4D4D4"/>
+          <w:kern w:val="0"/>
+          <w:sz w:val="21"/>
+          <w:szCs w:val="21"/>
+        </w:rPr>
+      </w:pPr>
+      <w:r>
+        <w:rPr>
+          <w:rFonts w:ascii="Consolas" w:eastAsia="新細明體" w:hAnsi="Consolas" w:cs="Consolas"/>
+          <w:color w:val="C586C0"/>
+          <w:kern w:val="0"/>
+          <w:sz w:val="21"/>
+          <w:szCs w:val="21"/>
+        </w:rPr>
+        <w:t>export</w:t>
+      </w:r>
+      <w:r>
+        <w:rPr>
+          <w:rFonts w:ascii="Consolas" w:eastAsia="新細明體" w:hAnsi="Consolas" w:cs="Consolas"/>
+          <w:color w:val="D4D4D4"/>
+          <w:kern w:val="0"/>
+          <w:sz w:val="21"/>
+          <w:szCs w:val="21"/>
+        </w:rPr>
+        <w:t> </w:t>
+      </w:r>
+      <w:r>
+        <w:rPr>
+          <w:rFonts w:ascii="Consolas" w:eastAsia="新細明體" w:hAnsi="Consolas" w:cs="Consolas"/>
+          <w:color w:val="569CD6"/>
+          <w:kern w:val="0"/>
+          <w:sz w:val="21"/>
+          <w:szCs w:val="21"/>
+        </w:rPr>
+        <w:t>const</w:t>
+      </w:r>
+      <w:r>
+        <w:rPr>
+          <w:rFonts w:ascii="Consolas" w:eastAsia="新細明體" w:hAnsi="Consolas" w:cs="Consolas"/>
+          <w:color w:val="D4D4D4"/>
+          <w:kern w:val="0"/>
+          <w:sz w:val="21"/>
+          <w:szCs w:val="21"/>
+        </w:rPr>
+        <w:t> </w:t>
+      </w:r>
+      <w:r>
+        <w:rPr>
+          <w:rFonts w:ascii="Consolas" w:eastAsia="新細明體" w:hAnsi="Consolas" w:cs="Consolas"/>
+          <w:color w:val="4FC1FF"/>
+          <w:kern w:val="0"/>
+          <w:sz w:val="21"/>
+          <w:szCs w:val="21"/>
+        </w:rPr>
+        <w:t>PRODUCT_LIST_SUCCESS</w:t>
+      </w:r>
+      <w:r>
+        <w:rPr>
+          <w:rFonts w:ascii="Consolas" w:eastAsia="新細明體" w:hAnsi="Consolas" w:cs="Consolas"/>
+          <w:color w:val="D4D4D4"/>
+          <w:kern w:val="0"/>
+          <w:sz w:val="21"/>
+          <w:szCs w:val="21"/>
+        </w:rPr>
+        <w:t> = </w:t>
+      </w:r>
+      <w:r>
+        <w:rPr>
+          <w:rFonts w:ascii="Consolas" w:eastAsia="新細明體" w:hAnsi="Consolas" w:cs="Consolas"/>
+          <w:color w:val="CE9178"/>
+          <w:kern w:val="0"/>
+          <w:sz w:val="21"/>
+          <w:szCs w:val="21"/>
+        </w:rPr>
+        <w:t>'PRODUCT_LIST_SUCCESS'</w:t>
+      </w:r>
+    </w:p>
+    <w:p>
+      <w:pPr>
+        <w:widowControl/>
+        <w:shd w:val="clear" w:color="auto" w:fill="1E1E1E"/>
+        <w:spacing w:line="285" w:lineRule="atLeast"/>
+        <w:rPr>
+          <w:rFonts w:ascii="Consolas" w:eastAsia="新細明體" w:hAnsi="Consolas" w:cs="Consolas"/>
+          <w:color w:val="D4D4D4"/>
+          <w:kern w:val="0"/>
+          <w:sz w:val="21"/>
+          <w:szCs w:val="21"/>
+        </w:rPr>
+      </w:pPr>
+      <w:r>
+        <w:rPr>
+          <w:rFonts w:ascii="Consolas" w:eastAsia="新細明體" w:hAnsi="Consolas" w:cs="Consolas"/>
+          <w:color w:val="C586C0"/>
+          <w:kern w:val="0"/>
+          <w:sz w:val="21"/>
+          <w:szCs w:val="21"/>
+        </w:rPr>
+        <w:t>export</w:t>
+      </w:r>
+      <w:r>
+        <w:rPr>
+          <w:rFonts w:ascii="Consolas" w:eastAsia="新細明體" w:hAnsi="Consolas" w:cs="Consolas"/>
+          <w:color w:val="D4D4D4"/>
+          <w:kern w:val="0"/>
+          <w:sz w:val="21"/>
+          <w:szCs w:val="21"/>
+        </w:rPr>
+        <w:t> </w:t>
+      </w:r>
+      <w:r>
+        <w:rPr>
+          <w:rFonts w:ascii="Consolas" w:eastAsia="新細明體" w:hAnsi="Consolas" w:cs="Consolas"/>
+          <w:color w:val="569CD6"/>
+          <w:kern w:val="0"/>
+          <w:sz w:val="21"/>
+          <w:szCs w:val="21"/>
+        </w:rPr>
+        <w:t>const</w:t>
+      </w:r>
+      <w:r>
+        <w:rPr>
+          <w:rFonts w:ascii="Consolas" w:eastAsia="新細明體" w:hAnsi="Consolas" w:cs="Consolas"/>
+          <w:color w:val="D4D4D4"/>
+          <w:kern w:val="0"/>
+          <w:sz w:val="21"/>
+          <w:szCs w:val="21"/>
+        </w:rPr>
+        <w:t> </w:t>
+      </w:r>
+      <w:r>
+        <w:rPr>
+          <w:rFonts w:ascii="Consolas" w:eastAsia="新細明體" w:hAnsi="Consolas" w:cs="Consolas"/>
+          <w:color w:val="4FC1FF"/>
+          <w:kern w:val="0"/>
+          <w:sz w:val="21"/>
+          <w:szCs w:val="21"/>
+        </w:rPr>
+        <w:t>PRODUCT_LIST_FAIL</w:t>
+      </w:r>
+      <w:r>
+        <w:rPr>
+          <w:rFonts w:ascii="Consolas" w:eastAsia="新細明體" w:hAnsi="Consolas" w:cs="Consolas"/>
+          <w:color w:val="D4D4D4"/>
+          <w:kern w:val="0"/>
+          <w:sz w:val="21"/>
+          <w:szCs w:val="21"/>
+        </w:rPr>
+        <w:t> = </w:t>
+      </w:r>
+      <w:r>
+        <w:rPr>
+          <w:rFonts w:ascii="Consolas" w:eastAsia="新細明體" w:hAnsi="Consolas" w:cs="Consolas"/>
+          <w:color w:val="CE9178"/>
+          <w:kern w:val="0"/>
+          <w:sz w:val="21"/>
+          <w:szCs w:val="21"/>
+        </w:rPr>
+        <w:t>'PRODUCT_LIST_FAIL'</w:t>
+      </w:r>
+    </w:p>
+    <w:p>
+      <w:r>
+        <w:rPr>
+          <w:rFonts w:hint="eastAsia"/>
+        </w:rPr>
+        <w:t>最後</w:t>
+      </w:r>
+      <w:r>
+        <w:rPr>
+          <w:rFonts w:hint="eastAsia"/>
+        </w:rPr>
+        <w:t>批次</w:t>
+      </w:r>
+      <w:r>
+        <w:rPr>
+          <w:rFonts w:hint="eastAsia"/>
+        </w:rPr>
+        <w:t>引入到</w:t>
+      </w:r>
+      <w:r>
+        <w:rPr>
+          <w:rFonts w:hint="eastAsia"/>
+        </w:rPr>
+        <w:t>productReducer</w:t>
+      </w:r>
+      <w:r>
+        <w:t>.js</w:t>
+      </w:r>
+    </w:p>
+    <w:p/>
+    <w:p>
+      <w:r>
+        <w:rPr>
+          <w:rFonts w:hint="eastAsia"/>
+        </w:rPr>
+        <w:t>完成後批次導入到</w:t>
+      </w:r>
+      <w:r>
+        <w:rPr>
+          <w:rFonts w:hint="eastAsia"/>
+        </w:rPr>
+        <w:t>store.js</w:t>
+      </w:r>
+    </w:p>
+    <w:p>
+      <w:pPr>
+        <w:widowControl/>
+        <w:shd w:val="clear" w:color="auto" w:fill="1E1E1E"/>
+        <w:spacing w:line="285" w:lineRule="atLeast"/>
+        <w:rPr>
+          <w:rFonts w:ascii="Consolas" w:eastAsia="新細明體" w:hAnsi="Consolas" w:cs="Consolas" w:hint="eastAsia"/>
+          <w:color w:val="D4D4D4"/>
+          <w:kern w:val="0"/>
+          <w:sz w:val="21"/>
+          <w:szCs w:val="21"/>
+        </w:rPr>
+      </w:pPr>
+      <w:r>
+        <w:rPr>
+          <w:rFonts w:ascii="Consolas" w:eastAsia="新細明體" w:hAnsi="Consolas" w:cs="Consolas"/>
+          <w:color w:val="C586C0"/>
+          <w:kern w:val="0"/>
+          <w:sz w:val="21"/>
+          <w:szCs w:val="21"/>
+        </w:rPr>
+        <w:t>import</w:t>
+      </w:r>
+      <w:r>
+        <w:rPr>
+          <w:rFonts w:ascii="Consolas" w:eastAsia="新細明體" w:hAnsi="Consolas" w:cs="Consolas"/>
+          <w:color w:val="D4D4D4"/>
+          <w:kern w:val="0"/>
+          <w:sz w:val="21"/>
+          <w:szCs w:val="21"/>
+        </w:rPr>
+        <w:t> { </w:t>
+      </w:r>
+      <w:r>
+        <w:rPr>
+          <w:rFonts w:ascii="Consolas" w:eastAsia="新細明體" w:hAnsi="Consolas" w:cs="Consolas"/>
+          <w:color w:val="9CDCFE"/>
+          <w:kern w:val="0"/>
+          <w:sz w:val="21"/>
+          <w:szCs w:val="21"/>
+        </w:rPr>
+        <w:t>productListReducer</w:t>
+      </w:r>
+      <w:r>
+        <w:rPr>
+          <w:rFonts w:ascii="Consolas" w:eastAsia="新細明體" w:hAnsi="Consolas" w:cs="Consolas"/>
+          <w:color w:val="D4D4D4"/>
+          <w:kern w:val="0"/>
+          <w:sz w:val="21"/>
+          <w:szCs w:val="21"/>
+        </w:rPr>
+        <w:t> } </w:t>
+      </w:r>
+      <w:r>
+        <w:rPr>
+          <w:rFonts w:ascii="Consolas" w:eastAsia="新細明體" w:hAnsi="Consolas" w:cs="Consolas"/>
+          <w:color w:val="C586C0"/>
+          <w:kern w:val="0"/>
+          <w:sz w:val="21"/>
+          <w:szCs w:val="21"/>
+        </w:rPr>
+        <w:t>from</w:t>
+      </w:r>
+      <w:r>
+        <w:rPr>
+          <w:rFonts w:ascii="Consolas" w:eastAsia="新細明體" w:hAnsi="Consolas" w:cs="Consolas"/>
+          <w:color w:val="D4D4D4"/>
+          <w:kern w:val="0"/>
+          <w:sz w:val="21"/>
+          <w:szCs w:val="21"/>
+        </w:rPr>
+        <w:t> </w:t>
+      </w:r>
+      <w:r>
+        <w:rPr>
+          <w:rFonts w:ascii="Consolas" w:eastAsia="新細明體" w:hAnsi="Consolas" w:cs="Consolas"/>
+          <w:color w:val="CE9178"/>
+          <w:kern w:val="0"/>
+          <w:sz w:val="21"/>
+          <w:szCs w:val="21"/>
+        </w:rPr>
+        <w:t>'./reducers/productReducers'</w:t>
+      </w:r>
+    </w:p>
+    <w:p>
+      <w:r>
+        <w:rPr>
+          <w:rFonts w:hint="eastAsia"/>
+        </w:rPr>
+        <w:t>將此</w:t>
+      </w:r>
+      <w:r>
+        <w:rPr>
+          <w:rFonts w:hint="eastAsia"/>
+        </w:rPr>
+        <w:t>reducer</w:t>
+      </w:r>
+      <w:r>
+        <w:rPr>
+          <w:rFonts w:hint="eastAsia"/>
+        </w:rPr>
+        <w:t>放到</w:t>
+      </w:r>
+      <w:r>
+        <w:rPr>
+          <w:rFonts w:hint="eastAsia"/>
+        </w:rPr>
+        <w:t>combineR</w:t>
+      </w:r>
+      <w:r>
+        <w:t>educers</w:t>
+      </w:r>
+      <w:r>
+        <w:rPr>
+          <w:rFonts w:hint="eastAsia"/>
+        </w:rPr>
+        <w:t>中</w:t>
+      </w:r>
+    </w:p>
+    <w:p>
+      <w:pPr>
+        <w:widowControl/>
+        <w:shd w:val="clear" w:color="auto" w:fill="1E1E1E"/>
+        <w:spacing w:line="285" w:lineRule="atLeast"/>
+        <w:rPr>
+          <w:rFonts w:ascii="Consolas" w:eastAsia="新細明體" w:hAnsi="Consolas" w:cs="Consolas"/>
+          <w:color w:val="D4D4D4"/>
+          <w:kern w:val="0"/>
+          <w:sz w:val="21"/>
+          <w:szCs w:val="21"/>
+        </w:rPr>
+      </w:pPr>
+      <w:r>
+        <w:rPr>
+          <w:rFonts w:ascii="Consolas" w:eastAsia="新細明體" w:hAnsi="Consolas" w:cs="Consolas"/>
+          <w:color w:val="569CD6"/>
+          <w:kern w:val="0"/>
+          <w:sz w:val="21"/>
+          <w:szCs w:val="21"/>
+        </w:rPr>
+        <w:t>const</w:t>
+      </w:r>
+      <w:r>
+        <w:rPr>
+          <w:rFonts w:ascii="Consolas" w:eastAsia="新細明體" w:hAnsi="Consolas" w:cs="Consolas"/>
+          <w:color w:val="D4D4D4"/>
+          <w:kern w:val="0"/>
+          <w:sz w:val="21"/>
+          <w:szCs w:val="21"/>
+        </w:rPr>
+        <w:t> </w:t>
+      </w:r>
+      <w:r>
+        <w:rPr>
+          <w:rFonts w:ascii="Consolas" w:eastAsia="新細明體" w:hAnsi="Consolas" w:cs="Consolas"/>
+          <w:color w:val="DCDCAA"/>
+          <w:kern w:val="0"/>
+          <w:sz w:val="21"/>
+          <w:szCs w:val="21"/>
+        </w:rPr>
+        <w:t>allReducer</w:t>
+      </w:r>
+      <w:r>
+        <w:rPr>
+          <w:rFonts w:ascii="Consolas" w:eastAsia="新細明體" w:hAnsi="Consolas" w:cs="Consolas"/>
+          <w:color w:val="D4D4D4"/>
+          <w:kern w:val="0"/>
+          <w:sz w:val="21"/>
+          <w:szCs w:val="21"/>
+        </w:rPr>
+        <w:t> = </w:t>
+      </w:r>
+      <w:r>
+        <w:rPr>
+          <w:rFonts w:ascii="Consolas" w:eastAsia="新細明體" w:hAnsi="Consolas" w:cs="Consolas"/>
+          <w:color w:val="DCDCAA"/>
+          <w:kern w:val="0"/>
+          <w:sz w:val="21"/>
+          <w:szCs w:val="21"/>
+        </w:rPr>
+        <w:t>combineReducers</w:t>
+      </w:r>
+      <w:r>
+        <w:rPr>
+          <w:rFonts w:ascii="Consolas" w:eastAsia="新細明體" w:hAnsi="Consolas" w:cs="Consolas"/>
+          <w:color w:val="D4D4D4"/>
+          <w:kern w:val="0"/>
+          <w:sz w:val="21"/>
+          <w:szCs w:val="21"/>
+        </w:rPr>
+        <w:t>({</w:t>
+      </w:r>
+    </w:p>
+    <w:p>
+      <w:pPr>
+        <w:widowControl/>
+        <w:shd w:val="clear" w:color="auto" w:fill="1E1E1E"/>
+        <w:spacing w:line="285" w:lineRule="atLeast"/>
+        <w:rPr>
+          <w:rFonts w:ascii="Consolas" w:eastAsia="新細明體" w:hAnsi="Consolas" w:cs="Consolas"/>
+          <w:color w:val="D4D4D4"/>
+          <w:kern w:val="0"/>
+          <w:sz w:val="21"/>
+          <w:szCs w:val="21"/>
+        </w:rPr>
+      </w:pPr>
+      <w:r>
+        <w:rPr>
+          <w:rFonts w:ascii="Consolas" w:eastAsia="新細明體" w:hAnsi="Consolas" w:cs="Consolas"/>
+          <w:color w:val="D4D4D4"/>
+          <w:kern w:val="0"/>
+          <w:sz w:val="21"/>
+          <w:szCs w:val="21"/>
+        </w:rPr>
+        <w:t>  </w:t>
+      </w:r>
+      <w:r>
+        <w:rPr>
+          <w:rFonts w:ascii="Consolas" w:eastAsia="新細明體" w:hAnsi="Consolas" w:cs="Consolas"/>
+          <w:color w:val="DCDCAA"/>
+          <w:kern w:val="0"/>
+          <w:sz w:val="21"/>
+          <w:szCs w:val="21"/>
+        </w:rPr>
+        <w:t>productList</w:t>
+      </w:r>
+      <w:r>
+        <w:rPr>
+          <w:rFonts w:ascii="Consolas" w:eastAsia="新細明體" w:hAnsi="Consolas" w:cs="Consolas"/>
+          <w:color w:val="9CDCFE"/>
+          <w:kern w:val="0"/>
+          <w:sz w:val="21"/>
+          <w:szCs w:val="21"/>
+        </w:rPr>
+        <w:t>:</w:t>
+      </w:r>
+      <w:r>
+        <w:rPr>
+          <w:rFonts w:ascii="Consolas" w:eastAsia="新細明體" w:hAnsi="Consolas" w:cs="Consolas"/>
+          <w:color w:val="D4D4D4"/>
+          <w:kern w:val="0"/>
+          <w:sz w:val="21"/>
+          <w:szCs w:val="21"/>
+        </w:rPr>
+        <w:t> </w:t>
+      </w:r>
+      <w:r>
+        <w:rPr>
+          <w:rFonts w:ascii="Consolas" w:eastAsia="新細明體" w:hAnsi="Consolas" w:cs="Consolas"/>
+          <w:color w:val="DCDCAA"/>
+          <w:kern w:val="0"/>
+          <w:sz w:val="21"/>
+          <w:szCs w:val="21"/>
+        </w:rPr>
+        <w:t>productListReducer</w:t>
+      </w:r>
+      <w:r>
+        <w:rPr>
+          <w:rFonts w:ascii="Consolas" w:eastAsia="新細明體" w:hAnsi="Consolas" w:cs="Consolas"/>
+          <w:color w:val="D4D4D4"/>
+          <w:kern w:val="0"/>
+          <w:sz w:val="21"/>
+          <w:szCs w:val="21"/>
+        </w:rPr>
+        <w:t>,</w:t>
+      </w:r>
+    </w:p>
+    <w:p>
+      <w:pPr>
+        <w:widowControl/>
+        <w:shd w:val="clear" w:color="auto" w:fill="1E1E1E"/>
+        <w:spacing w:line="285" w:lineRule="atLeast"/>
+        <w:rPr>
+          <w:rFonts w:ascii="Consolas" w:eastAsia="新細明體" w:hAnsi="Consolas" w:cs="Consolas"/>
+          <w:color w:val="D4D4D4"/>
+          <w:kern w:val="0"/>
+          <w:sz w:val="21"/>
+          <w:szCs w:val="21"/>
+        </w:rPr>
+      </w:pPr>
+      <w:r>
+        <w:rPr>
+          <w:rFonts w:ascii="Consolas" w:eastAsia="新細明體" w:hAnsi="Consolas" w:cs="Consolas"/>
+          <w:color w:val="D4D4D4"/>
+          <w:kern w:val="0"/>
+          <w:sz w:val="21"/>
+          <w:szCs w:val="21"/>
+        </w:rPr>
+        <w:t>})</w:t>
+      </w:r>
+    </w:p>
+    <w:p>
+      <w:r>
+        <w:rPr>
+          <w:rFonts w:hint="eastAsia"/>
+        </w:rPr>
+        <w:t>※</w:t>
+      </w:r>
+      <w:r>
+        <w:rPr>
+          <w:rFonts w:hint="eastAsia"/>
+        </w:rPr>
+        <w:t>productList</w:t>
+      </w:r>
+      <w:r>
+        <w:rPr>
+          <w:rFonts w:hint="eastAsia"/>
+        </w:rPr>
+        <w:t>為頁面指令，非常重要</w:t>
+      </w:r>
+    </w:p>
+    <w:p/>
+    <w:p>
+      <w:r>
+        <w:rPr>
+          <w:rFonts w:hint="eastAsia"/>
+        </w:rPr>
+        <w:t>在</w:t>
+      </w:r>
+      <w:r>
+        <w:rPr>
+          <w:rFonts w:hint="eastAsia"/>
+        </w:rPr>
+        <w:t>redux</w:t>
+      </w:r>
+      <w:r>
+        <w:rPr>
+          <w:rFonts w:hint="eastAsia"/>
+        </w:rPr>
+        <w:t>資料夾</w:t>
+      </w:r>
+      <w:r>
+        <w:rPr>
+          <w:rFonts w:hint="eastAsia"/>
+        </w:rPr>
+        <w:t>建立</w:t>
+      </w:r>
+      <w:r>
+        <w:rPr>
+          <w:rFonts w:hint="eastAsia"/>
+          <w:shd w:val="pct15" w:color="auto" w:fill="FFFFFF"/>
+        </w:rPr>
+        <w:t>actions</w:t>
+      </w:r>
+      <w:r>
+        <w:rPr>
+          <w:rFonts w:hint="eastAsia"/>
+          <w:shd w:val="pct15" w:color="auto" w:fill="FFFFFF"/>
+        </w:rPr>
+        <w:t>資料夾</w:t>
+      </w:r>
+      <w:r>
+        <w:rPr>
+          <w:rFonts w:hint="eastAsia"/>
+        </w:rPr>
+        <w:t>並新增</w:t>
+      </w:r>
+      <w:r>
+        <w:rPr>
+          <w:rFonts w:hint="eastAsia"/>
+        </w:rPr>
+        <w:t>productAction</w:t>
+      </w:r>
+      <w:r>
+        <w:t>.js</w:t>
+      </w:r>
+      <w:r>
+        <w:rPr>
+          <w:rFonts w:hint="eastAsia"/>
+        </w:rPr>
+        <w:t>設定產品相關的操作指令</w:t>
+      </w:r>
+    </w:p>
+    <w:p>
+      <w:r>
+        <w:rPr>
+          <w:rFonts w:hint="eastAsia"/>
+        </w:rPr>
+        <w:t>異步</w:t>
+      </w:r>
+      <w:r>
+        <w:rPr>
+          <w:rFonts w:hint="eastAsia"/>
+        </w:rPr>
+        <w:t>action</w:t>
+      </w:r>
+      <w:r>
+        <w:rPr>
+          <w:rFonts w:hint="eastAsia"/>
+        </w:rPr>
+        <w:t>操作指令及錯誤控制</w:t>
+      </w:r>
+    </w:p>
+    <w:p>
+      <w:pPr>
+        <w:widowControl/>
+        <w:shd w:val="clear" w:color="auto" w:fill="1E1E1E"/>
+        <w:spacing w:line="285" w:lineRule="atLeast"/>
+        <w:rPr>
+          <w:rFonts w:ascii="Consolas" w:eastAsia="新細明體" w:hAnsi="Consolas" w:cs="Consolas"/>
+          <w:color w:val="D4D4D4"/>
+          <w:kern w:val="0"/>
+          <w:sz w:val="21"/>
+          <w:szCs w:val="21"/>
+        </w:rPr>
+      </w:pPr>
+      <w:r>
+        <w:rPr>
+          <w:rFonts w:ascii="Consolas" w:eastAsia="新細明體" w:hAnsi="Consolas" w:cs="Consolas"/>
+          <w:color w:val="C586C0"/>
+          <w:kern w:val="0"/>
+          <w:sz w:val="21"/>
+          <w:szCs w:val="21"/>
+        </w:rPr>
+        <w:t>export</w:t>
+      </w:r>
+      <w:r>
+        <w:rPr>
+          <w:rFonts w:ascii="Consolas" w:eastAsia="新細明體" w:hAnsi="Consolas" w:cs="Consolas"/>
+          <w:color w:val="D4D4D4"/>
+          <w:kern w:val="0"/>
+          <w:sz w:val="21"/>
+          <w:szCs w:val="21"/>
+        </w:rPr>
+        <w:t> </w:t>
+      </w:r>
+      <w:r>
+        <w:rPr>
+          <w:rFonts w:ascii="Consolas" w:eastAsia="新細明體" w:hAnsi="Consolas" w:cs="Consolas"/>
+          <w:color w:val="569CD6"/>
+          <w:kern w:val="0"/>
+          <w:sz w:val="21"/>
+          <w:szCs w:val="21"/>
+        </w:rPr>
+        <w:t>const</w:t>
+      </w:r>
+      <w:r>
+        <w:rPr>
+          <w:rFonts w:ascii="Consolas" w:eastAsia="新細明體" w:hAnsi="Consolas" w:cs="Consolas"/>
+          <w:color w:val="D4D4D4"/>
+          <w:kern w:val="0"/>
+          <w:sz w:val="21"/>
+          <w:szCs w:val="21"/>
+        </w:rPr>
+        <w:t> </w:t>
+      </w:r>
+      <w:r>
+        <w:rPr>
+          <w:rFonts w:ascii="Consolas" w:eastAsia="新細明體" w:hAnsi="Consolas" w:cs="Consolas"/>
+          <w:color w:val="DCDCAA"/>
+          <w:kern w:val="0"/>
+          <w:sz w:val="21"/>
+          <w:szCs w:val="21"/>
+        </w:rPr>
+        <w:t>listProducts</w:t>
+      </w:r>
+      <w:r>
+        <w:rPr>
+          <w:rFonts w:ascii="Consolas" w:eastAsia="新細明體" w:hAnsi="Consolas" w:cs="Consolas"/>
+          <w:color w:val="D4D4D4"/>
+          <w:kern w:val="0"/>
+          <w:sz w:val="21"/>
+          <w:szCs w:val="21"/>
+        </w:rPr>
+        <w:t> = () </w:t>
+      </w:r>
+      <w:r>
+        <w:rPr>
+          <w:rFonts w:ascii="Consolas" w:eastAsia="新細明體" w:hAnsi="Consolas" w:cs="Consolas"/>
+          <w:color w:val="569CD6"/>
+          <w:kern w:val="0"/>
+          <w:sz w:val="21"/>
+          <w:szCs w:val="21"/>
+        </w:rPr>
+        <w:t>=&gt;</w:t>
+      </w:r>
+      <w:r>
+        <w:rPr>
+          <w:rFonts w:ascii="Consolas" w:eastAsia="新細明體" w:hAnsi="Consolas" w:cs="Consolas"/>
+          <w:color w:val="D4D4D4"/>
+          <w:kern w:val="0"/>
+          <w:sz w:val="21"/>
+          <w:szCs w:val="21"/>
+        </w:rPr>
+        <w:t> {</w:t>
+      </w:r>
+      <w:r>
+        <w:rPr>
+          <w:rFonts w:ascii="Consolas" w:eastAsia="新細明體" w:hAnsi="Consolas" w:cs="Consolas" w:hint="eastAsia"/>
+          <w:color w:val="D4D4D4"/>
+          <w:kern w:val="0"/>
+          <w:sz w:val="21"/>
+          <w:szCs w:val="21"/>
+        </w:rPr>
+        <w:t xml:space="preserve"> </w:t>
+      </w:r>
+      <w:r>
+        <w:rPr>
+          <w:rFonts w:ascii="Consolas" w:eastAsia="新細明體" w:hAnsi="Consolas" w:cs="Consolas"/>
+          <w:color w:val="6A9955"/>
+          <w:kern w:val="0"/>
+          <w:sz w:val="21"/>
+          <w:szCs w:val="21"/>
+        </w:rPr>
+        <w:t>//</w:t>
+      </w:r>
+      <w:r>
+        <w:rPr>
+          <w:rFonts w:ascii="Consolas" w:eastAsia="新細明體" w:hAnsi="Consolas" w:cs="Consolas" w:hint="eastAsia"/>
+          <w:color w:val="6A9955"/>
+          <w:kern w:val="0"/>
+          <w:sz w:val="21"/>
+          <w:szCs w:val="21"/>
+        </w:rPr>
+        <w:t>異步</w:t>
+      </w:r>
+      <w:r>
+        <w:rPr>
+          <w:rFonts w:ascii="Consolas" w:eastAsia="新細明體" w:hAnsi="Consolas" w:cs="Consolas" w:hint="eastAsia"/>
+          <w:color w:val="6A9955"/>
+          <w:kern w:val="0"/>
+          <w:sz w:val="21"/>
+          <w:szCs w:val="21"/>
+        </w:rPr>
+        <w:t>action</w:t>
+      </w:r>
+      <w:r>
+        <w:rPr>
+          <w:rFonts w:ascii="Consolas" w:eastAsia="新細明體" w:hAnsi="Consolas" w:cs="Consolas" w:hint="eastAsia"/>
+          <w:color w:val="6A9955"/>
+          <w:kern w:val="0"/>
+          <w:sz w:val="21"/>
+          <w:szCs w:val="21"/>
+        </w:rPr>
+        <w:t>值為函數</w:t>
       </w:r>
       <w:bookmarkStart w:id="0" w:name="_GoBack"/>
       <w:bookmarkEnd w:id="0"/>
-      <w:r>
-        <w:rPr>
-          <w:rFonts w:hint="eastAsia"/>
+    </w:p>
+    <w:p>
+      <w:pPr>
+        <w:widowControl/>
+        <w:shd w:val="clear" w:color="auto" w:fill="1E1E1E"/>
+        <w:spacing w:line="285" w:lineRule="atLeast"/>
+        <w:rPr>
+          <w:rFonts w:ascii="Consolas" w:eastAsia="新細明體" w:hAnsi="Consolas" w:cs="Consolas"/>
+          <w:color w:val="D4D4D4"/>
+          <w:kern w:val="0"/>
+          <w:sz w:val="21"/>
+          <w:szCs w:val="21"/>
+        </w:rPr>
+      </w:pPr>
+      <w:r>
+        <w:rPr>
+          <w:rFonts w:ascii="Consolas" w:eastAsia="新細明體" w:hAnsi="Consolas" w:cs="Consolas"/>
+          <w:color w:val="D4D4D4"/>
+          <w:kern w:val="0"/>
+          <w:sz w:val="21"/>
+          <w:szCs w:val="21"/>
+        </w:rPr>
+        <w:t>  </w:t>
+      </w:r>
+      <w:r>
+        <w:rPr>
+          <w:rFonts w:ascii="Consolas" w:eastAsia="新細明體" w:hAnsi="Consolas" w:cs="Consolas"/>
+          <w:color w:val="C586C0"/>
+          <w:kern w:val="0"/>
+          <w:sz w:val="21"/>
+          <w:szCs w:val="21"/>
+        </w:rPr>
+        <w:t>return</w:t>
+      </w:r>
+      <w:r>
+        <w:rPr>
+          <w:rFonts w:ascii="Consolas" w:eastAsia="新細明體" w:hAnsi="Consolas" w:cs="Consolas"/>
+          <w:color w:val="D4D4D4"/>
+          <w:kern w:val="0"/>
+          <w:sz w:val="21"/>
+          <w:szCs w:val="21"/>
+        </w:rPr>
+        <w:t> </w:t>
+      </w:r>
+      <w:r>
+        <w:rPr>
+          <w:rFonts w:ascii="Consolas" w:eastAsia="新細明體" w:hAnsi="Consolas" w:cs="Consolas"/>
+          <w:color w:val="569CD6"/>
+          <w:kern w:val="0"/>
+          <w:sz w:val="21"/>
+          <w:szCs w:val="21"/>
+        </w:rPr>
+        <w:t>async</w:t>
+      </w:r>
+      <w:r>
+        <w:rPr>
+          <w:rFonts w:ascii="Consolas" w:eastAsia="新細明體" w:hAnsi="Consolas" w:cs="Consolas"/>
+          <w:color w:val="D4D4D4"/>
+          <w:kern w:val="0"/>
+          <w:sz w:val="21"/>
+          <w:szCs w:val="21"/>
+        </w:rPr>
+        <w:t> (</w:t>
+      </w:r>
+      <w:r>
+        <w:rPr>
+          <w:rFonts w:ascii="Consolas" w:eastAsia="新細明體" w:hAnsi="Consolas" w:cs="Consolas"/>
+          <w:color w:val="9CDCFE"/>
+          <w:kern w:val="0"/>
+          <w:sz w:val="21"/>
+          <w:szCs w:val="21"/>
+        </w:rPr>
+        <w:t>dispatch</w:t>
+      </w:r>
+      <w:r>
+        <w:rPr>
+          <w:rFonts w:ascii="Consolas" w:eastAsia="新細明體" w:hAnsi="Consolas" w:cs="Consolas"/>
+          <w:color w:val="D4D4D4"/>
+          <w:kern w:val="0"/>
+          <w:sz w:val="21"/>
+          <w:szCs w:val="21"/>
+        </w:rPr>
+        <w:t>) </w:t>
+      </w:r>
+      <w:r>
+        <w:rPr>
+          <w:rFonts w:ascii="Consolas" w:eastAsia="新細明體" w:hAnsi="Consolas" w:cs="Consolas"/>
+          <w:color w:val="569CD6"/>
+          <w:kern w:val="0"/>
+          <w:sz w:val="21"/>
+          <w:szCs w:val="21"/>
+        </w:rPr>
+        <w:t>=&gt;</w:t>
+      </w:r>
+      <w:r>
+        <w:rPr>
+          <w:rFonts w:ascii="Consolas" w:eastAsia="新細明體" w:hAnsi="Consolas" w:cs="Consolas"/>
+          <w:color w:val="D4D4D4"/>
+          <w:kern w:val="0"/>
+          <w:sz w:val="21"/>
+          <w:szCs w:val="21"/>
+        </w:rPr>
+        <w:t> {</w:t>
+      </w:r>
+    </w:p>
+    <w:p>
+      <w:pPr>
+        <w:widowControl/>
+        <w:shd w:val="clear" w:color="auto" w:fill="1E1E1E"/>
+        <w:spacing w:line="285" w:lineRule="atLeast"/>
+        <w:rPr>
+          <w:rFonts w:ascii="Consolas" w:eastAsia="新細明體" w:hAnsi="Consolas" w:cs="Consolas"/>
+          <w:color w:val="D4D4D4"/>
+          <w:kern w:val="0"/>
+          <w:sz w:val="21"/>
+          <w:szCs w:val="21"/>
+        </w:rPr>
+      </w:pPr>
+      <w:r>
+        <w:rPr>
+          <w:rFonts w:ascii="Consolas" w:eastAsia="新細明體" w:hAnsi="Consolas" w:cs="Consolas"/>
+          <w:color w:val="D4D4D4"/>
+          <w:kern w:val="0"/>
+          <w:sz w:val="21"/>
+          <w:szCs w:val="21"/>
+        </w:rPr>
+        <w:t>    </w:t>
+      </w:r>
+      <w:r>
+        <w:rPr>
+          <w:rFonts w:ascii="Consolas" w:eastAsia="新細明體" w:hAnsi="Consolas" w:cs="Consolas"/>
+          <w:color w:val="C586C0"/>
+          <w:kern w:val="0"/>
+          <w:sz w:val="21"/>
+          <w:szCs w:val="21"/>
+        </w:rPr>
+        <w:t>try</w:t>
+      </w:r>
+      <w:r>
+        <w:rPr>
+          <w:rFonts w:ascii="Consolas" w:eastAsia="新細明體" w:hAnsi="Consolas" w:cs="Consolas"/>
+          <w:color w:val="D4D4D4"/>
+          <w:kern w:val="0"/>
+          <w:sz w:val="21"/>
+          <w:szCs w:val="21"/>
+        </w:rPr>
+        <w:t> {</w:t>
+      </w:r>
+    </w:p>
+    <w:p>
+      <w:pPr>
+        <w:widowControl/>
+        <w:shd w:val="clear" w:color="auto" w:fill="1E1E1E"/>
+        <w:spacing w:line="285" w:lineRule="atLeast"/>
+        <w:rPr>
+          <w:rFonts w:ascii="Consolas" w:eastAsia="新細明體" w:hAnsi="Consolas" w:cs="Consolas"/>
+          <w:color w:val="D4D4D4"/>
+          <w:kern w:val="0"/>
+          <w:sz w:val="21"/>
+          <w:szCs w:val="21"/>
+        </w:rPr>
+      </w:pPr>
+      <w:r>
+        <w:rPr>
+          <w:rFonts w:ascii="Consolas" w:eastAsia="新細明體" w:hAnsi="Consolas" w:cs="Consolas"/>
+          <w:color w:val="D4D4D4"/>
+          <w:kern w:val="0"/>
+          <w:sz w:val="21"/>
+          <w:szCs w:val="21"/>
+        </w:rPr>
+        <w:t>      </w:t>
+      </w:r>
+      <w:r>
+        <w:rPr>
+          <w:rFonts w:ascii="Consolas" w:eastAsia="新細明體" w:hAnsi="Consolas" w:cs="Consolas"/>
+          <w:color w:val="DCDCAA"/>
+          <w:kern w:val="0"/>
+          <w:sz w:val="21"/>
+          <w:szCs w:val="21"/>
+        </w:rPr>
+        <w:t>dispatch</w:t>
+      </w:r>
+      <w:r>
+        <w:rPr>
+          <w:rFonts w:ascii="Consolas" w:eastAsia="新細明體" w:hAnsi="Consolas" w:cs="Consolas"/>
+          <w:color w:val="D4D4D4"/>
+          <w:kern w:val="0"/>
+          <w:sz w:val="21"/>
+          <w:szCs w:val="21"/>
+        </w:rPr>
+        <w:t>({ </w:t>
+      </w:r>
+      <w:r>
+        <w:rPr>
+          <w:rFonts w:ascii="Consolas" w:eastAsia="新細明體" w:hAnsi="Consolas" w:cs="Consolas"/>
+          <w:color w:val="9CDCFE"/>
+          <w:kern w:val="0"/>
+          <w:sz w:val="21"/>
+          <w:szCs w:val="21"/>
+        </w:rPr>
+        <w:t>type:</w:t>
+      </w:r>
+      <w:r>
+        <w:rPr>
+          <w:rFonts w:ascii="Consolas" w:eastAsia="新細明體" w:hAnsi="Consolas" w:cs="Consolas"/>
+          <w:color w:val="D4D4D4"/>
+          <w:kern w:val="0"/>
+          <w:sz w:val="21"/>
+          <w:szCs w:val="21"/>
+        </w:rPr>
+        <w:t> </w:t>
+      </w:r>
+      <w:r>
+        <w:rPr>
+          <w:rFonts w:ascii="Consolas" w:eastAsia="新細明體" w:hAnsi="Consolas" w:cs="Consolas"/>
+          <w:color w:val="4FC1FF"/>
+          <w:kern w:val="0"/>
+          <w:sz w:val="21"/>
+          <w:szCs w:val="21"/>
+        </w:rPr>
+        <w:t>PRODUCT_LIST_REQUEST</w:t>
+      </w:r>
+      <w:r>
+        <w:rPr>
+          <w:rFonts w:ascii="Consolas" w:eastAsia="新細明體" w:hAnsi="Consolas" w:cs="Consolas"/>
+          <w:color w:val="D4D4D4"/>
+          <w:kern w:val="0"/>
+          <w:sz w:val="21"/>
+          <w:szCs w:val="21"/>
+        </w:rPr>
+        <w:t> })</w:t>
+      </w:r>
+    </w:p>
+    <w:p>
+      <w:pPr>
+        <w:widowControl/>
+        <w:shd w:val="clear" w:color="auto" w:fill="1E1E1E"/>
+        <w:spacing w:line="285" w:lineRule="atLeast"/>
+        <w:rPr>
+          <w:rFonts w:ascii="Consolas" w:eastAsia="新細明體" w:hAnsi="Consolas" w:cs="Consolas" w:hint="eastAsia"/>
+          <w:color w:val="D4D4D4"/>
+          <w:kern w:val="0"/>
+          <w:sz w:val="21"/>
+          <w:szCs w:val="21"/>
+        </w:rPr>
+      </w:pPr>
+    </w:p>
+    <w:p>
+      <w:pPr>
+        <w:widowControl/>
+        <w:shd w:val="clear" w:color="auto" w:fill="1E1E1E"/>
+        <w:spacing w:line="285" w:lineRule="atLeast"/>
+        <w:rPr>
+          <w:rFonts w:ascii="Consolas" w:eastAsia="新細明體" w:hAnsi="Consolas" w:cs="Consolas" w:hint="eastAsia"/>
+          <w:color w:val="D4D4D4"/>
+          <w:kern w:val="0"/>
+          <w:sz w:val="21"/>
+          <w:szCs w:val="21"/>
+        </w:rPr>
+      </w:pPr>
+      <w:r>
+        <w:rPr>
+          <w:rFonts w:ascii="Consolas" w:eastAsia="新細明體" w:hAnsi="Consolas" w:cs="Consolas"/>
+          <w:color w:val="D4D4D4"/>
+          <w:kern w:val="0"/>
+          <w:sz w:val="21"/>
+          <w:szCs w:val="21"/>
+        </w:rPr>
+        <w:t>      </w:t>
+      </w:r>
+      <w:r>
+        <w:rPr>
+          <w:rFonts w:ascii="Consolas" w:eastAsia="新細明體" w:hAnsi="Consolas" w:cs="Consolas"/>
+          <w:color w:val="569CD6"/>
+          <w:kern w:val="0"/>
+          <w:sz w:val="21"/>
+          <w:szCs w:val="21"/>
+        </w:rPr>
+        <w:t>const</w:t>
+      </w:r>
+      <w:r>
+        <w:rPr>
+          <w:rFonts w:ascii="Consolas" w:eastAsia="新細明體" w:hAnsi="Consolas" w:cs="Consolas"/>
+          <w:color w:val="D4D4D4"/>
+          <w:kern w:val="0"/>
+          <w:sz w:val="21"/>
+          <w:szCs w:val="21"/>
+        </w:rPr>
+        <w:t> { </w:t>
+      </w:r>
+      <w:r>
+        <w:rPr>
+          <w:rFonts w:ascii="Consolas" w:eastAsia="新細明體" w:hAnsi="Consolas" w:cs="Consolas"/>
+          <w:color w:val="4FC1FF"/>
+          <w:kern w:val="0"/>
+          <w:sz w:val="21"/>
+          <w:szCs w:val="21"/>
+        </w:rPr>
+        <w:t>data</w:t>
+      </w:r>
+      <w:r>
+        <w:rPr>
+          <w:rFonts w:ascii="Consolas" w:eastAsia="新細明體" w:hAnsi="Consolas" w:cs="Consolas"/>
+          <w:color w:val="D4D4D4"/>
+          <w:kern w:val="0"/>
+          <w:sz w:val="21"/>
+          <w:szCs w:val="21"/>
+        </w:rPr>
+        <w:t> } = </w:t>
+      </w:r>
+      <w:r>
+        <w:rPr>
+          <w:rFonts w:ascii="Consolas" w:eastAsia="新細明體" w:hAnsi="Consolas" w:cs="Consolas"/>
+          <w:color w:val="C586C0"/>
+          <w:kern w:val="0"/>
+          <w:sz w:val="21"/>
+          <w:szCs w:val="21"/>
+        </w:rPr>
+        <w:t>await</w:t>
+      </w:r>
+      <w:r>
+        <w:rPr>
+          <w:rFonts w:ascii="Consolas" w:eastAsia="新細明體" w:hAnsi="Consolas" w:cs="Consolas"/>
+          <w:color w:val="D4D4D4"/>
+          <w:kern w:val="0"/>
+          <w:sz w:val="21"/>
+          <w:szCs w:val="21"/>
+        </w:rPr>
+        <w:t> </w:t>
+      </w:r>
+      <w:r>
+        <w:rPr>
+          <w:rFonts w:ascii="Consolas" w:eastAsia="新細明體" w:hAnsi="Consolas" w:cs="Consolas"/>
+          <w:color w:val="4FC1FF"/>
+          <w:kern w:val="0"/>
+          <w:sz w:val="21"/>
+          <w:szCs w:val="21"/>
+        </w:rPr>
+        <w:t>axios</w:t>
+      </w:r>
+      <w:r>
+        <w:rPr>
+          <w:rFonts w:ascii="Consolas" w:eastAsia="新細明體" w:hAnsi="Consolas" w:cs="Consolas"/>
+          <w:color w:val="D4D4D4"/>
+          <w:kern w:val="0"/>
+          <w:sz w:val="21"/>
+          <w:szCs w:val="21"/>
+        </w:rPr>
+        <w:t>.</w:t>
+      </w:r>
+      <w:r>
+        <w:rPr>
+          <w:rFonts w:ascii="Consolas" w:eastAsia="新細明體" w:hAnsi="Consolas" w:cs="Consolas"/>
+          <w:color w:val="DCDCAA"/>
+          <w:kern w:val="0"/>
+          <w:sz w:val="21"/>
+          <w:szCs w:val="21"/>
+        </w:rPr>
+        <w:t>get</w:t>
+      </w:r>
+      <w:r>
+        <w:rPr>
+          <w:rFonts w:ascii="Consolas" w:eastAsia="新細明體" w:hAnsi="Consolas" w:cs="Consolas"/>
+          <w:color w:val="D4D4D4"/>
+          <w:kern w:val="0"/>
+          <w:sz w:val="21"/>
+          <w:szCs w:val="21"/>
+        </w:rPr>
+        <w:t>(</w:t>
+      </w:r>
+      <w:r>
+        <w:rPr>
+          <w:rFonts w:ascii="Consolas" w:eastAsia="新細明體" w:hAnsi="Consolas" w:cs="Consolas"/>
+          <w:color w:val="CE9178"/>
+          <w:kern w:val="0"/>
+          <w:sz w:val="21"/>
+          <w:szCs w:val="21"/>
+        </w:rPr>
+        <w:t>'/api/products'</w:t>
+      </w:r>
+      <w:r>
+        <w:rPr>
+          <w:rFonts w:ascii="Consolas" w:eastAsia="新細明體" w:hAnsi="Consolas" w:cs="Consolas"/>
+          <w:color w:val="D4D4D4"/>
+          <w:kern w:val="0"/>
+          <w:sz w:val="21"/>
+          <w:szCs w:val="21"/>
         </w:rPr>
         <w:t>)</w:t>
       </w:r>
@@ -18177,12 +19425,326 @@
       <w:r>
         <w:rPr>
           <w:rFonts w:ascii="Consolas" w:eastAsia="新細明體" w:hAnsi="Consolas" w:cs="Consolas"/>
+          <w:color w:val="D4D4D4"/>
+          <w:kern w:val="0"/>
+          <w:sz w:val="21"/>
+          <w:szCs w:val="21"/>
+        </w:rPr>
+        <w:t>      </w:t>
+      </w:r>
+      <w:r>
+        <w:rPr>
+          <w:rFonts w:ascii="Consolas" w:eastAsia="新細明體" w:hAnsi="Consolas" w:cs="Consolas"/>
+          <w:color w:val="DCDCAA"/>
+          <w:kern w:val="0"/>
+          <w:sz w:val="21"/>
+          <w:szCs w:val="21"/>
+        </w:rPr>
+        <w:t>dispatch</w:t>
+      </w:r>
+      <w:r>
+        <w:rPr>
+          <w:rFonts w:ascii="Consolas" w:eastAsia="新細明體" w:hAnsi="Consolas" w:cs="Consolas"/>
+          <w:color w:val="D4D4D4"/>
+          <w:kern w:val="0"/>
+          <w:sz w:val="21"/>
+          <w:szCs w:val="21"/>
+        </w:rPr>
+        <w:t>({</w:t>
+      </w:r>
+    </w:p>
+    <w:p>
+      <w:pPr>
+        <w:widowControl/>
+        <w:shd w:val="clear" w:color="auto" w:fill="1E1E1E"/>
+        <w:spacing w:line="285" w:lineRule="atLeast"/>
+        <w:rPr>
+          <w:rFonts w:ascii="Consolas" w:eastAsia="新細明體" w:hAnsi="Consolas" w:cs="Consolas"/>
+          <w:color w:val="D4D4D4"/>
+          <w:kern w:val="0"/>
+          <w:sz w:val="21"/>
+          <w:szCs w:val="21"/>
+        </w:rPr>
+      </w:pPr>
+      <w:r>
+        <w:rPr>
+          <w:rFonts w:ascii="Consolas" w:eastAsia="新細明體" w:hAnsi="Consolas" w:cs="Consolas"/>
+          <w:color w:val="D4D4D4"/>
+          <w:kern w:val="0"/>
+          <w:sz w:val="21"/>
+          <w:szCs w:val="21"/>
+        </w:rPr>
+        <w:t>        </w:t>
+      </w:r>
+      <w:r>
+        <w:rPr>
+          <w:rFonts w:ascii="Consolas" w:eastAsia="新細明體" w:hAnsi="Consolas" w:cs="Consolas"/>
+          <w:color w:val="9CDCFE"/>
+          <w:kern w:val="0"/>
+          <w:sz w:val="21"/>
+          <w:szCs w:val="21"/>
+        </w:rPr>
+        <w:t>type:</w:t>
+      </w:r>
+      <w:r>
+        <w:rPr>
+          <w:rFonts w:ascii="Consolas" w:eastAsia="新細明體" w:hAnsi="Consolas" w:cs="Consolas"/>
+          <w:color w:val="D4D4D4"/>
+          <w:kern w:val="0"/>
+          <w:sz w:val="21"/>
+          <w:szCs w:val="21"/>
+        </w:rPr>
+        <w:t> </w:t>
+      </w:r>
+      <w:r>
+        <w:rPr>
+          <w:rFonts w:ascii="Consolas" w:eastAsia="新細明體" w:hAnsi="Consolas" w:cs="Consolas"/>
+          <w:color w:val="4FC1FF"/>
+          <w:kern w:val="0"/>
+          <w:sz w:val="21"/>
+          <w:szCs w:val="21"/>
+        </w:rPr>
+        <w:t>PRODUCT_LIST_SUCCESS</w:t>
+      </w:r>
+      <w:r>
+        <w:rPr>
+          <w:rFonts w:ascii="Consolas" w:eastAsia="新細明體" w:hAnsi="Consolas" w:cs="Consolas"/>
+          <w:color w:val="D4D4D4"/>
+          <w:kern w:val="0"/>
+          <w:sz w:val="21"/>
+          <w:szCs w:val="21"/>
+        </w:rPr>
+        <w:t>,</w:t>
+      </w:r>
+    </w:p>
+    <w:p>
+      <w:pPr>
+        <w:widowControl/>
+        <w:shd w:val="clear" w:color="auto" w:fill="1E1E1E"/>
+        <w:spacing w:line="285" w:lineRule="atLeast"/>
+        <w:rPr>
+          <w:rFonts w:ascii="Consolas" w:eastAsia="新細明體" w:hAnsi="Consolas" w:cs="Consolas"/>
+          <w:color w:val="D4D4D4"/>
+          <w:kern w:val="0"/>
+          <w:sz w:val="21"/>
+          <w:szCs w:val="21"/>
+        </w:rPr>
+      </w:pPr>
+      <w:r>
+        <w:rPr>
+          <w:rFonts w:ascii="Consolas" w:eastAsia="新細明體" w:hAnsi="Consolas" w:cs="Consolas"/>
+          <w:color w:val="D4D4D4"/>
+          <w:kern w:val="0"/>
+          <w:sz w:val="21"/>
+          <w:szCs w:val="21"/>
+        </w:rPr>
+        <w:t>        </w:t>
+      </w:r>
+      <w:r>
+        <w:rPr>
+          <w:rFonts w:ascii="Consolas" w:eastAsia="新細明體" w:hAnsi="Consolas" w:cs="Consolas"/>
+          <w:color w:val="9CDCFE"/>
+          <w:kern w:val="0"/>
+          <w:sz w:val="21"/>
+          <w:szCs w:val="21"/>
+        </w:rPr>
+        <w:t>payload:</w:t>
+      </w:r>
+      <w:r>
+        <w:rPr>
+          <w:rFonts w:ascii="Consolas" w:eastAsia="新細明體" w:hAnsi="Consolas" w:cs="Consolas"/>
+          <w:color w:val="D4D4D4"/>
+          <w:kern w:val="0"/>
+          <w:sz w:val="21"/>
+          <w:szCs w:val="21"/>
+        </w:rPr>
+        <w:t> </w:t>
+      </w:r>
+      <w:r>
+        <w:rPr>
+          <w:rFonts w:ascii="Consolas" w:eastAsia="新細明體" w:hAnsi="Consolas" w:cs="Consolas"/>
+          <w:color w:val="4FC1FF"/>
+          <w:kern w:val="0"/>
+          <w:sz w:val="21"/>
+          <w:szCs w:val="21"/>
+        </w:rPr>
+        <w:t>data</w:t>
+      </w:r>
+      <w:r>
+        <w:rPr>
+          <w:rFonts w:ascii="Consolas" w:eastAsia="新細明體" w:hAnsi="Consolas" w:cs="Consolas"/>
+          <w:color w:val="D4D4D4"/>
+          <w:kern w:val="0"/>
+          <w:sz w:val="21"/>
+          <w:szCs w:val="21"/>
+        </w:rPr>
+        <w:t>,</w:t>
+      </w:r>
+    </w:p>
+    <w:p>
+      <w:pPr>
+        <w:widowControl/>
+        <w:shd w:val="clear" w:color="auto" w:fill="1E1E1E"/>
+        <w:spacing w:line="285" w:lineRule="atLeast"/>
+        <w:rPr>
+          <w:rFonts w:ascii="Consolas" w:eastAsia="新細明體" w:hAnsi="Consolas" w:cs="Consolas"/>
+          <w:color w:val="D4D4D4"/>
+          <w:kern w:val="0"/>
+          <w:sz w:val="21"/>
+          <w:szCs w:val="21"/>
+        </w:rPr>
+      </w:pPr>
+      <w:r>
+        <w:rPr>
+          <w:rFonts w:ascii="Consolas" w:eastAsia="新細明體" w:hAnsi="Consolas" w:cs="Consolas"/>
+          <w:color w:val="D4D4D4"/>
+          <w:kern w:val="0"/>
+          <w:sz w:val="21"/>
+          <w:szCs w:val="21"/>
+        </w:rPr>
+        <w:t>      })</w:t>
+      </w:r>
+    </w:p>
+    <w:p>
+      <w:pPr>
+        <w:widowControl/>
+        <w:shd w:val="clear" w:color="auto" w:fill="1E1E1E"/>
+        <w:spacing w:line="285" w:lineRule="atLeast"/>
+        <w:rPr>
+          <w:rFonts w:ascii="Consolas" w:eastAsia="新細明體" w:hAnsi="Consolas" w:cs="Consolas"/>
+          <w:color w:val="D4D4D4"/>
+          <w:kern w:val="0"/>
+          <w:sz w:val="21"/>
+          <w:szCs w:val="21"/>
+        </w:rPr>
+      </w:pPr>
+      <w:r>
+        <w:rPr>
+          <w:rFonts w:ascii="Consolas" w:eastAsia="新細明體" w:hAnsi="Consolas" w:cs="Consolas"/>
+          <w:color w:val="D4D4D4"/>
+          <w:kern w:val="0"/>
+          <w:sz w:val="21"/>
+          <w:szCs w:val="21"/>
+        </w:rPr>
+        <w:t>    } </w:t>
+      </w:r>
+      <w:r>
+        <w:rPr>
+          <w:rFonts w:ascii="Consolas" w:eastAsia="新細明體" w:hAnsi="Consolas" w:cs="Consolas"/>
           <w:color w:val="C586C0"/>
           <w:kern w:val="0"/>
           <w:sz w:val="21"/>
           <w:szCs w:val="21"/>
         </w:rPr>
-        <w:t>export</w:t>
+        <w:t>catch</w:t>
+      </w:r>
+      <w:r>
+        <w:rPr>
+          <w:rFonts w:ascii="Consolas" w:eastAsia="新細明體" w:hAnsi="Consolas" w:cs="Consolas"/>
+          <w:color w:val="D4D4D4"/>
+          <w:kern w:val="0"/>
+          <w:sz w:val="21"/>
+          <w:szCs w:val="21"/>
+        </w:rPr>
+        <w:t> (</w:t>
+      </w:r>
+      <w:r>
+        <w:rPr>
+          <w:rFonts w:ascii="Consolas" w:eastAsia="新細明體" w:hAnsi="Consolas" w:cs="Consolas"/>
+          <w:color w:val="9CDCFE"/>
+          <w:kern w:val="0"/>
+          <w:sz w:val="21"/>
+          <w:szCs w:val="21"/>
+        </w:rPr>
+        <w:t>error</w:t>
+      </w:r>
+      <w:r>
+        <w:rPr>
+          <w:rFonts w:ascii="Consolas" w:eastAsia="新細明體" w:hAnsi="Consolas" w:cs="Consolas"/>
+          <w:color w:val="D4D4D4"/>
+          <w:kern w:val="0"/>
+          <w:sz w:val="21"/>
+          <w:szCs w:val="21"/>
+        </w:rPr>
+        <w:t>) {</w:t>
+      </w:r>
+    </w:p>
+    <w:p>
+      <w:pPr>
+        <w:widowControl/>
+        <w:shd w:val="clear" w:color="auto" w:fill="1E1E1E"/>
+        <w:spacing w:line="285" w:lineRule="atLeast"/>
+        <w:rPr>
+          <w:rFonts w:ascii="Consolas" w:eastAsia="新細明體" w:hAnsi="Consolas" w:cs="Consolas"/>
+          <w:color w:val="D4D4D4"/>
+          <w:kern w:val="0"/>
+          <w:sz w:val="21"/>
+          <w:szCs w:val="21"/>
+        </w:rPr>
+      </w:pPr>
+      <w:r>
+        <w:rPr>
+          <w:rFonts w:ascii="Consolas" w:eastAsia="新細明體" w:hAnsi="Consolas" w:cs="Consolas"/>
+          <w:color w:val="D4D4D4"/>
+          <w:kern w:val="0"/>
+          <w:sz w:val="21"/>
+          <w:szCs w:val="21"/>
+        </w:rPr>
+        <w:t>      </w:t>
+      </w:r>
+      <w:r>
+        <w:rPr>
+          <w:rFonts w:ascii="Consolas" w:eastAsia="新細明體" w:hAnsi="Consolas" w:cs="Consolas"/>
+          <w:color w:val="DCDCAA"/>
+          <w:kern w:val="0"/>
+          <w:sz w:val="21"/>
+          <w:szCs w:val="21"/>
+        </w:rPr>
+        <w:t>dispatch</w:t>
+      </w:r>
+      <w:r>
+        <w:rPr>
+          <w:rFonts w:ascii="Consolas" w:eastAsia="新細明體" w:hAnsi="Consolas" w:cs="Consolas"/>
+          <w:color w:val="D4D4D4"/>
+          <w:kern w:val="0"/>
+          <w:sz w:val="21"/>
+          <w:szCs w:val="21"/>
+        </w:rPr>
+        <w:t>({</w:t>
+      </w:r>
+    </w:p>
+    <w:p>
+      <w:pPr>
+        <w:widowControl/>
+        <w:shd w:val="clear" w:color="auto" w:fill="1E1E1E"/>
+        <w:spacing w:line="285" w:lineRule="atLeast"/>
+        <w:rPr>
+          <w:rFonts w:ascii="Consolas" w:eastAsia="新細明體" w:hAnsi="Consolas" w:cs="Consolas"/>
+          <w:color w:val="D4D4D4"/>
+          <w:kern w:val="0"/>
+          <w:sz w:val="21"/>
+          <w:szCs w:val="21"/>
+        </w:rPr>
+      </w:pPr>
+      <w:r>
+        <w:rPr>
+          <w:rFonts w:ascii="Consolas" w:eastAsia="新細明體" w:hAnsi="Consolas" w:cs="Consolas"/>
+          <w:color w:val="D4D4D4"/>
+          <w:kern w:val="0"/>
+          <w:sz w:val="21"/>
+          <w:szCs w:val="21"/>
+        </w:rPr>
+        <w:t>        </w:t>
+      </w:r>
+      <w:r>
+        <w:rPr>
+          <w:rFonts w:ascii="Consolas" w:eastAsia="新細明體" w:hAnsi="Consolas" w:cs="Consolas"/>
+          <w:color w:val="9CDCFE"/>
+          <w:kern w:val="0"/>
+          <w:sz w:val="21"/>
+          <w:szCs w:val="21"/>
+        </w:rPr>
+        <w:t>type:</w:t>
       </w:r>
       <w:r>
         <w:rPr>
@@ -18197,199 +19759,11 @@
       <w:r>
         <w:rPr>
           <w:rFonts w:ascii="Consolas" w:eastAsia="新細明體" w:hAnsi="Consolas" w:cs="Consolas"/>
-          <w:color w:val="569CD6"/>
-          <w:kern w:val="0"/>
-          <w:sz w:val="21"/>
-          <w:szCs w:val="21"/>
-        </w:rPr>
-        <w:t>const</w:t>
-      </w:r>
-      <w:r>
-        <w:rPr>
-          <w:rFonts w:ascii="Consolas" w:eastAsia="新細明體" w:hAnsi="Consolas" w:cs="Consolas"/>
-          <w:color w:val="D4D4D4"/>
-          <w:kern w:val="0"/>
-          <w:sz w:val="21"/>
-          <w:szCs w:val="21"/>
-        </w:rPr>
-        <w:t> </w:t>
-      </w:r>
-      <w:r>
-        <w:rPr>
-          <w:rFonts w:ascii="Consolas" w:eastAsia="新細明體" w:hAnsi="Consolas" w:cs="Consolas"/>
           <w:color w:val="4FC1FF"/>
           <w:kern w:val="0"/>
           <w:sz w:val="21"/>
           <w:szCs w:val="21"/>
         </w:rPr>
-        <w:t>PRODUCT_LIST_REQUEST</w:t>
-      </w:r>
-      <w:r>
-        <w:rPr>
-          <w:rFonts w:ascii="Consolas" w:eastAsia="新細明體" w:hAnsi="Consolas" w:cs="Consolas"/>
-          <w:color w:val="D4D4D4"/>
-          <w:kern w:val="0"/>
-          <w:sz w:val="21"/>
-          <w:szCs w:val="21"/>
-        </w:rPr>
-        <w:t> = </w:t>
-      </w:r>
-      <w:r>
-        <w:rPr>
-          <w:rFonts w:ascii="Consolas" w:eastAsia="新細明體" w:hAnsi="Consolas" w:cs="Consolas"/>
-          <w:color w:val="CE9178"/>
-          <w:kern w:val="0"/>
-          <w:sz w:val="21"/>
-          <w:szCs w:val="21"/>
-        </w:rPr>
-        <w:t>'PRODUCT_LIST_REQUEST'</w:t>
-      </w:r>
-    </w:p>
-    <w:p>
-      <w:pPr>
-        <w:widowControl/>
-        <w:shd w:val="clear" w:color="auto" w:fill="1E1E1E"/>
-        <w:spacing w:line="285" w:lineRule="atLeast"/>
-        <w:rPr>
-          <w:rFonts w:ascii="Consolas" w:eastAsia="新細明體" w:hAnsi="Consolas" w:cs="Consolas"/>
-          <w:color w:val="D4D4D4"/>
-          <w:kern w:val="0"/>
-          <w:sz w:val="21"/>
-          <w:szCs w:val="21"/>
-        </w:rPr>
-      </w:pPr>
-      <w:r>
-        <w:rPr>
-          <w:rFonts w:ascii="Consolas" w:eastAsia="新細明體" w:hAnsi="Consolas" w:cs="Consolas"/>
-          <w:color w:val="C586C0"/>
-          <w:kern w:val="0"/>
-          <w:sz w:val="21"/>
-          <w:szCs w:val="21"/>
-        </w:rPr>
-        <w:t>export</w:t>
-      </w:r>
-      <w:r>
-        <w:rPr>
-          <w:rFonts w:ascii="Consolas" w:eastAsia="新細明體" w:hAnsi="Consolas" w:cs="Consolas"/>
-          <w:color w:val="D4D4D4"/>
-          <w:kern w:val="0"/>
-          <w:sz w:val="21"/>
-          <w:szCs w:val="21"/>
-        </w:rPr>
-        <w:t> </w:t>
-      </w:r>
-      <w:r>
-        <w:rPr>
-          <w:rFonts w:ascii="Consolas" w:eastAsia="新細明體" w:hAnsi="Consolas" w:cs="Consolas"/>
-          <w:color w:val="569CD6"/>
-          <w:kern w:val="0"/>
-          <w:sz w:val="21"/>
-          <w:szCs w:val="21"/>
-        </w:rPr>
-        <w:t>const</w:t>
-      </w:r>
-      <w:r>
-        <w:rPr>
-          <w:rFonts w:ascii="Consolas" w:eastAsia="新細明體" w:hAnsi="Consolas" w:cs="Consolas"/>
-          <w:color w:val="D4D4D4"/>
-          <w:kern w:val="0"/>
-          <w:sz w:val="21"/>
-          <w:szCs w:val="21"/>
-        </w:rPr>
-        <w:t> </w:t>
-      </w:r>
-      <w:r>
-        <w:rPr>
-          <w:rFonts w:ascii="Consolas" w:eastAsia="新細明體" w:hAnsi="Consolas" w:cs="Consolas"/>
-          <w:color w:val="4FC1FF"/>
-          <w:kern w:val="0"/>
-          <w:sz w:val="21"/>
-          <w:szCs w:val="21"/>
-        </w:rPr>
-        <w:t>PRODUCT_LIST_SUCCESS</w:t>
-      </w:r>
-      <w:r>
-        <w:rPr>
-          <w:rFonts w:ascii="Consolas" w:eastAsia="新細明體" w:hAnsi="Consolas" w:cs="Consolas"/>
-          <w:color w:val="D4D4D4"/>
-          <w:kern w:val="0"/>
-          <w:sz w:val="21"/>
-          <w:szCs w:val="21"/>
-        </w:rPr>
-        <w:t> = </w:t>
-      </w:r>
-      <w:r>
-        <w:rPr>
-          <w:rFonts w:ascii="Consolas" w:eastAsia="新細明體" w:hAnsi="Consolas" w:cs="Consolas"/>
-          <w:color w:val="CE9178"/>
-          <w:kern w:val="0"/>
-          <w:sz w:val="21"/>
-          <w:szCs w:val="21"/>
-        </w:rPr>
-        <w:t>'PRODUCT_LIST_SUCCESS'</w:t>
-      </w:r>
-    </w:p>
-    <w:p>
-      <w:pPr>
-        <w:widowControl/>
-        <w:shd w:val="clear" w:color="auto" w:fill="1E1E1E"/>
-        <w:spacing w:line="285" w:lineRule="atLeast"/>
-        <w:rPr>
-          <w:rFonts w:ascii="Consolas" w:eastAsia="新細明體" w:hAnsi="Consolas" w:cs="Consolas"/>
-          <w:color w:val="D4D4D4"/>
-          <w:kern w:val="0"/>
-          <w:sz w:val="21"/>
-          <w:szCs w:val="21"/>
-        </w:rPr>
-      </w:pPr>
-      <w:r>
-        <w:rPr>
-          <w:rFonts w:ascii="Consolas" w:eastAsia="新細明體" w:hAnsi="Consolas" w:cs="Consolas"/>
-          <w:color w:val="C586C0"/>
-          <w:kern w:val="0"/>
-          <w:sz w:val="21"/>
-          <w:szCs w:val="21"/>
-        </w:rPr>
-        <w:t>export</w:t>
-      </w:r>
-      <w:r>
-        <w:rPr>
-          <w:rFonts w:ascii="Consolas" w:eastAsia="新細明體" w:hAnsi="Consolas" w:cs="Consolas"/>
-          <w:color w:val="D4D4D4"/>
-          <w:kern w:val="0"/>
-          <w:sz w:val="21"/>
-          <w:szCs w:val="21"/>
-        </w:rPr>
-        <w:t> </w:t>
-      </w:r>
-      <w:r>
-        <w:rPr>
-          <w:rFonts w:ascii="Consolas" w:eastAsia="新細明體" w:hAnsi="Consolas" w:cs="Consolas"/>
-          <w:color w:val="569CD6"/>
-          <w:kern w:val="0"/>
-          <w:sz w:val="21"/>
-          <w:szCs w:val="21"/>
-        </w:rPr>
-        <w:t>const</w:t>
-      </w:r>
-      <w:r>
-        <w:rPr>
-          <w:rFonts w:ascii="Consolas" w:eastAsia="新細明體" w:hAnsi="Consolas" w:cs="Consolas"/>
-          <w:color w:val="D4D4D4"/>
-          <w:kern w:val="0"/>
-          <w:sz w:val="21"/>
-          <w:szCs w:val="21"/>
-        </w:rPr>
-        <w:t> </w:t>
-      </w:r>
-      <w:r>
-        <w:rPr>
-          <w:rFonts w:ascii="Consolas" w:eastAsia="新細明體" w:hAnsi="Consolas" w:cs="Consolas"/>
-          <w:color w:val="4FC1FF"/>
-          <w:kern w:val="0"/>
-          <w:sz w:val="21"/>
-          <w:szCs w:val="21"/>
-        </w:rPr>
         <w:t>PRODUCT_LIST_FAIL</w:t>
       </w:r>
       <w:r>
@@ -18400,34 +19774,429 @@
           <w:sz w:val="21"/>
           <w:szCs w:val="21"/>
         </w:rPr>
-        <w:t> = </w:t>
-      </w:r>
-      <w:r>
-        <w:rPr>
-          <w:rFonts w:ascii="Consolas" w:eastAsia="新細明體" w:hAnsi="Consolas" w:cs="Consolas"/>
-          <w:color w:val="CE9178"/>
-          <w:kern w:val="0"/>
-          <w:sz w:val="21"/>
-          <w:szCs w:val="21"/>
-        </w:rPr>
-        <w:t>'PRODUCT_LIST_FAIL'</w:t>
-      </w:r>
-    </w:p>
-    <w:p>
-      <w:r>
-        <w:rPr>
-          <w:rFonts w:hint="eastAsia"/>
-        </w:rPr>
-        <w:t>最後按需引入到</w:t>
-      </w:r>
-      <w:r>
-        <w:rPr>
-          <w:rFonts w:hint="eastAsia"/>
-        </w:rPr>
-        <w:t>productReducer</w:t>
-      </w:r>
-      <w:r>
-        <w:t>.js</w:t>
+        <w:t>,</w:t>
+      </w:r>
+    </w:p>
+    <w:p>
+      <w:pPr>
+        <w:widowControl/>
+        <w:shd w:val="clear" w:color="auto" w:fill="1E1E1E"/>
+        <w:spacing w:line="285" w:lineRule="atLeast"/>
+        <w:rPr>
+          <w:rFonts w:ascii="Consolas" w:eastAsia="新細明體" w:hAnsi="Consolas" w:cs="Consolas"/>
+          <w:color w:val="D4D4D4"/>
+          <w:kern w:val="0"/>
+          <w:sz w:val="21"/>
+          <w:szCs w:val="21"/>
+        </w:rPr>
+      </w:pPr>
+      <w:r>
+        <w:rPr>
+          <w:rFonts w:ascii="Consolas" w:eastAsia="新細明體" w:hAnsi="Consolas" w:cs="Consolas"/>
+          <w:color w:val="D4D4D4"/>
+          <w:kern w:val="0"/>
+          <w:sz w:val="21"/>
+          <w:szCs w:val="21"/>
+        </w:rPr>
+        <w:t>        </w:t>
+      </w:r>
+      <w:r>
+        <w:rPr>
+          <w:rFonts w:ascii="Consolas" w:eastAsia="新細明體" w:hAnsi="Consolas" w:cs="Consolas"/>
+          <w:color w:val="9CDCFE"/>
+          <w:kern w:val="0"/>
+          <w:sz w:val="21"/>
+          <w:szCs w:val="21"/>
+        </w:rPr>
+        <w:t>payload:</w:t>
+      </w:r>
+    </w:p>
+    <w:p>
+      <w:pPr>
+        <w:widowControl/>
+        <w:shd w:val="clear" w:color="auto" w:fill="1E1E1E"/>
+        <w:spacing w:line="285" w:lineRule="atLeast"/>
+        <w:rPr>
+          <w:rFonts w:ascii="Consolas" w:eastAsia="新細明體" w:hAnsi="Consolas" w:cs="Consolas"/>
+          <w:color w:val="D4D4D4"/>
+          <w:kern w:val="0"/>
+          <w:sz w:val="21"/>
+          <w:szCs w:val="21"/>
+        </w:rPr>
+      </w:pPr>
+      <w:r>
+        <w:rPr>
+          <w:rFonts w:ascii="Consolas" w:eastAsia="新細明體" w:hAnsi="Consolas" w:cs="Consolas"/>
+          <w:color w:val="D4D4D4"/>
+          <w:kern w:val="0"/>
+          <w:sz w:val="21"/>
+          <w:szCs w:val="21"/>
+        </w:rPr>
+        <w:t>          </w:t>
+      </w:r>
+      <w:r>
+        <w:rPr>
+          <w:rFonts w:ascii="Consolas" w:eastAsia="新細明體" w:hAnsi="Consolas" w:cs="Consolas"/>
+          <w:color w:val="9CDCFE"/>
+          <w:kern w:val="0"/>
+          <w:sz w:val="21"/>
+          <w:szCs w:val="21"/>
+        </w:rPr>
+        <w:t>error</w:t>
+      </w:r>
+      <w:r>
+        <w:rPr>
+          <w:rFonts w:ascii="Consolas" w:eastAsia="新細明體" w:hAnsi="Consolas" w:cs="Consolas"/>
+          <w:color w:val="D4D4D4"/>
+          <w:kern w:val="0"/>
+          <w:sz w:val="21"/>
+          <w:szCs w:val="21"/>
+        </w:rPr>
+        <w:t>.</w:t>
+      </w:r>
+      <w:r>
+        <w:rPr>
+          <w:rFonts w:ascii="Consolas" w:eastAsia="新細明體" w:hAnsi="Consolas" w:cs="Consolas"/>
+          <w:color w:val="9CDCFE"/>
+          <w:kern w:val="0"/>
+          <w:sz w:val="21"/>
+          <w:szCs w:val="21"/>
+        </w:rPr>
+        <w:t>response</w:t>
+      </w:r>
+      <w:r>
+        <w:rPr>
+          <w:rFonts w:ascii="Consolas" w:eastAsia="新細明體" w:hAnsi="Consolas" w:cs="Consolas"/>
+          <w:color w:val="D4D4D4"/>
+          <w:kern w:val="0"/>
+          <w:sz w:val="21"/>
+          <w:szCs w:val="21"/>
+        </w:rPr>
+        <w:t> &amp;&amp; </w:t>
+      </w:r>
+      <w:r>
+        <w:rPr>
+          <w:rFonts w:ascii="Consolas" w:eastAsia="新細明體" w:hAnsi="Consolas" w:cs="Consolas"/>
+          <w:color w:val="9CDCFE"/>
+          <w:kern w:val="0"/>
+          <w:sz w:val="21"/>
+          <w:szCs w:val="21"/>
+        </w:rPr>
+        <w:t>error</w:t>
+      </w:r>
+      <w:r>
+        <w:rPr>
+          <w:rFonts w:ascii="Consolas" w:eastAsia="新細明體" w:hAnsi="Consolas" w:cs="Consolas"/>
+          <w:color w:val="D4D4D4"/>
+          <w:kern w:val="0"/>
+          <w:sz w:val="21"/>
+          <w:szCs w:val="21"/>
+        </w:rPr>
+        <w:t>.</w:t>
+      </w:r>
+      <w:r>
+        <w:rPr>
+          <w:rFonts w:ascii="Consolas" w:eastAsia="新細明體" w:hAnsi="Consolas" w:cs="Consolas"/>
+          <w:color w:val="9CDCFE"/>
+          <w:kern w:val="0"/>
+          <w:sz w:val="21"/>
+          <w:szCs w:val="21"/>
+        </w:rPr>
+        <w:t>response</w:t>
+      </w:r>
+      <w:r>
+        <w:rPr>
+          <w:rFonts w:ascii="Consolas" w:eastAsia="新細明體" w:hAnsi="Consolas" w:cs="Consolas"/>
+          <w:color w:val="D4D4D4"/>
+          <w:kern w:val="0"/>
+          <w:sz w:val="21"/>
+          <w:szCs w:val="21"/>
+        </w:rPr>
+        <w:t>.</w:t>
+      </w:r>
+      <w:r>
+        <w:rPr>
+          <w:rFonts w:ascii="Consolas" w:eastAsia="新細明體" w:hAnsi="Consolas" w:cs="Consolas"/>
+          <w:color w:val="9CDCFE"/>
+          <w:kern w:val="0"/>
+          <w:sz w:val="21"/>
+          <w:szCs w:val="21"/>
+        </w:rPr>
+        <w:t>data</w:t>
+      </w:r>
+      <w:r>
+        <w:rPr>
+          <w:rFonts w:ascii="Consolas" w:eastAsia="新細明體" w:hAnsi="Consolas" w:cs="Consolas"/>
+          <w:color w:val="D4D4D4"/>
+          <w:kern w:val="0"/>
+          <w:sz w:val="21"/>
+          <w:szCs w:val="21"/>
+        </w:rPr>
+        <w:t>.</w:t>
+      </w:r>
+      <w:r>
+        <w:rPr>
+          <w:rFonts w:ascii="Consolas" w:eastAsia="新細明體" w:hAnsi="Consolas" w:cs="Consolas"/>
+          <w:color w:val="9CDCFE"/>
+          <w:kern w:val="0"/>
+          <w:sz w:val="21"/>
+          <w:szCs w:val="21"/>
+        </w:rPr>
+        <w:t>message</w:t>
+      </w:r>
+    </w:p>
+    <w:p>
+      <w:pPr>
+        <w:widowControl/>
+        <w:shd w:val="clear" w:color="auto" w:fill="1E1E1E"/>
+        <w:spacing w:line="285" w:lineRule="atLeast"/>
+        <w:rPr>
+          <w:rFonts w:ascii="Consolas" w:eastAsia="新細明體" w:hAnsi="Consolas" w:cs="Consolas"/>
+          <w:color w:val="D4D4D4"/>
+          <w:kern w:val="0"/>
+          <w:sz w:val="21"/>
+          <w:szCs w:val="21"/>
+        </w:rPr>
+      </w:pPr>
+      <w:r>
+        <w:rPr>
+          <w:rFonts w:ascii="Consolas" w:eastAsia="新細明體" w:hAnsi="Consolas" w:cs="Consolas"/>
+          <w:color w:val="D4D4D4"/>
+          <w:kern w:val="0"/>
+          <w:sz w:val="21"/>
+          <w:szCs w:val="21"/>
+        </w:rPr>
+        <w:t>            ? </w:t>
+      </w:r>
+      <w:r>
+        <w:rPr>
+          <w:rFonts w:ascii="Consolas" w:eastAsia="新細明體" w:hAnsi="Consolas" w:cs="Consolas"/>
+          <w:color w:val="9CDCFE"/>
+          <w:kern w:val="0"/>
+          <w:sz w:val="21"/>
+          <w:szCs w:val="21"/>
+        </w:rPr>
+        <w:t>error</w:t>
+      </w:r>
+      <w:r>
+        <w:rPr>
+          <w:rFonts w:ascii="Consolas" w:eastAsia="新細明體" w:hAnsi="Consolas" w:cs="Consolas"/>
+          <w:color w:val="D4D4D4"/>
+          <w:kern w:val="0"/>
+          <w:sz w:val="21"/>
+          <w:szCs w:val="21"/>
+        </w:rPr>
+        <w:t>.</w:t>
+      </w:r>
+      <w:r>
+        <w:rPr>
+          <w:rFonts w:ascii="Consolas" w:eastAsia="新細明體" w:hAnsi="Consolas" w:cs="Consolas"/>
+          <w:color w:val="9CDCFE"/>
+          <w:kern w:val="0"/>
+          <w:sz w:val="21"/>
+          <w:szCs w:val="21"/>
+        </w:rPr>
+        <w:t>response</w:t>
+      </w:r>
+      <w:r>
+        <w:rPr>
+          <w:rFonts w:ascii="Consolas" w:eastAsia="新細明體" w:hAnsi="Consolas" w:cs="Consolas"/>
+          <w:color w:val="D4D4D4"/>
+          <w:kern w:val="0"/>
+          <w:sz w:val="21"/>
+          <w:szCs w:val="21"/>
+        </w:rPr>
+        <w:t>.</w:t>
+      </w:r>
+      <w:r>
+        <w:rPr>
+          <w:rFonts w:ascii="Consolas" w:eastAsia="新細明體" w:hAnsi="Consolas" w:cs="Consolas"/>
+          <w:color w:val="9CDCFE"/>
+          <w:kern w:val="0"/>
+          <w:sz w:val="21"/>
+          <w:szCs w:val="21"/>
+        </w:rPr>
+        <w:t>data</w:t>
+      </w:r>
+      <w:r>
+        <w:rPr>
+          <w:rFonts w:ascii="Consolas" w:eastAsia="新細明體" w:hAnsi="Consolas" w:cs="Consolas"/>
+          <w:color w:val="D4D4D4"/>
+          <w:kern w:val="0"/>
+          <w:sz w:val="21"/>
+          <w:szCs w:val="21"/>
+        </w:rPr>
+        <w:t>.</w:t>
+      </w:r>
+      <w:r>
+        <w:rPr>
+          <w:rFonts w:ascii="Consolas" w:eastAsia="新細明體" w:hAnsi="Consolas" w:cs="Consolas"/>
+          <w:color w:val="9CDCFE"/>
+          <w:kern w:val="0"/>
+          <w:sz w:val="21"/>
+          <w:szCs w:val="21"/>
+        </w:rPr>
+        <w:t>message</w:t>
+      </w:r>
+    </w:p>
+    <w:p>
+      <w:pPr>
+        <w:widowControl/>
+        <w:shd w:val="clear" w:color="auto" w:fill="1E1E1E"/>
+        <w:spacing w:line="285" w:lineRule="atLeast"/>
+        <w:rPr>
+          <w:rFonts w:ascii="Consolas" w:eastAsia="新細明體" w:hAnsi="Consolas" w:cs="Consolas"/>
+          <w:color w:val="D4D4D4"/>
+          <w:kern w:val="0"/>
+          <w:sz w:val="21"/>
+          <w:szCs w:val="21"/>
+        </w:rPr>
+      </w:pPr>
+      <w:r>
+        <w:rPr>
+          <w:rFonts w:ascii="Consolas" w:eastAsia="新細明體" w:hAnsi="Consolas" w:cs="Consolas"/>
+          <w:color w:val="D4D4D4"/>
+          <w:kern w:val="0"/>
+          <w:sz w:val="21"/>
+          <w:szCs w:val="21"/>
+        </w:rPr>
+        <w:t>            : </w:t>
+      </w:r>
+      <w:r>
+        <w:rPr>
+          <w:rFonts w:ascii="Consolas" w:eastAsia="新細明體" w:hAnsi="Consolas" w:cs="Consolas"/>
+          <w:color w:val="9CDCFE"/>
+          <w:kern w:val="0"/>
+          <w:sz w:val="21"/>
+          <w:szCs w:val="21"/>
+        </w:rPr>
+        <w:t>error</w:t>
+      </w:r>
+      <w:r>
+        <w:rPr>
+          <w:rFonts w:ascii="Consolas" w:eastAsia="新細明體" w:hAnsi="Consolas" w:cs="Consolas"/>
+          <w:color w:val="D4D4D4"/>
+          <w:kern w:val="0"/>
+          <w:sz w:val="21"/>
+          <w:szCs w:val="21"/>
+        </w:rPr>
+        <w:t>.</w:t>
+      </w:r>
+      <w:r>
+        <w:rPr>
+          <w:rFonts w:ascii="Consolas" w:eastAsia="新細明體" w:hAnsi="Consolas" w:cs="Consolas"/>
+          <w:color w:val="9CDCFE"/>
+          <w:kern w:val="0"/>
+          <w:sz w:val="21"/>
+          <w:szCs w:val="21"/>
+        </w:rPr>
+        <w:t>message</w:t>
+      </w:r>
+      <w:r>
+        <w:rPr>
+          <w:rFonts w:ascii="Consolas" w:eastAsia="新細明體" w:hAnsi="Consolas" w:cs="Consolas"/>
+          <w:color w:val="D4D4D4"/>
+          <w:kern w:val="0"/>
+          <w:sz w:val="21"/>
+          <w:szCs w:val="21"/>
+        </w:rPr>
+        <w:t>,</w:t>
+      </w:r>
+    </w:p>
+    <w:p>
+      <w:pPr>
+        <w:widowControl/>
+        <w:shd w:val="clear" w:color="auto" w:fill="1E1E1E"/>
+        <w:spacing w:line="285" w:lineRule="atLeast"/>
+        <w:rPr>
+          <w:rFonts w:ascii="Consolas" w:eastAsia="新細明體" w:hAnsi="Consolas" w:cs="Consolas"/>
+          <w:color w:val="D4D4D4"/>
+          <w:kern w:val="0"/>
+          <w:sz w:val="21"/>
+          <w:szCs w:val="21"/>
+        </w:rPr>
+      </w:pPr>
+      <w:r>
+        <w:rPr>
+          <w:rFonts w:ascii="Consolas" w:eastAsia="新細明體" w:hAnsi="Consolas" w:cs="Consolas"/>
+          <w:color w:val="D4D4D4"/>
+          <w:kern w:val="0"/>
+          <w:sz w:val="21"/>
+          <w:szCs w:val="21"/>
+        </w:rPr>
+        <w:t>      })</w:t>
+      </w:r>
+    </w:p>
+    <w:p>
+      <w:pPr>
+        <w:widowControl/>
+        <w:shd w:val="clear" w:color="auto" w:fill="1E1E1E"/>
+        <w:spacing w:line="285" w:lineRule="atLeast"/>
+        <w:rPr>
+          <w:rFonts w:ascii="Consolas" w:eastAsia="新細明體" w:hAnsi="Consolas" w:cs="Consolas"/>
+          <w:color w:val="D4D4D4"/>
+          <w:kern w:val="0"/>
+          <w:sz w:val="21"/>
+          <w:szCs w:val="21"/>
+        </w:rPr>
+      </w:pPr>
+      <w:r>
+        <w:rPr>
+          <w:rFonts w:ascii="Consolas" w:eastAsia="新細明體" w:hAnsi="Consolas" w:cs="Consolas"/>
+          <w:color w:val="D4D4D4"/>
+          <w:kern w:val="0"/>
+          <w:sz w:val="21"/>
+          <w:szCs w:val="21"/>
+        </w:rPr>
+        <w:t>    }</w:t>
+      </w:r>
+    </w:p>
+    <w:p>
+      <w:pPr>
+        <w:widowControl/>
+        <w:shd w:val="clear" w:color="auto" w:fill="1E1E1E"/>
+        <w:spacing w:line="285" w:lineRule="atLeast"/>
+        <w:rPr>
+          <w:rFonts w:ascii="Consolas" w:eastAsia="新細明體" w:hAnsi="Consolas" w:cs="Consolas"/>
+          <w:color w:val="D4D4D4"/>
+          <w:kern w:val="0"/>
+          <w:sz w:val="21"/>
+          <w:szCs w:val="21"/>
+        </w:rPr>
+      </w:pPr>
+      <w:r>
+        <w:rPr>
+          <w:rFonts w:ascii="Consolas" w:eastAsia="新細明體" w:hAnsi="Consolas" w:cs="Consolas"/>
+          <w:color w:val="D4D4D4"/>
+          <w:kern w:val="0"/>
+          <w:sz w:val="21"/>
+          <w:szCs w:val="21"/>
+        </w:rPr>
+        <w:t>  }</w:t>
+      </w:r>
+    </w:p>
+    <w:p>
+      <w:pPr>
+        <w:widowControl/>
+        <w:shd w:val="clear" w:color="auto" w:fill="1E1E1E"/>
+        <w:spacing w:line="285" w:lineRule="atLeast"/>
+        <w:rPr>
+          <w:rFonts w:ascii="Consolas" w:eastAsia="新細明體" w:hAnsi="Consolas" w:cs="Consolas"/>
+          <w:color w:val="D4D4D4"/>
+          <w:kern w:val="0"/>
+          <w:sz w:val="21"/>
+          <w:szCs w:val="21"/>
+        </w:rPr>
+      </w:pPr>
+      <w:r>
+        <w:rPr>
+          <w:rFonts w:ascii="Consolas" w:eastAsia="新細明體" w:hAnsi="Consolas" w:cs="Consolas"/>
+          <w:color w:val="D4D4D4"/>
+          <w:kern w:val="0"/>
+          <w:sz w:val="21"/>
+          <w:szCs w:val="21"/>
+        </w:rPr>
+        <w:t>}</w:t>
       </w:r>
     </w:p>
     <w:p>

</xml_diff>

<commit_message>
product carousel and style done
</commit_message>
<xml_diff>
--- a/開發流程.docx
+++ b/開發流程.docx
@@ -141,7 +141,6 @@
     <w:p>
       <w:pPr>
         <w:rPr>
-          <w:rFonts w:hint="eastAsia"/>
           <w:color w:val="FF0000"/>
         </w:rPr>
       </w:pPr>
@@ -166,13 +165,10 @@
         </w:rPr>
         <w:t>功能讓狀態強制回到初始狀態</w:t>
       </w:r>
-      <w:bookmarkStart w:id="0" w:name="_GoBack"/>
-      <w:bookmarkEnd w:id="0"/>
-    </w:p>
-    <w:p>
-      <w:pPr>
-        <w:rPr>
-          <w:rFonts w:hint="eastAsia"/>
+    </w:p>
+    <w:p>
+      <w:pPr>
+        <w:rPr>
           <w:bdr w:val="single" w:sz="4" w:space="0" w:color="auto"/>
         </w:rPr>
       </w:pPr>
@@ -259,7 +255,6 @@
     <w:p>
       <w:pPr>
         <w:rPr>
-          <w:rFonts w:hint="eastAsia"/>
           <w:bdr w:val="single" w:sz="4" w:space="0" w:color="auto"/>
         </w:rPr>
       </w:pPr>
@@ -6859,7 +6854,7 @@
         <w:shd w:val="clear" w:color="auto" w:fill="1E1E1E"/>
         <w:spacing w:line="285" w:lineRule="atLeast"/>
         <w:rPr>
-          <w:rFonts w:ascii="Consolas" w:eastAsia="新細明體" w:hAnsi="Consolas" w:cs="Consolas" w:hint="eastAsia"/>
+          <w:rFonts w:ascii="Consolas" w:eastAsia="新細明體" w:hAnsi="Consolas" w:cs="Consolas"/>
           <w:color w:val="D4D4D4"/>
           <w:kern w:val="0"/>
           <w:sz w:val="21"/>
@@ -49327,11 +49322,6 @@
       </w:r>
     </w:p>
     <w:p>
-      <w:pPr>
-        <w:rPr>
-          <w:rFonts w:hint="eastAsia"/>
-        </w:rPr>
-      </w:pPr>
       <w:r>
         <w:rPr>
           <w:rFonts w:hint="eastAsia"/>
@@ -49547,11 +49537,6 @@
       </w:r>
     </w:p>
     <w:p>
-      <w:pPr>
-        <w:rPr>
-          <w:rFonts w:hint="eastAsia"/>
-        </w:rPr>
-      </w:pPr>
       <w:r>
         <w:rPr>
           <w:rFonts w:hint="eastAsia"/>
@@ -49608,7 +49593,7 @@
         <w:shd w:val="clear" w:color="auto" w:fill="1E1E1E"/>
         <w:spacing w:line="285" w:lineRule="atLeast"/>
         <w:rPr>
-          <w:rFonts w:ascii="Consolas" w:eastAsia="新細明體" w:hAnsi="Consolas" w:cs="Consolas" w:hint="eastAsia"/>
+          <w:rFonts w:ascii="Consolas" w:eastAsia="新細明體" w:hAnsi="Consolas" w:cs="Consolas"/>
           <w:color w:val="D4D4D4"/>
           <w:kern w:val="0"/>
           <w:sz w:val="21"/>
@@ -50313,11 +50298,6 @@
       </w:r>
     </w:p>
     <w:p>
-      <w:pPr>
-        <w:rPr>
-          <w:rFonts w:hint="eastAsia"/>
-        </w:rPr>
-      </w:pPr>
       <w:r>
         <w:rPr>
           <w:rFonts w:hint="eastAsia"/>
@@ -50819,7 +50799,7 @@
         <w:shd w:val="clear" w:color="auto" w:fill="1E1E1E"/>
         <w:spacing w:line="285" w:lineRule="atLeast"/>
         <w:rPr>
-          <w:rFonts w:ascii="Consolas" w:eastAsia="新細明體" w:hAnsi="Consolas" w:cs="Consolas" w:hint="eastAsia"/>
+          <w:rFonts w:ascii="Consolas" w:eastAsia="新細明體" w:hAnsi="Consolas" w:cs="Consolas"/>
           <w:color w:val="D4D4D4"/>
           <w:kern w:val="0"/>
           <w:sz w:val="21"/>
@@ -51173,7 +51153,7 @@
         <w:shd w:val="clear" w:color="auto" w:fill="1E1E1E"/>
         <w:spacing w:line="285" w:lineRule="atLeast"/>
         <w:rPr>
-          <w:rFonts w:ascii="Consolas" w:eastAsia="新細明體" w:hAnsi="Consolas" w:cs="Consolas" w:hint="eastAsia"/>
+          <w:rFonts w:ascii="Consolas" w:eastAsia="新細明體" w:hAnsi="Consolas" w:cs="Consolas"/>
           <w:color w:val="D4D4D4"/>
           <w:kern w:val="0"/>
           <w:sz w:val="21"/>
@@ -51854,11 +51834,6 @@
       </w:r>
     </w:p>
     <w:p>
-      <w:pPr>
-        <w:rPr>
-          <w:rFonts w:hint="eastAsia"/>
-        </w:rPr>
-      </w:pPr>
       <w:r>
         <w:rPr>
           <w:rFonts w:hint="eastAsia"/>
@@ -53519,19 +53494,2021 @@
         <w:t>}</w:t>
       </w:r>
     </w:p>
-    <w:p>
-      <w:pPr>
-        <w:rPr>
-          <w:rFonts w:hint="eastAsia"/>
-        </w:rPr>
-      </w:pPr>
-    </w:p>
-    <w:p>
-      <w:pPr>
-        <w:rPr>
-          <w:rFonts w:hint="eastAsia"/>
-        </w:rPr>
-      </w:pPr>
+    <w:p/>
+    <w:p>
+      <w:r>
+        <w:rPr>
+          <w:rFonts w:hint="eastAsia"/>
+          <w:shd w:val="pct15" w:color="auto" w:fill="FFFFFF"/>
+        </w:rPr>
+        <w:t>搜尋功能</w:t>
+      </w:r>
+    </w:p>
+    <w:p>
+      <w:r>
+        <w:rPr>
+          <w:rFonts w:hint="eastAsia"/>
+        </w:rPr>
+        <w:t>建立搜尋組件</w:t>
+      </w:r>
+    </w:p>
+    <w:p>
+      <w:pPr>
+        <w:widowControl/>
+        <w:shd w:val="clear" w:color="auto" w:fill="1E1E1E"/>
+        <w:spacing w:line="285" w:lineRule="atLeast"/>
+        <w:rPr>
+          <w:rFonts w:ascii="Consolas" w:eastAsia="新細明體" w:hAnsi="Consolas" w:cs="Consolas"/>
+          <w:color w:val="D4D4D4"/>
+          <w:kern w:val="0"/>
+          <w:sz w:val="21"/>
+          <w:szCs w:val="21"/>
+        </w:rPr>
+      </w:pPr>
+      <w:r>
+        <w:rPr>
+          <w:rFonts w:ascii="Consolas" w:eastAsia="新細明體" w:hAnsi="Consolas" w:cs="Consolas"/>
+          <w:color w:val="569CD6"/>
+          <w:kern w:val="0"/>
+          <w:sz w:val="21"/>
+          <w:szCs w:val="21"/>
+        </w:rPr>
+        <w:t>const</w:t>
+      </w:r>
+      <w:r>
+        <w:rPr>
+          <w:rFonts w:ascii="Consolas" w:eastAsia="新細明體" w:hAnsi="Consolas" w:cs="Consolas"/>
+          <w:color w:val="D4D4D4"/>
+          <w:kern w:val="0"/>
+          <w:sz w:val="21"/>
+          <w:szCs w:val="21"/>
+        </w:rPr>
+        <w:t> </w:t>
+      </w:r>
+      <w:r>
+        <w:rPr>
+          <w:rFonts w:ascii="Consolas" w:eastAsia="新細明體" w:hAnsi="Consolas" w:cs="Consolas"/>
+          <w:color w:val="DCDCAA"/>
+          <w:kern w:val="0"/>
+          <w:sz w:val="21"/>
+          <w:szCs w:val="21"/>
+        </w:rPr>
+        <w:t>SearchBox</w:t>
+      </w:r>
+      <w:r>
+        <w:rPr>
+          <w:rFonts w:ascii="Consolas" w:eastAsia="新細明體" w:hAnsi="Consolas" w:cs="Consolas"/>
+          <w:color w:val="D4D4D4"/>
+          <w:kern w:val="0"/>
+          <w:sz w:val="21"/>
+          <w:szCs w:val="21"/>
+        </w:rPr>
+        <w:t> = ({ </w:t>
+      </w:r>
+      <w:r>
+        <w:rPr>
+          <w:rFonts w:ascii="Consolas" w:eastAsia="新細明體" w:hAnsi="Consolas" w:cs="Consolas"/>
+          <w:color w:val="9CDCFE"/>
+          <w:kern w:val="0"/>
+          <w:sz w:val="21"/>
+          <w:szCs w:val="21"/>
+        </w:rPr>
+        <w:t>history</w:t>
+      </w:r>
+      <w:r>
+        <w:rPr>
+          <w:rFonts w:ascii="Consolas" w:eastAsia="新細明體" w:hAnsi="Consolas" w:cs="Consolas"/>
+          <w:color w:val="D4D4D4"/>
+          <w:kern w:val="0"/>
+          <w:sz w:val="21"/>
+          <w:szCs w:val="21"/>
+        </w:rPr>
+        <w:t> }) </w:t>
+      </w:r>
+      <w:r>
+        <w:rPr>
+          <w:rFonts w:ascii="Consolas" w:eastAsia="新細明體" w:hAnsi="Consolas" w:cs="Consolas"/>
+          <w:color w:val="569CD6"/>
+          <w:kern w:val="0"/>
+          <w:sz w:val="21"/>
+          <w:szCs w:val="21"/>
+        </w:rPr>
+        <w:t>=&gt;</w:t>
+      </w:r>
+      <w:r>
+        <w:rPr>
+          <w:rFonts w:ascii="Consolas" w:eastAsia="新細明體" w:hAnsi="Consolas" w:cs="Consolas"/>
+          <w:color w:val="D4D4D4"/>
+          <w:kern w:val="0"/>
+          <w:sz w:val="21"/>
+          <w:szCs w:val="21"/>
+        </w:rPr>
+        <w:t> {</w:t>
+      </w:r>
+    </w:p>
+    <w:p>
+      <w:pPr>
+        <w:widowControl/>
+        <w:shd w:val="clear" w:color="auto" w:fill="1E1E1E"/>
+        <w:spacing w:line="285" w:lineRule="atLeast"/>
+        <w:rPr>
+          <w:rFonts w:ascii="Consolas" w:eastAsia="新細明體" w:hAnsi="Consolas" w:cs="Consolas"/>
+          <w:color w:val="D4D4D4"/>
+          <w:kern w:val="0"/>
+          <w:sz w:val="21"/>
+          <w:szCs w:val="21"/>
+        </w:rPr>
+      </w:pPr>
+      <w:r>
+        <w:rPr>
+          <w:rFonts w:ascii="Consolas" w:eastAsia="新細明體" w:hAnsi="Consolas" w:cs="Consolas"/>
+          <w:color w:val="D4D4D4"/>
+          <w:kern w:val="0"/>
+          <w:sz w:val="21"/>
+          <w:szCs w:val="21"/>
+        </w:rPr>
+        <w:t>  </w:t>
+      </w:r>
+      <w:r>
+        <w:rPr>
+          <w:rFonts w:ascii="Consolas" w:eastAsia="新細明體" w:hAnsi="Consolas" w:cs="Consolas"/>
+          <w:color w:val="569CD6"/>
+          <w:kern w:val="0"/>
+          <w:sz w:val="21"/>
+          <w:szCs w:val="21"/>
+        </w:rPr>
+        <w:t>const</w:t>
+      </w:r>
+      <w:r>
+        <w:rPr>
+          <w:rFonts w:ascii="Consolas" w:eastAsia="新細明體" w:hAnsi="Consolas" w:cs="Consolas"/>
+          <w:color w:val="D4D4D4"/>
+          <w:kern w:val="0"/>
+          <w:sz w:val="21"/>
+          <w:szCs w:val="21"/>
+        </w:rPr>
+        <w:t> [</w:t>
+      </w:r>
+      <w:r>
+        <w:rPr>
+          <w:rFonts w:ascii="Consolas" w:eastAsia="新細明體" w:hAnsi="Consolas" w:cs="Consolas"/>
+          <w:color w:val="4FC1FF"/>
+          <w:kern w:val="0"/>
+          <w:sz w:val="21"/>
+          <w:szCs w:val="21"/>
+        </w:rPr>
+        <w:t>keyword</w:t>
+      </w:r>
+      <w:r>
+        <w:rPr>
+          <w:rFonts w:ascii="Consolas" w:eastAsia="新細明體" w:hAnsi="Consolas" w:cs="Consolas"/>
+          <w:color w:val="D4D4D4"/>
+          <w:kern w:val="0"/>
+          <w:sz w:val="21"/>
+          <w:szCs w:val="21"/>
+        </w:rPr>
+        <w:t>, </w:t>
+      </w:r>
+      <w:r>
+        <w:rPr>
+          <w:rFonts w:ascii="Consolas" w:eastAsia="新細明體" w:hAnsi="Consolas" w:cs="Consolas"/>
+          <w:color w:val="DCDCAA"/>
+          <w:kern w:val="0"/>
+          <w:sz w:val="21"/>
+          <w:szCs w:val="21"/>
+        </w:rPr>
+        <w:t>setkeyword</w:t>
+      </w:r>
+      <w:r>
+        <w:rPr>
+          <w:rFonts w:ascii="Consolas" w:eastAsia="新細明體" w:hAnsi="Consolas" w:cs="Consolas"/>
+          <w:color w:val="D4D4D4"/>
+          <w:kern w:val="0"/>
+          <w:sz w:val="21"/>
+          <w:szCs w:val="21"/>
+        </w:rPr>
+        <w:t>] = </w:t>
+      </w:r>
+      <w:r>
+        <w:rPr>
+          <w:rFonts w:ascii="Consolas" w:eastAsia="新細明體" w:hAnsi="Consolas" w:cs="Consolas"/>
+          <w:color w:val="DCDCAA"/>
+          <w:kern w:val="0"/>
+          <w:sz w:val="21"/>
+          <w:szCs w:val="21"/>
+        </w:rPr>
+        <w:t>useState</w:t>
+      </w:r>
+      <w:r>
+        <w:rPr>
+          <w:rFonts w:ascii="Consolas" w:eastAsia="新細明體" w:hAnsi="Consolas" w:cs="Consolas"/>
+          <w:color w:val="D4D4D4"/>
+          <w:kern w:val="0"/>
+          <w:sz w:val="21"/>
+          <w:szCs w:val="21"/>
+        </w:rPr>
+        <w:t>(</w:t>
+      </w:r>
+      <w:r>
+        <w:rPr>
+          <w:rFonts w:ascii="Consolas" w:eastAsia="新細明體" w:hAnsi="Consolas" w:cs="Consolas"/>
+          <w:color w:val="CE9178"/>
+          <w:kern w:val="0"/>
+          <w:sz w:val="21"/>
+          <w:szCs w:val="21"/>
+        </w:rPr>
+        <w:t>''</w:t>
+      </w:r>
+      <w:r>
+        <w:rPr>
+          <w:rFonts w:ascii="Consolas" w:eastAsia="新細明體" w:hAnsi="Consolas" w:cs="Consolas"/>
+          <w:color w:val="D4D4D4"/>
+          <w:kern w:val="0"/>
+          <w:sz w:val="21"/>
+          <w:szCs w:val="21"/>
+        </w:rPr>
+        <w:t>)</w:t>
+      </w:r>
+    </w:p>
+    <w:p>
+      <w:pPr>
+        <w:widowControl/>
+        <w:shd w:val="clear" w:color="auto" w:fill="1E1E1E"/>
+        <w:spacing w:line="285" w:lineRule="atLeast"/>
+        <w:rPr>
+          <w:rFonts w:ascii="Consolas" w:eastAsia="新細明體" w:hAnsi="Consolas" w:cs="Consolas"/>
+          <w:color w:val="D4D4D4"/>
+          <w:kern w:val="0"/>
+          <w:sz w:val="21"/>
+          <w:szCs w:val="21"/>
+        </w:rPr>
+      </w:pPr>
+      <w:r>
+        <w:rPr>
+          <w:rFonts w:ascii="Consolas" w:eastAsia="新細明體" w:hAnsi="Consolas" w:cs="Consolas"/>
+          <w:color w:val="D4D4D4"/>
+          <w:kern w:val="0"/>
+          <w:sz w:val="21"/>
+          <w:szCs w:val="21"/>
+        </w:rPr>
+        <w:t>  </w:t>
+      </w:r>
+      <w:r>
+        <w:rPr>
+          <w:rFonts w:ascii="Consolas" w:eastAsia="新細明體" w:hAnsi="Consolas" w:cs="Consolas"/>
+          <w:color w:val="569CD6"/>
+          <w:kern w:val="0"/>
+          <w:sz w:val="21"/>
+          <w:szCs w:val="21"/>
+        </w:rPr>
+        <w:t>const</w:t>
+      </w:r>
+      <w:r>
+        <w:rPr>
+          <w:rFonts w:ascii="Consolas" w:eastAsia="新細明體" w:hAnsi="Consolas" w:cs="Consolas"/>
+          <w:color w:val="D4D4D4"/>
+          <w:kern w:val="0"/>
+          <w:sz w:val="21"/>
+          <w:szCs w:val="21"/>
+        </w:rPr>
+        <w:t> </w:t>
+      </w:r>
+      <w:r>
+        <w:rPr>
+          <w:rFonts w:ascii="Consolas" w:eastAsia="新細明體" w:hAnsi="Consolas" w:cs="Consolas"/>
+          <w:color w:val="DCDCAA"/>
+          <w:kern w:val="0"/>
+          <w:sz w:val="21"/>
+          <w:szCs w:val="21"/>
+        </w:rPr>
+        <w:t>submitHandler</w:t>
+      </w:r>
+      <w:r>
+        <w:rPr>
+          <w:rFonts w:ascii="Consolas" w:eastAsia="新細明體" w:hAnsi="Consolas" w:cs="Consolas"/>
+          <w:color w:val="D4D4D4"/>
+          <w:kern w:val="0"/>
+          <w:sz w:val="21"/>
+          <w:szCs w:val="21"/>
+        </w:rPr>
+        <w:t> = (</w:t>
+      </w:r>
+      <w:r>
+        <w:rPr>
+          <w:rFonts w:ascii="Consolas" w:eastAsia="新細明體" w:hAnsi="Consolas" w:cs="Consolas"/>
+          <w:color w:val="9CDCFE"/>
+          <w:kern w:val="0"/>
+          <w:sz w:val="21"/>
+          <w:szCs w:val="21"/>
+        </w:rPr>
+        <w:t>e</w:t>
+      </w:r>
+      <w:r>
+        <w:rPr>
+          <w:rFonts w:ascii="Consolas" w:eastAsia="新細明體" w:hAnsi="Consolas" w:cs="Consolas"/>
+          <w:color w:val="D4D4D4"/>
+          <w:kern w:val="0"/>
+          <w:sz w:val="21"/>
+          <w:szCs w:val="21"/>
+        </w:rPr>
+        <w:t>) </w:t>
+      </w:r>
+      <w:r>
+        <w:rPr>
+          <w:rFonts w:ascii="Consolas" w:eastAsia="新細明體" w:hAnsi="Consolas" w:cs="Consolas"/>
+          <w:color w:val="569CD6"/>
+          <w:kern w:val="0"/>
+          <w:sz w:val="21"/>
+          <w:szCs w:val="21"/>
+        </w:rPr>
+        <w:t>=&gt;</w:t>
+      </w:r>
+      <w:r>
+        <w:rPr>
+          <w:rFonts w:ascii="Consolas" w:eastAsia="新細明體" w:hAnsi="Consolas" w:cs="Consolas"/>
+          <w:color w:val="D4D4D4"/>
+          <w:kern w:val="0"/>
+          <w:sz w:val="21"/>
+          <w:szCs w:val="21"/>
+        </w:rPr>
+        <w:t> {</w:t>
+      </w:r>
+    </w:p>
+    <w:p>
+      <w:pPr>
+        <w:widowControl/>
+        <w:shd w:val="clear" w:color="auto" w:fill="1E1E1E"/>
+        <w:spacing w:line="285" w:lineRule="atLeast"/>
+        <w:rPr>
+          <w:rFonts w:ascii="Consolas" w:eastAsia="新細明體" w:hAnsi="Consolas" w:cs="Consolas"/>
+          <w:color w:val="D4D4D4"/>
+          <w:kern w:val="0"/>
+          <w:sz w:val="21"/>
+          <w:szCs w:val="21"/>
+        </w:rPr>
+      </w:pPr>
+      <w:r>
+        <w:rPr>
+          <w:rFonts w:ascii="Consolas" w:eastAsia="新細明體" w:hAnsi="Consolas" w:cs="Consolas"/>
+          <w:color w:val="D4D4D4"/>
+          <w:kern w:val="0"/>
+          <w:sz w:val="21"/>
+          <w:szCs w:val="21"/>
+        </w:rPr>
+        <w:t>    </w:t>
+      </w:r>
+      <w:r>
+        <w:rPr>
+          <w:rFonts w:ascii="Consolas" w:eastAsia="新細明體" w:hAnsi="Consolas" w:cs="Consolas"/>
+          <w:color w:val="9CDCFE"/>
+          <w:kern w:val="0"/>
+          <w:sz w:val="21"/>
+          <w:szCs w:val="21"/>
+        </w:rPr>
+        <w:t>e</w:t>
+      </w:r>
+      <w:r>
+        <w:rPr>
+          <w:rFonts w:ascii="Consolas" w:eastAsia="新細明體" w:hAnsi="Consolas" w:cs="Consolas"/>
+          <w:color w:val="D4D4D4"/>
+          <w:kern w:val="0"/>
+          <w:sz w:val="21"/>
+          <w:szCs w:val="21"/>
+        </w:rPr>
+        <w:t>.</w:t>
+      </w:r>
+      <w:r>
+        <w:rPr>
+          <w:rFonts w:ascii="Consolas" w:eastAsia="新細明體" w:hAnsi="Consolas" w:cs="Consolas"/>
+          <w:color w:val="DCDCAA"/>
+          <w:kern w:val="0"/>
+          <w:sz w:val="21"/>
+          <w:szCs w:val="21"/>
+        </w:rPr>
+        <w:t>preventDefault</w:t>
+      </w:r>
+      <w:r>
+        <w:rPr>
+          <w:rFonts w:ascii="Consolas" w:eastAsia="新細明體" w:hAnsi="Consolas" w:cs="Consolas"/>
+          <w:color w:val="D4D4D4"/>
+          <w:kern w:val="0"/>
+          <w:sz w:val="21"/>
+          <w:szCs w:val="21"/>
+        </w:rPr>
+        <w:t>()</w:t>
+      </w:r>
+    </w:p>
+    <w:p>
+      <w:pPr>
+        <w:widowControl/>
+        <w:shd w:val="clear" w:color="auto" w:fill="1E1E1E"/>
+        <w:spacing w:line="285" w:lineRule="atLeast"/>
+        <w:rPr>
+          <w:rFonts w:ascii="Consolas" w:eastAsia="新細明體" w:hAnsi="Consolas" w:cs="Consolas"/>
+          <w:color w:val="D4D4D4"/>
+          <w:kern w:val="0"/>
+          <w:sz w:val="21"/>
+          <w:szCs w:val="21"/>
+        </w:rPr>
+      </w:pPr>
+      <w:r>
+        <w:rPr>
+          <w:rFonts w:ascii="Consolas" w:eastAsia="新細明體" w:hAnsi="Consolas" w:cs="Consolas"/>
+          <w:color w:val="D4D4D4"/>
+          <w:kern w:val="0"/>
+          <w:sz w:val="21"/>
+          <w:szCs w:val="21"/>
+        </w:rPr>
+        <w:t>    </w:t>
+      </w:r>
+      <w:r>
+        <w:rPr>
+          <w:rFonts w:ascii="Consolas" w:eastAsia="新細明體" w:hAnsi="Consolas" w:cs="Consolas"/>
+          <w:color w:val="C586C0"/>
+          <w:kern w:val="0"/>
+          <w:sz w:val="21"/>
+          <w:szCs w:val="21"/>
+        </w:rPr>
+        <w:t>if</w:t>
+      </w:r>
+      <w:r>
+        <w:rPr>
+          <w:rFonts w:ascii="Consolas" w:eastAsia="新細明體" w:hAnsi="Consolas" w:cs="Consolas"/>
+          <w:color w:val="D4D4D4"/>
+          <w:kern w:val="0"/>
+          <w:sz w:val="21"/>
+          <w:szCs w:val="21"/>
+        </w:rPr>
+        <w:t> (</w:t>
+      </w:r>
+      <w:r>
+        <w:rPr>
+          <w:rFonts w:ascii="Consolas" w:eastAsia="新細明體" w:hAnsi="Consolas" w:cs="Consolas"/>
+          <w:color w:val="4FC1FF"/>
+          <w:kern w:val="0"/>
+          <w:sz w:val="21"/>
+          <w:szCs w:val="21"/>
+        </w:rPr>
+        <w:t>keyword</w:t>
+      </w:r>
+      <w:r>
+        <w:rPr>
+          <w:rFonts w:ascii="Consolas" w:eastAsia="新細明體" w:hAnsi="Consolas" w:cs="Consolas"/>
+          <w:color w:val="D4D4D4"/>
+          <w:kern w:val="0"/>
+          <w:sz w:val="21"/>
+          <w:szCs w:val="21"/>
+        </w:rPr>
+        <w:t>.</w:t>
+      </w:r>
+      <w:r>
+        <w:rPr>
+          <w:rFonts w:ascii="Consolas" w:eastAsia="新細明體" w:hAnsi="Consolas" w:cs="Consolas"/>
+          <w:color w:val="DCDCAA"/>
+          <w:kern w:val="0"/>
+          <w:sz w:val="21"/>
+          <w:szCs w:val="21"/>
+        </w:rPr>
+        <w:t>trim</w:t>
+      </w:r>
+      <w:r>
+        <w:rPr>
+          <w:rFonts w:ascii="Consolas" w:eastAsia="新細明體" w:hAnsi="Consolas" w:cs="Consolas"/>
+          <w:color w:val="D4D4D4"/>
+          <w:kern w:val="0"/>
+          <w:sz w:val="21"/>
+          <w:szCs w:val="21"/>
+        </w:rPr>
+        <w:t>()) {</w:t>
+      </w:r>
+    </w:p>
+    <w:p>
+      <w:pPr>
+        <w:widowControl/>
+        <w:shd w:val="clear" w:color="auto" w:fill="1E1E1E"/>
+        <w:spacing w:line="285" w:lineRule="atLeast"/>
+        <w:rPr>
+          <w:rFonts w:ascii="Consolas" w:eastAsia="新細明體" w:hAnsi="Consolas" w:cs="Consolas"/>
+          <w:color w:val="D4D4D4"/>
+          <w:kern w:val="0"/>
+          <w:sz w:val="21"/>
+          <w:szCs w:val="21"/>
+        </w:rPr>
+      </w:pPr>
+      <w:r>
+        <w:rPr>
+          <w:rFonts w:ascii="Consolas" w:eastAsia="新細明體" w:hAnsi="Consolas" w:cs="Consolas"/>
+          <w:color w:val="D4D4D4"/>
+          <w:kern w:val="0"/>
+          <w:sz w:val="21"/>
+          <w:szCs w:val="21"/>
+        </w:rPr>
+        <w:t>      </w:t>
+      </w:r>
+      <w:r>
+        <w:rPr>
+          <w:rFonts w:ascii="Consolas" w:eastAsia="新細明體" w:hAnsi="Consolas" w:cs="Consolas"/>
+          <w:color w:val="9CDCFE"/>
+          <w:kern w:val="0"/>
+          <w:sz w:val="21"/>
+          <w:szCs w:val="21"/>
+        </w:rPr>
+        <w:t>history</w:t>
+      </w:r>
+      <w:r>
+        <w:rPr>
+          <w:rFonts w:ascii="Consolas" w:eastAsia="新細明體" w:hAnsi="Consolas" w:cs="Consolas"/>
+          <w:color w:val="D4D4D4"/>
+          <w:kern w:val="0"/>
+          <w:sz w:val="21"/>
+          <w:szCs w:val="21"/>
+        </w:rPr>
+        <w:t>.</w:t>
+      </w:r>
+      <w:r>
+        <w:rPr>
+          <w:rFonts w:ascii="Consolas" w:eastAsia="新細明體" w:hAnsi="Consolas" w:cs="Consolas"/>
+          <w:color w:val="DCDCAA"/>
+          <w:kern w:val="0"/>
+          <w:sz w:val="21"/>
+          <w:szCs w:val="21"/>
+        </w:rPr>
+        <w:t>push</w:t>
+      </w:r>
+      <w:r>
+        <w:rPr>
+          <w:rFonts w:ascii="Consolas" w:eastAsia="新細明體" w:hAnsi="Consolas" w:cs="Consolas"/>
+          <w:color w:val="D4D4D4"/>
+          <w:kern w:val="0"/>
+          <w:sz w:val="21"/>
+          <w:szCs w:val="21"/>
+        </w:rPr>
+        <w:t>(</w:t>
+      </w:r>
+      <w:r>
+        <w:rPr>
+          <w:rFonts w:ascii="Consolas" w:eastAsia="新細明體" w:hAnsi="Consolas" w:cs="Consolas"/>
+          <w:color w:val="CE9178"/>
+          <w:kern w:val="0"/>
+          <w:sz w:val="21"/>
+          <w:szCs w:val="21"/>
+        </w:rPr>
+        <w:t>`/search/</w:t>
+      </w:r>
+      <w:r>
+        <w:rPr>
+          <w:rFonts w:ascii="Consolas" w:eastAsia="新細明體" w:hAnsi="Consolas" w:cs="Consolas"/>
+          <w:color w:val="569CD6"/>
+          <w:kern w:val="0"/>
+          <w:sz w:val="21"/>
+          <w:szCs w:val="21"/>
+        </w:rPr>
+        <w:t>${</w:t>
+      </w:r>
+      <w:r>
+        <w:rPr>
+          <w:rFonts w:ascii="Consolas" w:eastAsia="新細明體" w:hAnsi="Consolas" w:cs="Consolas"/>
+          <w:color w:val="4FC1FF"/>
+          <w:kern w:val="0"/>
+          <w:sz w:val="21"/>
+          <w:szCs w:val="21"/>
+        </w:rPr>
+        <w:t>keyword</w:t>
+      </w:r>
+      <w:r>
+        <w:rPr>
+          <w:rFonts w:ascii="Consolas" w:eastAsia="新細明體" w:hAnsi="Consolas" w:cs="Consolas"/>
+          <w:color w:val="569CD6"/>
+          <w:kern w:val="0"/>
+          <w:sz w:val="21"/>
+          <w:szCs w:val="21"/>
+        </w:rPr>
+        <w:t>}</w:t>
+      </w:r>
+      <w:r>
+        <w:rPr>
+          <w:rFonts w:ascii="Consolas" w:eastAsia="新細明體" w:hAnsi="Consolas" w:cs="Consolas"/>
+          <w:color w:val="CE9178"/>
+          <w:kern w:val="0"/>
+          <w:sz w:val="21"/>
+          <w:szCs w:val="21"/>
+        </w:rPr>
+        <w:t>`</w:t>
+      </w:r>
+      <w:r>
+        <w:rPr>
+          <w:rFonts w:ascii="Consolas" w:eastAsia="新細明體" w:hAnsi="Consolas" w:cs="Consolas"/>
+          <w:color w:val="D4D4D4"/>
+          <w:kern w:val="0"/>
+          <w:sz w:val="21"/>
+          <w:szCs w:val="21"/>
+        </w:rPr>
+        <w:t>)</w:t>
+      </w:r>
+    </w:p>
+    <w:p>
+      <w:pPr>
+        <w:widowControl/>
+        <w:shd w:val="clear" w:color="auto" w:fill="1E1E1E"/>
+        <w:spacing w:line="285" w:lineRule="atLeast"/>
+        <w:rPr>
+          <w:rFonts w:ascii="Consolas" w:eastAsia="新細明體" w:hAnsi="Consolas" w:cs="Consolas"/>
+          <w:color w:val="D4D4D4"/>
+          <w:kern w:val="0"/>
+          <w:sz w:val="21"/>
+          <w:szCs w:val="21"/>
+        </w:rPr>
+      </w:pPr>
+      <w:r>
+        <w:rPr>
+          <w:rFonts w:ascii="Consolas" w:eastAsia="新細明體" w:hAnsi="Consolas" w:cs="Consolas"/>
+          <w:color w:val="D4D4D4"/>
+          <w:kern w:val="0"/>
+          <w:sz w:val="21"/>
+          <w:szCs w:val="21"/>
+        </w:rPr>
+        <w:t>    } </w:t>
+      </w:r>
+      <w:r>
+        <w:rPr>
+          <w:rFonts w:ascii="Consolas" w:eastAsia="新細明體" w:hAnsi="Consolas" w:cs="Consolas"/>
+          <w:color w:val="C586C0"/>
+          <w:kern w:val="0"/>
+          <w:sz w:val="21"/>
+          <w:szCs w:val="21"/>
+        </w:rPr>
+        <w:t>else</w:t>
+      </w:r>
+      <w:r>
+        <w:rPr>
+          <w:rFonts w:ascii="Consolas" w:eastAsia="新細明體" w:hAnsi="Consolas" w:cs="Consolas"/>
+          <w:color w:val="D4D4D4"/>
+          <w:kern w:val="0"/>
+          <w:sz w:val="21"/>
+          <w:szCs w:val="21"/>
+        </w:rPr>
+        <w:t> {</w:t>
+      </w:r>
+    </w:p>
+    <w:p>
+      <w:pPr>
+        <w:widowControl/>
+        <w:shd w:val="clear" w:color="auto" w:fill="1E1E1E"/>
+        <w:spacing w:line="285" w:lineRule="atLeast"/>
+        <w:rPr>
+          <w:rFonts w:ascii="Consolas" w:eastAsia="新細明體" w:hAnsi="Consolas" w:cs="Consolas"/>
+          <w:color w:val="D4D4D4"/>
+          <w:kern w:val="0"/>
+          <w:sz w:val="21"/>
+          <w:szCs w:val="21"/>
+        </w:rPr>
+      </w:pPr>
+      <w:r>
+        <w:rPr>
+          <w:rFonts w:ascii="Consolas" w:eastAsia="新細明體" w:hAnsi="Consolas" w:cs="Consolas"/>
+          <w:color w:val="D4D4D4"/>
+          <w:kern w:val="0"/>
+          <w:sz w:val="21"/>
+          <w:szCs w:val="21"/>
+        </w:rPr>
+        <w:t>      </w:t>
+      </w:r>
+      <w:r>
+        <w:rPr>
+          <w:rFonts w:ascii="Consolas" w:eastAsia="新細明體" w:hAnsi="Consolas" w:cs="Consolas"/>
+          <w:color w:val="9CDCFE"/>
+          <w:kern w:val="0"/>
+          <w:sz w:val="21"/>
+          <w:szCs w:val="21"/>
+        </w:rPr>
+        <w:t>history</w:t>
+      </w:r>
+      <w:r>
+        <w:rPr>
+          <w:rFonts w:ascii="Consolas" w:eastAsia="新細明體" w:hAnsi="Consolas" w:cs="Consolas"/>
+          <w:color w:val="D4D4D4"/>
+          <w:kern w:val="0"/>
+          <w:sz w:val="21"/>
+          <w:szCs w:val="21"/>
+        </w:rPr>
+        <w:t>.</w:t>
+      </w:r>
+      <w:r>
+        <w:rPr>
+          <w:rFonts w:ascii="Consolas" w:eastAsia="新細明體" w:hAnsi="Consolas" w:cs="Consolas"/>
+          <w:color w:val="DCDCAA"/>
+          <w:kern w:val="0"/>
+          <w:sz w:val="21"/>
+          <w:szCs w:val="21"/>
+        </w:rPr>
+        <w:t>push</w:t>
+      </w:r>
+      <w:r>
+        <w:rPr>
+          <w:rFonts w:ascii="Consolas" w:eastAsia="新細明體" w:hAnsi="Consolas" w:cs="Consolas"/>
+          <w:color w:val="D4D4D4"/>
+          <w:kern w:val="0"/>
+          <w:sz w:val="21"/>
+          <w:szCs w:val="21"/>
+        </w:rPr>
+        <w:t>(</w:t>
+      </w:r>
+      <w:r>
+        <w:rPr>
+          <w:rFonts w:ascii="Consolas" w:eastAsia="新細明體" w:hAnsi="Consolas" w:cs="Consolas"/>
+          <w:color w:val="CE9178"/>
+          <w:kern w:val="0"/>
+          <w:sz w:val="21"/>
+          <w:szCs w:val="21"/>
+        </w:rPr>
+        <w:t>'/'</w:t>
+      </w:r>
+      <w:r>
+        <w:rPr>
+          <w:rFonts w:ascii="Consolas" w:eastAsia="新細明體" w:hAnsi="Consolas" w:cs="Consolas"/>
+          <w:color w:val="D4D4D4"/>
+          <w:kern w:val="0"/>
+          <w:sz w:val="21"/>
+          <w:szCs w:val="21"/>
+        </w:rPr>
+        <w:t>)</w:t>
+      </w:r>
+    </w:p>
+    <w:p>
+      <w:pPr>
+        <w:widowControl/>
+        <w:shd w:val="clear" w:color="auto" w:fill="1E1E1E"/>
+        <w:spacing w:line="285" w:lineRule="atLeast"/>
+        <w:rPr>
+          <w:rFonts w:ascii="Consolas" w:eastAsia="新細明體" w:hAnsi="Consolas" w:cs="Consolas"/>
+          <w:color w:val="D4D4D4"/>
+          <w:kern w:val="0"/>
+          <w:sz w:val="21"/>
+          <w:szCs w:val="21"/>
+        </w:rPr>
+      </w:pPr>
+      <w:r>
+        <w:rPr>
+          <w:rFonts w:ascii="Consolas" w:eastAsia="新細明體" w:hAnsi="Consolas" w:cs="Consolas"/>
+          <w:color w:val="D4D4D4"/>
+          <w:kern w:val="0"/>
+          <w:sz w:val="21"/>
+          <w:szCs w:val="21"/>
+        </w:rPr>
+        <w:t>    }</w:t>
+      </w:r>
+    </w:p>
+    <w:p>
+      <w:pPr>
+        <w:widowControl/>
+        <w:shd w:val="clear" w:color="auto" w:fill="1E1E1E"/>
+        <w:spacing w:line="285" w:lineRule="atLeast"/>
+        <w:rPr>
+          <w:rFonts w:ascii="Consolas" w:eastAsia="新細明體" w:hAnsi="Consolas" w:cs="Consolas"/>
+          <w:color w:val="D4D4D4"/>
+          <w:kern w:val="0"/>
+          <w:sz w:val="21"/>
+          <w:szCs w:val="21"/>
+        </w:rPr>
+      </w:pPr>
+      <w:r>
+        <w:rPr>
+          <w:rFonts w:ascii="Consolas" w:eastAsia="新細明體" w:hAnsi="Consolas" w:cs="Consolas"/>
+          <w:color w:val="D4D4D4"/>
+          <w:kern w:val="0"/>
+          <w:sz w:val="21"/>
+          <w:szCs w:val="21"/>
+        </w:rPr>
+        <w:t>  }</w:t>
+      </w:r>
+    </w:p>
+    <w:p>
+      <w:r>
+        <w:rPr>
+          <w:rFonts w:hint="eastAsia"/>
+        </w:rPr>
+        <w:t>將搜尋路由放到</w:t>
+      </w:r>
+      <w:r>
+        <w:rPr>
+          <w:rFonts w:hint="eastAsia"/>
+        </w:rPr>
+        <w:t>A</w:t>
+      </w:r>
+      <w:r>
+        <w:t>pp.js</w:t>
+      </w:r>
+      <w:r>
+        <w:rPr>
+          <w:rFonts w:hint="eastAsia"/>
+        </w:rPr>
+        <w:t>並由</w:t>
+      </w:r>
+      <w:r>
+        <w:rPr>
+          <w:rFonts w:hint="eastAsia"/>
+        </w:rPr>
+        <w:t>H</w:t>
+      </w:r>
+      <w:r>
+        <w:t>omePage</w:t>
+      </w:r>
+      <w:r>
+        <w:rPr>
+          <w:rFonts w:hint="eastAsia"/>
+        </w:rPr>
+        <w:t>渲染</w:t>
+      </w:r>
+    </w:p>
+    <w:p>
+      <w:pPr>
+        <w:widowControl/>
+        <w:shd w:val="clear" w:color="auto" w:fill="1E1E1E"/>
+        <w:spacing w:line="285" w:lineRule="atLeast"/>
+        <w:rPr>
+          <w:rFonts w:ascii="Consolas" w:eastAsia="新細明體" w:hAnsi="Consolas" w:cs="Consolas"/>
+          <w:color w:val="D4D4D4"/>
+          <w:kern w:val="0"/>
+          <w:sz w:val="21"/>
+          <w:szCs w:val="21"/>
+        </w:rPr>
+      </w:pPr>
+      <w:r>
+        <w:rPr>
+          <w:rFonts w:ascii="Consolas" w:eastAsia="新細明體" w:hAnsi="Consolas" w:cs="Consolas"/>
+          <w:color w:val="D4D4D4"/>
+          <w:kern w:val="0"/>
+          <w:sz w:val="21"/>
+          <w:szCs w:val="21"/>
+        </w:rPr>
+        <w:t>          </w:t>
+      </w:r>
+      <w:r>
+        <w:rPr>
+          <w:rFonts w:ascii="Consolas" w:eastAsia="新細明體" w:hAnsi="Consolas" w:cs="Consolas"/>
+          <w:color w:val="808080"/>
+          <w:kern w:val="0"/>
+          <w:sz w:val="21"/>
+          <w:szCs w:val="21"/>
+        </w:rPr>
+        <w:t>&lt;</w:t>
+      </w:r>
+      <w:r>
+        <w:rPr>
+          <w:rFonts w:ascii="Consolas" w:eastAsia="新細明體" w:hAnsi="Consolas" w:cs="Consolas"/>
+          <w:color w:val="4EC9B0"/>
+          <w:kern w:val="0"/>
+          <w:sz w:val="21"/>
+          <w:szCs w:val="21"/>
+        </w:rPr>
+        <w:t>Route</w:t>
+      </w:r>
+      <w:r>
+        <w:rPr>
+          <w:rFonts w:ascii="Consolas" w:eastAsia="新細明體" w:hAnsi="Consolas" w:cs="Consolas"/>
+          <w:color w:val="D4D4D4"/>
+          <w:kern w:val="0"/>
+          <w:sz w:val="21"/>
+          <w:szCs w:val="21"/>
+        </w:rPr>
+        <w:t> </w:t>
+      </w:r>
+      <w:r>
+        <w:rPr>
+          <w:rFonts w:ascii="Consolas" w:eastAsia="新細明體" w:hAnsi="Consolas" w:cs="Consolas"/>
+          <w:color w:val="9CDCFE"/>
+          <w:kern w:val="0"/>
+          <w:sz w:val="21"/>
+          <w:szCs w:val="21"/>
+        </w:rPr>
+        <w:t>path</w:t>
+      </w:r>
+      <w:r>
+        <w:rPr>
+          <w:rFonts w:ascii="Consolas" w:eastAsia="新細明體" w:hAnsi="Consolas" w:cs="Consolas"/>
+          <w:color w:val="D4D4D4"/>
+          <w:kern w:val="0"/>
+          <w:sz w:val="21"/>
+          <w:szCs w:val="21"/>
+        </w:rPr>
+        <w:t>=</w:t>
+      </w:r>
+      <w:r>
+        <w:rPr>
+          <w:rFonts w:ascii="Consolas" w:eastAsia="新細明體" w:hAnsi="Consolas" w:cs="Consolas"/>
+          <w:color w:val="CE9178"/>
+          <w:kern w:val="0"/>
+          <w:sz w:val="21"/>
+          <w:szCs w:val="21"/>
+        </w:rPr>
+        <w:t>"/search/:keyword"</w:t>
+      </w:r>
+      <w:r>
+        <w:rPr>
+          <w:rFonts w:ascii="Consolas" w:eastAsia="新細明體" w:hAnsi="Consolas" w:cs="Consolas"/>
+          <w:color w:val="D4D4D4"/>
+          <w:kern w:val="0"/>
+          <w:sz w:val="21"/>
+          <w:szCs w:val="21"/>
+        </w:rPr>
+        <w:t> </w:t>
+      </w:r>
+      <w:r>
+        <w:rPr>
+          <w:rFonts w:ascii="Consolas" w:eastAsia="新細明體" w:hAnsi="Consolas" w:cs="Consolas"/>
+          <w:color w:val="9CDCFE"/>
+          <w:kern w:val="0"/>
+          <w:sz w:val="21"/>
+          <w:szCs w:val="21"/>
+        </w:rPr>
+        <w:t>component</w:t>
+      </w:r>
+      <w:r>
+        <w:rPr>
+          <w:rFonts w:ascii="Consolas" w:eastAsia="新細明體" w:hAnsi="Consolas" w:cs="Consolas"/>
+          <w:color w:val="D4D4D4"/>
+          <w:kern w:val="0"/>
+          <w:sz w:val="21"/>
+          <w:szCs w:val="21"/>
+        </w:rPr>
+        <w:t>=</w:t>
+      </w:r>
+      <w:r>
+        <w:rPr>
+          <w:rFonts w:ascii="Consolas" w:eastAsia="新細明體" w:hAnsi="Consolas" w:cs="Consolas"/>
+          <w:color w:val="569CD6"/>
+          <w:kern w:val="0"/>
+          <w:sz w:val="21"/>
+          <w:szCs w:val="21"/>
+        </w:rPr>
+        <w:t>{</w:t>
+      </w:r>
+      <w:r>
+        <w:rPr>
+          <w:rFonts w:ascii="Consolas" w:eastAsia="新細明體" w:hAnsi="Consolas" w:cs="Consolas"/>
+          <w:color w:val="DCDCAA"/>
+          <w:kern w:val="0"/>
+          <w:sz w:val="21"/>
+          <w:szCs w:val="21"/>
+        </w:rPr>
+        <w:t>HomePage</w:t>
+      </w:r>
+      <w:r>
+        <w:rPr>
+          <w:rFonts w:ascii="Consolas" w:eastAsia="新細明體" w:hAnsi="Consolas" w:cs="Consolas"/>
+          <w:color w:val="569CD6"/>
+          <w:kern w:val="0"/>
+          <w:sz w:val="21"/>
+          <w:szCs w:val="21"/>
+        </w:rPr>
+        <w:t>}</w:t>
+      </w:r>
+      <w:r>
+        <w:rPr>
+          <w:rFonts w:ascii="Consolas" w:eastAsia="新細明體" w:hAnsi="Consolas" w:cs="Consolas"/>
+          <w:color w:val="D4D4D4"/>
+          <w:kern w:val="0"/>
+          <w:sz w:val="21"/>
+          <w:szCs w:val="21"/>
+        </w:rPr>
+        <w:t> </w:t>
+      </w:r>
+      <w:r>
+        <w:rPr>
+          <w:rFonts w:ascii="Consolas" w:eastAsia="新細明體" w:hAnsi="Consolas" w:cs="Consolas"/>
+          <w:color w:val="808080"/>
+          <w:kern w:val="0"/>
+          <w:sz w:val="21"/>
+          <w:szCs w:val="21"/>
+        </w:rPr>
+        <w:t>/&gt;</w:t>
+      </w:r>
+    </w:p>
+    <w:p>
+      <w:r>
+        <w:rPr>
+          <w:rFonts w:hint="eastAsia"/>
+        </w:rPr>
+        <w:t>但搜尋組件必須放在</w:t>
+      </w:r>
+      <w:r>
+        <w:rPr>
+          <w:rFonts w:hint="eastAsia"/>
+        </w:rPr>
+        <w:t>H</w:t>
+      </w:r>
+      <w:r>
+        <w:t>eader.js</w:t>
+      </w:r>
+      <w:r>
+        <w:rPr>
+          <w:rFonts w:hint="eastAsia"/>
+        </w:rPr>
+        <w:t>上，而且也必須成為路由組件才能使用</w:t>
+      </w:r>
+      <w:r>
+        <w:rPr>
+          <w:rFonts w:hint="eastAsia"/>
+        </w:rPr>
+        <w:t>history</w:t>
+      </w:r>
+      <w:r>
+        <w:rPr>
+          <w:rFonts w:hint="eastAsia"/>
+        </w:rPr>
+        <w:t>傳值</w:t>
+      </w:r>
+    </w:p>
+    <w:p>
+      <w:pPr>
+        <w:rPr>
+          <w:rFonts w:hint="eastAsia"/>
+        </w:rPr>
+      </w:pPr>
+      <w:r>
+        <w:rPr>
+          <w:rFonts w:hint="eastAsia"/>
+        </w:rPr>
+        <w:t>因此必須引入</w:t>
+      </w:r>
+      <w:r>
+        <w:rPr>
+          <w:rFonts w:hint="eastAsia"/>
+        </w:rPr>
+        <w:t>Route</w:t>
+      </w:r>
+      <w:r>
+        <w:rPr>
+          <w:rFonts w:hint="eastAsia"/>
+        </w:rPr>
+        <w:t>將搜尋組件轉成路由組件</w:t>
+      </w:r>
+    </w:p>
+    <w:p>
+      <w:pPr>
+        <w:widowControl/>
+        <w:shd w:val="clear" w:color="auto" w:fill="1E1E1E"/>
+        <w:spacing w:line="285" w:lineRule="atLeast"/>
+        <w:rPr>
+          <w:rFonts w:ascii="Consolas" w:eastAsia="新細明體" w:hAnsi="Consolas" w:cs="Consolas"/>
+          <w:color w:val="D4D4D4"/>
+          <w:kern w:val="0"/>
+          <w:sz w:val="21"/>
+          <w:szCs w:val="21"/>
+        </w:rPr>
+      </w:pPr>
+      <w:r>
+        <w:rPr>
+          <w:rFonts w:ascii="Consolas" w:eastAsia="新細明體" w:hAnsi="Consolas" w:cs="Consolas"/>
+          <w:color w:val="C586C0"/>
+          <w:kern w:val="0"/>
+          <w:sz w:val="21"/>
+          <w:szCs w:val="21"/>
+        </w:rPr>
+        <w:t>import</w:t>
+      </w:r>
+      <w:r>
+        <w:rPr>
+          <w:rFonts w:ascii="Consolas" w:eastAsia="新細明體" w:hAnsi="Consolas" w:cs="Consolas"/>
+          <w:color w:val="D4D4D4"/>
+          <w:kern w:val="0"/>
+          <w:sz w:val="21"/>
+          <w:szCs w:val="21"/>
+        </w:rPr>
+        <w:t> { </w:t>
+      </w:r>
+      <w:r>
+        <w:rPr>
+          <w:rFonts w:ascii="Consolas" w:eastAsia="新細明體" w:hAnsi="Consolas" w:cs="Consolas"/>
+          <w:color w:val="9CDCFE"/>
+          <w:kern w:val="0"/>
+          <w:sz w:val="21"/>
+          <w:szCs w:val="21"/>
+        </w:rPr>
+        <w:t>Route</w:t>
+      </w:r>
+      <w:r>
+        <w:rPr>
+          <w:rFonts w:ascii="Consolas" w:eastAsia="新細明體" w:hAnsi="Consolas" w:cs="Consolas"/>
+          <w:color w:val="D4D4D4"/>
+          <w:kern w:val="0"/>
+          <w:sz w:val="21"/>
+          <w:szCs w:val="21"/>
+        </w:rPr>
+        <w:t> } </w:t>
+      </w:r>
+      <w:r>
+        <w:rPr>
+          <w:rFonts w:ascii="Consolas" w:eastAsia="新細明體" w:hAnsi="Consolas" w:cs="Consolas"/>
+          <w:color w:val="C586C0"/>
+          <w:kern w:val="0"/>
+          <w:sz w:val="21"/>
+          <w:szCs w:val="21"/>
+        </w:rPr>
+        <w:t>from</w:t>
+      </w:r>
+      <w:r>
+        <w:rPr>
+          <w:rFonts w:ascii="Consolas" w:eastAsia="新細明體" w:hAnsi="Consolas" w:cs="Consolas"/>
+          <w:color w:val="D4D4D4"/>
+          <w:kern w:val="0"/>
+          <w:sz w:val="21"/>
+          <w:szCs w:val="21"/>
+        </w:rPr>
+        <w:t> </w:t>
+      </w:r>
+      <w:r>
+        <w:rPr>
+          <w:rFonts w:ascii="Consolas" w:eastAsia="新細明體" w:hAnsi="Consolas" w:cs="Consolas"/>
+          <w:color w:val="CE9178"/>
+          <w:kern w:val="0"/>
+          <w:sz w:val="21"/>
+          <w:szCs w:val="21"/>
+        </w:rPr>
+        <w:t>'react-router-dom'</w:t>
+      </w:r>
+      <w:r>
+        <w:rPr>
+          <w:rFonts w:ascii="Consolas" w:eastAsia="新細明體" w:hAnsi="Consolas" w:cs="Consolas"/>
+          <w:color w:val="D4D4D4"/>
+          <w:kern w:val="0"/>
+          <w:sz w:val="21"/>
+          <w:szCs w:val="21"/>
+        </w:rPr>
+        <w:t> </w:t>
+      </w:r>
+      <w:r>
+        <w:rPr>
+          <w:rFonts w:ascii="Consolas" w:eastAsia="新細明體" w:hAnsi="Consolas" w:cs="Consolas"/>
+          <w:color w:val="6A9955"/>
+          <w:kern w:val="0"/>
+          <w:sz w:val="21"/>
+          <w:szCs w:val="21"/>
+        </w:rPr>
+        <w:t>//*</w:t>
+      </w:r>
+      <w:r>
+        <w:rPr>
+          <w:rFonts w:ascii="Consolas" w:eastAsia="新細明體" w:hAnsi="Consolas" w:cs="Consolas"/>
+          <w:color w:val="6A9955"/>
+          <w:kern w:val="0"/>
+          <w:sz w:val="21"/>
+          <w:szCs w:val="21"/>
+        </w:rPr>
+        <w:t>將</w:t>
+      </w:r>
+      <w:r>
+        <w:rPr>
+          <w:rFonts w:ascii="Consolas" w:eastAsia="新細明體" w:hAnsi="Consolas" w:cs="Consolas"/>
+          <w:color w:val="6A9955"/>
+          <w:kern w:val="0"/>
+          <w:sz w:val="21"/>
+          <w:szCs w:val="21"/>
+        </w:rPr>
+        <w:t>searchbox</w:t>
+      </w:r>
+      <w:r>
+        <w:rPr>
+          <w:rFonts w:ascii="Consolas" w:eastAsia="新細明體" w:hAnsi="Consolas" w:cs="Consolas"/>
+          <w:color w:val="6A9955"/>
+          <w:kern w:val="0"/>
+          <w:sz w:val="21"/>
+          <w:szCs w:val="21"/>
+        </w:rPr>
+        <w:t>轉成路由組件</w:t>
+      </w:r>
+    </w:p>
+    <w:p>
+      <w:pPr>
+        <w:rPr>
+          <w:rFonts w:hint="eastAsia"/>
+        </w:rPr>
+      </w:pPr>
+      <w:r>
+        <w:rPr>
+          <w:rFonts w:hint="eastAsia"/>
+        </w:rPr>
+        <w:t>使用</w:t>
+      </w:r>
+      <w:r>
+        <w:rPr>
+          <w:rFonts w:hint="eastAsia"/>
+        </w:rPr>
+        <w:t>render</w:t>
+      </w:r>
+      <w:r>
+        <w:rPr>
+          <w:rFonts w:hint="eastAsia"/>
+        </w:rPr>
+        <w:t>屬性將</w:t>
+      </w:r>
+      <w:r>
+        <w:rPr>
+          <w:rFonts w:hint="eastAsia"/>
+        </w:rPr>
+        <w:t>history</w:t>
+      </w:r>
+      <w:r>
+        <w:rPr>
+          <w:rFonts w:hint="eastAsia"/>
+        </w:rPr>
+        <w:t>傳入到搜尋組件</w:t>
+      </w:r>
+      <w:r>
+        <w:rPr>
+          <w:rFonts w:hint="eastAsia"/>
+        </w:rPr>
+        <w:t>，</w:t>
+      </w:r>
+      <w:r>
+        <w:rPr>
+          <w:rFonts w:hint="eastAsia"/>
+        </w:rPr>
+        <w:t>此時搜尋可以將改變路由</w:t>
+      </w:r>
+    </w:p>
+    <w:p>
+      <w:pPr>
+        <w:widowControl/>
+        <w:shd w:val="clear" w:color="auto" w:fill="1E1E1E"/>
+        <w:spacing w:line="285" w:lineRule="atLeast"/>
+        <w:rPr>
+          <w:rFonts w:ascii="Consolas" w:eastAsia="新細明體" w:hAnsi="Consolas" w:cs="Consolas"/>
+          <w:color w:val="D4D4D4"/>
+          <w:kern w:val="0"/>
+          <w:sz w:val="21"/>
+          <w:szCs w:val="21"/>
+        </w:rPr>
+      </w:pPr>
+      <w:r>
+        <w:rPr>
+          <w:rFonts w:ascii="Consolas" w:eastAsia="新細明體" w:hAnsi="Consolas" w:cs="Consolas"/>
+          <w:color w:val="D4D4D4"/>
+          <w:kern w:val="0"/>
+          <w:sz w:val="21"/>
+          <w:szCs w:val="21"/>
+        </w:rPr>
+        <w:t>            </w:t>
+      </w:r>
+      <w:r>
+        <w:rPr>
+          <w:rFonts w:ascii="Consolas" w:eastAsia="新細明體" w:hAnsi="Consolas" w:cs="Consolas"/>
+          <w:color w:val="808080"/>
+          <w:kern w:val="0"/>
+          <w:sz w:val="21"/>
+          <w:szCs w:val="21"/>
+        </w:rPr>
+        <w:t>&lt;</w:t>
+      </w:r>
+      <w:r>
+        <w:rPr>
+          <w:rFonts w:ascii="Consolas" w:eastAsia="新細明體" w:hAnsi="Consolas" w:cs="Consolas"/>
+          <w:color w:val="4EC9B0"/>
+          <w:kern w:val="0"/>
+          <w:sz w:val="21"/>
+          <w:szCs w:val="21"/>
+        </w:rPr>
+        <w:t>Route</w:t>
+      </w:r>
+      <w:r>
+        <w:rPr>
+          <w:rFonts w:ascii="Consolas" w:eastAsia="新細明體" w:hAnsi="Consolas" w:cs="Consolas"/>
+          <w:color w:val="D4D4D4"/>
+          <w:kern w:val="0"/>
+          <w:sz w:val="21"/>
+          <w:szCs w:val="21"/>
+        </w:rPr>
+        <w:t> </w:t>
+      </w:r>
+      <w:r>
+        <w:rPr>
+          <w:rFonts w:ascii="Consolas" w:eastAsia="新細明體" w:hAnsi="Consolas" w:cs="Consolas"/>
+          <w:color w:val="9CDCFE"/>
+          <w:kern w:val="0"/>
+          <w:sz w:val="21"/>
+          <w:szCs w:val="21"/>
+        </w:rPr>
+        <w:t>render</w:t>
+      </w:r>
+      <w:r>
+        <w:rPr>
+          <w:rFonts w:ascii="Consolas" w:eastAsia="新細明體" w:hAnsi="Consolas" w:cs="Consolas"/>
+          <w:color w:val="D4D4D4"/>
+          <w:kern w:val="0"/>
+          <w:sz w:val="21"/>
+          <w:szCs w:val="21"/>
+        </w:rPr>
+        <w:t>=</w:t>
+      </w:r>
+      <w:r>
+        <w:rPr>
+          <w:rFonts w:ascii="Consolas" w:eastAsia="新細明體" w:hAnsi="Consolas" w:cs="Consolas"/>
+          <w:color w:val="569CD6"/>
+          <w:kern w:val="0"/>
+          <w:sz w:val="21"/>
+          <w:szCs w:val="21"/>
+        </w:rPr>
+        <w:t>{</w:t>
+      </w:r>
+      <w:r>
+        <w:rPr>
+          <w:rFonts w:ascii="Consolas" w:eastAsia="新細明體" w:hAnsi="Consolas" w:cs="Consolas"/>
+          <w:color w:val="D4D4D4"/>
+          <w:kern w:val="0"/>
+          <w:sz w:val="21"/>
+          <w:szCs w:val="21"/>
+        </w:rPr>
+        <w:t>({ </w:t>
+      </w:r>
+      <w:r>
+        <w:rPr>
+          <w:rFonts w:ascii="Consolas" w:eastAsia="新細明體" w:hAnsi="Consolas" w:cs="Consolas"/>
+          <w:color w:val="9CDCFE"/>
+          <w:kern w:val="0"/>
+          <w:sz w:val="21"/>
+          <w:szCs w:val="21"/>
+        </w:rPr>
+        <w:t>history</w:t>
+      </w:r>
+      <w:r>
+        <w:rPr>
+          <w:rFonts w:ascii="Consolas" w:eastAsia="新細明體" w:hAnsi="Consolas" w:cs="Consolas"/>
+          <w:color w:val="D4D4D4"/>
+          <w:kern w:val="0"/>
+          <w:sz w:val="21"/>
+          <w:szCs w:val="21"/>
+        </w:rPr>
+        <w:t> }) </w:t>
+      </w:r>
+      <w:r>
+        <w:rPr>
+          <w:rFonts w:ascii="Consolas" w:eastAsia="新細明體" w:hAnsi="Consolas" w:cs="Consolas"/>
+          <w:color w:val="569CD6"/>
+          <w:kern w:val="0"/>
+          <w:sz w:val="21"/>
+          <w:szCs w:val="21"/>
+        </w:rPr>
+        <w:t>=&gt;</w:t>
+      </w:r>
+      <w:r>
+        <w:rPr>
+          <w:rFonts w:ascii="Consolas" w:eastAsia="新細明體" w:hAnsi="Consolas" w:cs="Consolas"/>
+          <w:color w:val="D4D4D4"/>
+          <w:kern w:val="0"/>
+          <w:sz w:val="21"/>
+          <w:szCs w:val="21"/>
+        </w:rPr>
+        <w:t> </w:t>
+      </w:r>
+      <w:r>
+        <w:rPr>
+          <w:rFonts w:ascii="Consolas" w:eastAsia="新細明體" w:hAnsi="Consolas" w:cs="Consolas"/>
+          <w:color w:val="808080"/>
+          <w:kern w:val="0"/>
+          <w:sz w:val="21"/>
+          <w:szCs w:val="21"/>
+        </w:rPr>
+        <w:t>&lt;</w:t>
+      </w:r>
+      <w:r>
+        <w:rPr>
+          <w:rFonts w:ascii="Consolas" w:eastAsia="新細明體" w:hAnsi="Consolas" w:cs="Consolas"/>
+          <w:color w:val="4EC9B0"/>
+          <w:kern w:val="0"/>
+          <w:sz w:val="21"/>
+          <w:szCs w:val="21"/>
+        </w:rPr>
+        <w:t>SearchBox</w:t>
+      </w:r>
+      <w:r>
+        <w:rPr>
+          <w:rFonts w:ascii="Consolas" w:eastAsia="新細明體" w:hAnsi="Consolas" w:cs="Consolas"/>
+          <w:color w:val="D4D4D4"/>
+          <w:kern w:val="0"/>
+          <w:sz w:val="21"/>
+          <w:szCs w:val="21"/>
+        </w:rPr>
+        <w:t> </w:t>
+      </w:r>
+      <w:r>
+        <w:rPr>
+          <w:rFonts w:ascii="Consolas" w:eastAsia="新細明體" w:hAnsi="Consolas" w:cs="Consolas"/>
+          <w:color w:val="9CDCFE"/>
+          <w:kern w:val="0"/>
+          <w:sz w:val="21"/>
+          <w:szCs w:val="21"/>
+        </w:rPr>
+        <w:t>history</w:t>
+      </w:r>
+      <w:r>
+        <w:rPr>
+          <w:rFonts w:ascii="Consolas" w:eastAsia="新細明體" w:hAnsi="Consolas" w:cs="Consolas"/>
+          <w:color w:val="D4D4D4"/>
+          <w:kern w:val="0"/>
+          <w:sz w:val="21"/>
+          <w:szCs w:val="21"/>
+        </w:rPr>
+        <w:t>=</w:t>
+      </w:r>
+      <w:r>
+        <w:rPr>
+          <w:rFonts w:ascii="Consolas" w:eastAsia="新細明體" w:hAnsi="Consolas" w:cs="Consolas"/>
+          <w:color w:val="569CD6"/>
+          <w:kern w:val="0"/>
+          <w:sz w:val="21"/>
+          <w:szCs w:val="21"/>
+        </w:rPr>
+        <w:t>{</w:t>
+      </w:r>
+      <w:r>
+        <w:rPr>
+          <w:rFonts w:ascii="Consolas" w:eastAsia="新細明體" w:hAnsi="Consolas" w:cs="Consolas"/>
+          <w:color w:val="9CDCFE"/>
+          <w:kern w:val="0"/>
+          <w:sz w:val="21"/>
+          <w:szCs w:val="21"/>
+        </w:rPr>
+        <w:t>history</w:t>
+      </w:r>
+      <w:r>
+        <w:rPr>
+          <w:rFonts w:ascii="Consolas" w:eastAsia="新細明體" w:hAnsi="Consolas" w:cs="Consolas"/>
+          <w:color w:val="569CD6"/>
+          <w:kern w:val="0"/>
+          <w:sz w:val="21"/>
+          <w:szCs w:val="21"/>
+        </w:rPr>
+        <w:t>}</w:t>
+      </w:r>
+      <w:r>
+        <w:rPr>
+          <w:rFonts w:ascii="Consolas" w:eastAsia="新細明體" w:hAnsi="Consolas" w:cs="Consolas"/>
+          <w:color w:val="D4D4D4"/>
+          <w:kern w:val="0"/>
+          <w:sz w:val="21"/>
+          <w:szCs w:val="21"/>
+        </w:rPr>
+        <w:t> </w:t>
+      </w:r>
+      <w:r>
+        <w:rPr>
+          <w:rFonts w:ascii="Consolas" w:eastAsia="新細明體" w:hAnsi="Consolas" w:cs="Consolas"/>
+          <w:color w:val="808080"/>
+          <w:kern w:val="0"/>
+          <w:sz w:val="21"/>
+          <w:szCs w:val="21"/>
+        </w:rPr>
+        <w:t>/&gt;</w:t>
+      </w:r>
+      <w:r>
+        <w:rPr>
+          <w:rFonts w:ascii="Consolas" w:eastAsia="新細明體" w:hAnsi="Consolas" w:cs="Consolas"/>
+          <w:color w:val="569CD6"/>
+          <w:kern w:val="0"/>
+          <w:sz w:val="21"/>
+          <w:szCs w:val="21"/>
+        </w:rPr>
+        <w:t>}</w:t>
+      </w:r>
+      <w:r>
+        <w:rPr>
+          <w:rFonts w:ascii="Consolas" w:eastAsia="新細明體" w:hAnsi="Consolas" w:cs="Consolas"/>
+          <w:color w:val="D4D4D4"/>
+          <w:kern w:val="0"/>
+          <w:sz w:val="21"/>
+          <w:szCs w:val="21"/>
+        </w:rPr>
+        <w:t> </w:t>
+      </w:r>
+      <w:r>
+        <w:rPr>
+          <w:rFonts w:ascii="Consolas" w:eastAsia="新細明體" w:hAnsi="Consolas" w:cs="Consolas"/>
+          <w:color w:val="808080"/>
+          <w:kern w:val="0"/>
+          <w:sz w:val="21"/>
+          <w:szCs w:val="21"/>
+        </w:rPr>
+        <w:t>/&gt;</w:t>
+      </w:r>
+    </w:p>
+    <w:p/>
+    <w:p>
+      <w:r>
+        <w:rPr>
+          <w:rFonts w:hint="eastAsia"/>
+        </w:rPr>
+        <w:t>到</w:t>
+      </w:r>
+      <w:r>
+        <w:rPr>
+          <w:rFonts w:hint="eastAsia"/>
+        </w:rPr>
+        <w:t>H</w:t>
+      </w:r>
+      <w:r>
+        <w:t>omePage.js</w:t>
+      </w:r>
+      <w:r>
+        <w:rPr>
+          <w:rFonts w:hint="eastAsia"/>
+        </w:rPr>
+        <w:t>上使用</w:t>
+      </w:r>
+      <w:r>
+        <w:rPr>
+          <w:rFonts w:hint="eastAsia"/>
+        </w:rPr>
+        <w:t>action</w:t>
+      </w:r>
+      <w:r>
+        <w:rPr>
+          <w:rFonts w:hint="eastAsia"/>
+        </w:rPr>
+        <w:t>渲染畫面</w:t>
+      </w:r>
+    </w:p>
+    <w:p>
+      <w:pPr>
+        <w:rPr>
+          <w:rFonts w:hint="eastAsia"/>
+        </w:rPr>
+      </w:pPr>
+      <w:r>
+        <w:rPr>
+          <w:rFonts w:hint="eastAsia"/>
+        </w:rPr>
+        <w:t>路由改變即可</w:t>
+      </w:r>
+      <w:r>
+        <w:rPr>
+          <w:rFonts w:hint="eastAsia"/>
+          <w:color w:val="FF0000"/>
+        </w:rPr>
+        <w:t>透過</w:t>
+      </w:r>
+      <w:r>
+        <w:rPr>
+          <w:rFonts w:hint="eastAsia"/>
+          <w:color w:val="FF0000"/>
+        </w:rPr>
+        <w:t>match</w:t>
+      </w:r>
+      <w:r>
+        <w:rPr>
+          <w:rFonts w:hint="eastAsia"/>
+          <w:color w:val="FF0000"/>
+        </w:rPr>
+        <w:t>屬性得到傳送的</w:t>
+      </w:r>
+      <w:r>
+        <w:rPr>
+          <w:rFonts w:hint="eastAsia"/>
+          <w:color w:val="FF0000"/>
+        </w:rPr>
+        <w:t>keyword</w:t>
+      </w:r>
+    </w:p>
+    <w:p>
+      <w:pPr>
+        <w:widowControl/>
+        <w:shd w:val="clear" w:color="auto" w:fill="1E1E1E"/>
+        <w:spacing w:line="285" w:lineRule="atLeast"/>
+        <w:rPr>
+          <w:rFonts w:ascii="Consolas" w:eastAsia="新細明體" w:hAnsi="Consolas" w:cs="Consolas"/>
+          <w:color w:val="D4D4D4"/>
+          <w:kern w:val="0"/>
+          <w:sz w:val="21"/>
+          <w:szCs w:val="21"/>
+        </w:rPr>
+      </w:pPr>
+      <w:r>
+        <w:rPr>
+          <w:rFonts w:ascii="Consolas" w:eastAsia="新細明體" w:hAnsi="Consolas" w:cs="Consolas"/>
+          <w:color w:val="D4D4D4"/>
+          <w:kern w:val="0"/>
+          <w:sz w:val="21"/>
+          <w:szCs w:val="21"/>
+        </w:rPr>
+        <w:t>  </w:t>
+      </w:r>
+      <w:r>
+        <w:rPr>
+          <w:rFonts w:ascii="Consolas" w:eastAsia="新細明體" w:hAnsi="Consolas" w:cs="Consolas"/>
+          <w:color w:val="569CD6"/>
+          <w:kern w:val="0"/>
+          <w:sz w:val="21"/>
+          <w:szCs w:val="21"/>
+        </w:rPr>
+        <w:t>const</w:t>
+      </w:r>
+      <w:r>
+        <w:rPr>
+          <w:rFonts w:ascii="Consolas" w:eastAsia="新細明體" w:hAnsi="Consolas" w:cs="Consolas"/>
+          <w:color w:val="D4D4D4"/>
+          <w:kern w:val="0"/>
+          <w:sz w:val="21"/>
+          <w:szCs w:val="21"/>
+        </w:rPr>
+        <w:t> </w:t>
+      </w:r>
+      <w:r>
+        <w:rPr>
+          <w:rFonts w:ascii="Consolas" w:eastAsia="新細明體" w:hAnsi="Consolas" w:cs="Consolas"/>
+          <w:color w:val="4FC1FF"/>
+          <w:kern w:val="0"/>
+          <w:sz w:val="21"/>
+          <w:szCs w:val="21"/>
+        </w:rPr>
+        <w:t>keyword</w:t>
+      </w:r>
+      <w:r>
+        <w:rPr>
+          <w:rFonts w:ascii="Consolas" w:eastAsia="新細明體" w:hAnsi="Consolas" w:cs="Consolas"/>
+          <w:color w:val="D4D4D4"/>
+          <w:kern w:val="0"/>
+          <w:sz w:val="21"/>
+          <w:szCs w:val="21"/>
+        </w:rPr>
+        <w:t> = </w:t>
+      </w:r>
+      <w:r>
+        <w:rPr>
+          <w:rFonts w:ascii="Consolas" w:eastAsia="新細明體" w:hAnsi="Consolas" w:cs="Consolas"/>
+          <w:color w:val="9CDCFE"/>
+          <w:kern w:val="0"/>
+          <w:sz w:val="21"/>
+          <w:szCs w:val="21"/>
+        </w:rPr>
+        <w:t>match</w:t>
+      </w:r>
+      <w:r>
+        <w:rPr>
+          <w:rFonts w:ascii="Consolas" w:eastAsia="新細明體" w:hAnsi="Consolas" w:cs="Consolas"/>
+          <w:color w:val="D4D4D4"/>
+          <w:kern w:val="0"/>
+          <w:sz w:val="21"/>
+          <w:szCs w:val="21"/>
+        </w:rPr>
+        <w:t>.</w:t>
+      </w:r>
+      <w:r>
+        <w:rPr>
+          <w:rFonts w:ascii="Consolas" w:eastAsia="新細明體" w:hAnsi="Consolas" w:cs="Consolas"/>
+          <w:color w:val="9CDCFE"/>
+          <w:kern w:val="0"/>
+          <w:sz w:val="21"/>
+          <w:szCs w:val="21"/>
+        </w:rPr>
+        <w:t>params</w:t>
+      </w:r>
+      <w:r>
+        <w:rPr>
+          <w:rFonts w:ascii="Consolas" w:eastAsia="新細明體" w:hAnsi="Consolas" w:cs="Consolas"/>
+          <w:color w:val="D4D4D4"/>
+          <w:kern w:val="0"/>
+          <w:sz w:val="21"/>
+          <w:szCs w:val="21"/>
+        </w:rPr>
+        <w:t>.</w:t>
+      </w:r>
+      <w:r>
+        <w:rPr>
+          <w:rFonts w:ascii="Consolas" w:eastAsia="新細明體" w:hAnsi="Consolas" w:cs="Consolas"/>
+          <w:color w:val="9CDCFE"/>
+          <w:kern w:val="0"/>
+          <w:sz w:val="21"/>
+          <w:szCs w:val="21"/>
+        </w:rPr>
+        <w:t>keyword</w:t>
+      </w:r>
+      <w:r>
+        <w:rPr>
+          <w:rFonts w:ascii="Consolas" w:eastAsia="新細明體" w:hAnsi="Consolas" w:cs="Consolas"/>
+          <w:color w:val="D4D4D4"/>
+          <w:kern w:val="0"/>
+          <w:sz w:val="21"/>
+          <w:szCs w:val="21"/>
+        </w:rPr>
+        <w:t> </w:t>
+      </w:r>
+      <w:r>
+        <w:rPr>
+          <w:rFonts w:ascii="Consolas" w:eastAsia="新細明體" w:hAnsi="Consolas" w:cs="Consolas"/>
+          <w:color w:val="6A9955"/>
+          <w:kern w:val="0"/>
+          <w:sz w:val="21"/>
+          <w:szCs w:val="21"/>
+        </w:rPr>
+        <w:t>//</w:t>
+      </w:r>
+      <w:r>
+        <w:rPr>
+          <w:rFonts w:ascii="Consolas" w:eastAsia="新細明體" w:hAnsi="Consolas" w:cs="Consolas"/>
+          <w:color w:val="6A9955"/>
+          <w:kern w:val="0"/>
+          <w:sz w:val="21"/>
+          <w:szCs w:val="21"/>
+        </w:rPr>
+        <w:t>是根據</w:t>
+      </w:r>
+      <w:r>
+        <w:rPr>
+          <w:rFonts w:ascii="Consolas" w:eastAsia="新細明體" w:hAnsi="Consolas" w:cs="Consolas"/>
+          <w:color w:val="6A9955"/>
+          <w:kern w:val="0"/>
+          <w:sz w:val="21"/>
+          <w:szCs w:val="21"/>
+        </w:rPr>
+        <w:t>App.js</w:t>
+      </w:r>
+      <w:r>
+        <w:rPr>
+          <w:rFonts w:ascii="Consolas" w:eastAsia="新細明體" w:hAnsi="Consolas" w:cs="Consolas"/>
+          <w:color w:val="6A9955"/>
+          <w:kern w:val="0"/>
+          <w:sz w:val="21"/>
+          <w:szCs w:val="21"/>
+        </w:rPr>
+        <w:t>設定的路由抓到</w:t>
+      </w:r>
+      <w:r>
+        <w:rPr>
+          <w:rFonts w:ascii="Consolas" w:eastAsia="新細明體" w:hAnsi="Consolas" w:cs="Consolas"/>
+          <w:color w:val="6A9955"/>
+          <w:kern w:val="0"/>
+          <w:sz w:val="21"/>
+          <w:szCs w:val="21"/>
+        </w:rPr>
+        <w:t>keyword</w:t>
+      </w:r>
+      <w:r>
+        <w:rPr>
+          <w:rFonts w:ascii="Consolas" w:eastAsia="新細明體" w:hAnsi="Consolas" w:cs="Consolas"/>
+          <w:color w:val="6A9955"/>
+          <w:kern w:val="0"/>
+          <w:sz w:val="21"/>
+          <w:szCs w:val="21"/>
+        </w:rPr>
+        <w:t>值</w:t>
+      </w:r>
+    </w:p>
+    <w:p>
+      <w:r>
+        <w:rPr>
+          <w:rFonts w:hint="eastAsia"/>
+        </w:rPr>
+        <w:t>將關鍵字傳入</w:t>
+      </w:r>
+      <w:r>
+        <w:rPr>
+          <w:rFonts w:hint="eastAsia"/>
+        </w:rPr>
+        <w:t>action</w:t>
+      </w:r>
+    </w:p>
+    <w:p>
+      <w:pPr>
+        <w:widowControl/>
+        <w:shd w:val="clear" w:color="auto" w:fill="1E1E1E"/>
+        <w:spacing w:line="285" w:lineRule="atLeast"/>
+        <w:rPr>
+          <w:rFonts w:ascii="Consolas" w:eastAsia="新細明體" w:hAnsi="Consolas" w:cs="Consolas"/>
+          <w:color w:val="D4D4D4"/>
+          <w:kern w:val="0"/>
+          <w:sz w:val="21"/>
+          <w:szCs w:val="21"/>
+        </w:rPr>
+      </w:pPr>
+      <w:r>
+        <w:rPr>
+          <w:rFonts w:ascii="Consolas" w:eastAsia="新細明體" w:hAnsi="Consolas" w:cs="Consolas"/>
+          <w:color w:val="D4D4D4"/>
+          <w:kern w:val="0"/>
+          <w:sz w:val="21"/>
+          <w:szCs w:val="21"/>
+        </w:rPr>
+        <w:t>  </w:t>
+      </w:r>
+      <w:r>
+        <w:rPr>
+          <w:rFonts w:ascii="Consolas" w:eastAsia="新細明體" w:hAnsi="Consolas" w:cs="Consolas"/>
+          <w:color w:val="DCDCAA"/>
+          <w:kern w:val="0"/>
+          <w:sz w:val="21"/>
+          <w:szCs w:val="21"/>
+        </w:rPr>
+        <w:t>useEffect</w:t>
+      </w:r>
+      <w:r>
+        <w:rPr>
+          <w:rFonts w:ascii="Consolas" w:eastAsia="新細明體" w:hAnsi="Consolas" w:cs="Consolas"/>
+          <w:color w:val="D4D4D4"/>
+          <w:kern w:val="0"/>
+          <w:sz w:val="21"/>
+          <w:szCs w:val="21"/>
+        </w:rPr>
+        <w:t>(() </w:t>
+      </w:r>
+      <w:r>
+        <w:rPr>
+          <w:rFonts w:ascii="Consolas" w:eastAsia="新細明體" w:hAnsi="Consolas" w:cs="Consolas"/>
+          <w:color w:val="569CD6"/>
+          <w:kern w:val="0"/>
+          <w:sz w:val="21"/>
+          <w:szCs w:val="21"/>
+        </w:rPr>
+        <w:t>=&gt;</w:t>
+      </w:r>
+      <w:r>
+        <w:rPr>
+          <w:rFonts w:ascii="Consolas" w:eastAsia="新細明體" w:hAnsi="Consolas" w:cs="Consolas"/>
+          <w:color w:val="D4D4D4"/>
+          <w:kern w:val="0"/>
+          <w:sz w:val="21"/>
+          <w:szCs w:val="21"/>
+        </w:rPr>
+        <w:t> {</w:t>
+      </w:r>
+    </w:p>
+    <w:p>
+      <w:pPr>
+        <w:widowControl/>
+        <w:shd w:val="clear" w:color="auto" w:fill="1E1E1E"/>
+        <w:spacing w:line="285" w:lineRule="atLeast"/>
+        <w:rPr>
+          <w:rFonts w:ascii="Consolas" w:eastAsia="新細明體" w:hAnsi="Consolas" w:cs="Consolas"/>
+          <w:color w:val="D4D4D4"/>
+          <w:kern w:val="0"/>
+          <w:sz w:val="21"/>
+          <w:szCs w:val="21"/>
+        </w:rPr>
+      </w:pPr>
+      <w:r>
+        <w:rPr>
+          <w:rFonts w:ascii="Consolas" w:eastAsia="新細明體" w:hAnsi="Consolas" w:cs="Consolas"/>
+          <w:color w:val="D4D4D4"/>
+          <w:kern w:val="0"/>
+          <w:sz w:val="21"/>
+          <w:szCs w:val="21"/>
+        </w:rPr>
+        <w:t>    </w:t>
+      </w:r>
+      <w:r>
+        <w:rPr>
+          <w:rFonts w:ascii="Consolas" w:eastAsia="新細明體" w:hAnsi="Consolas" w:cs="Consolas"/>
+          <w:color w:val="DCDCAA"/>
+          <w:kern w:val="0"/>
+          <w:sz w:val="21"/>
+          <w:szCs w:val="21"/>
+        </w:rPr>
+        <w:t>dispatch</w:t>
+      </w:r>
+      <w:r>
+        <w:rPr>
+          <w:rFonts w:ascii="Consolas" w:eastAsia="新細明體" w:hAnsi="Consolas" w:cs="Consolas"/>
+          <w:color w:val="D4D4D4"/>
+          <w:kern w:val="0"/>
+          <w:sz w:val="21"/>
+          <w:szCs w:val="21"/>
+        </w:rPr>
+        <w:t>(</w:t>
+      </w:r>
+      <w:r>
+        <w:rPr>
+          <w:rFonts w:ascii="Consolas" w:eastAsia="新細明體" w:hAnsi="Consolas" w:cs="Consolas"/>
+          <w:color w:val="DCDCAA"/>
+          <w:kern w:val="0"/>
+          <w:sz w:val="21"/>
+          <w:szCs w:val="21"/>
+        </w:rPr>
+        <w:t>listProducts</w:t>
+      </w:r>
+      <w:r>
+        <w:rPr>
+          <w:rFonts w:ascii="Consolas" w:eastAsia="新細明體" w:hAnsi="Consolas" w:cs="Consolas"/>
+          <w:color w:val="D4D4D4"/>
+          <w:kern w:val="0"/>
+          <w:sz w:val="21"/>
+          <w:szCs w:val="21"/>
+        </w:rPr>
+        <w:t>(</w:t>
+      </w:r>
+      <w:r>
+        <w:rPr>
+          <w:rFonts w:ascii="Consolas" w:eastAsia="新細明體" w:hAnsi="Consolas" w:cs="Consolas"/>
+          <w:color w:val="4FC1FF"/>
+          <w:kern w:val="0"/>
+          <w:sz w:val="21"/>
+          <w:szCs w:val="21"/>
+        </w:rPr>
+        <w:t>keyword</w:t>
+      </w:r>
+      <w:r>
+        <w:rPr>
+          <w:rFonts w:ascii="Consolas" w:eastAsia="新細明體" w:hAnsi="Consolas" w:cs="Consolas"/>
+          <w:color w:val="D4D4D4"/>
+          <w:kern w:val="0"/>
+          <w:sz w:val="21"/>
+          <w:szCs w:val="21"/>
+        </w:rPr>
+        <w:t>))</w:t>
+      </w:r>
+    </w:p>
+    <w:p>
+      <w:pPr>
+        <w:widowControl/>
+        <w:shd w:val="clear" w:color="auto" w:fill="1E1E1E"/>
+        <w:spacing w:line="285" w:lineRule="atLeast"/>
+        <w:rPr>
+          <w:rFonts w:ascii="Consolas" w:eastAsia="新細明體" w:hAnsi="Consolas" w:cs="Consolas"/>
+          <w:color w:val="D4D4D4"/>
+          <w:kern w:val="0"/>
+          <w:sz w:val="21"/>
+          <w:szCs w:val="21"/>
+        </w:rPr>
+      </w:pPr>
+      <w:r>
+        <w:rPr>
+          <w:rFonts w:ascii="Consolas" w:eastAsia="新細明體" w:hAnsi="Consolas" w:cs="Consolas"/>
+          <w:color w:val="D4D4D4"/>
+          <w:kern w:val="0"/>
+          <w:sz w:val="21"/>
+          <w:szCs w:val="21"/>
+        </w:rPr>
+        <w:t>  }, [</w:t>
+      </w:r>
+      <w:r>
+        <w:rPr>
+          <w:rFonts w:ascii="Consolas" w:eastAsia="新細明體" w:hAnsi="Consolas" w:cs="Consolas"/>
+          <w:color w:val="DCDCAA"/>
+          <w:kern w:val="0"/>
+          <w:sz w:val="21"/>
+          <w:szCs w:val="21"/>
+        </w:rPr>
+        <w:t>dispatch</w:t>
+      </w:r>
+      <w:r>
+        <w:rPr>
+          <w:rFonts w:ascii="Consolas" w:eastAsia="新細明體" w:hAnsi="Consolas" w:cs="Consolas"/>
+          <w:color w:val="D4D4D4"/>
+          <w:kern w:val="0"/>
+          <w:sz w:val="21"/>
+          <w:szCs w:val="21"/>
+        </w:rPr>
+        <w:t>, </w:t>
+      </w:r>
+      <w:r>
+        <w:rPr>
+          <w:rFonts w:ascii="Consolas" w:eastAsia="新細明體" w:hAnsi="Consolas" w:cs="Consolas"/>
+          <w:color w:val="4FC1FF"/>
+          <w:kern w:val="0"/>
+          <w:sz w:val="21"/>
+          <w:szCs w:val="21"/>
+        </w:rPr>
+        <w:t>keyword</w:t>
+      </w:r>
+      <w:r>
+        <w:rPr>
+          <w:rFonts w:ascii="Consolas" w:eastAsia="新細明體" w:hAnsi="Consolas" w:cs="Consolas"/>
+          <w:color w:val="D4D4D4"/>
+          <w:kern w:val="0"/>
+          <w:sz w:val="21"/>
+          <w:szCs w:val="21"/>
+        </w:rPr>
+        <w:t>]) </w:t>
+      </w:r>
+      <w:r>
+        <w:rPr>
+          <w:rFonts w:ascii="Consolas" w:eastAsia="新細明體" w:hAnsi="Consolas" w:cs="Consolas"/>
+          <w:color w:val="6A9955"/>
+          <w:kern w:val="0"/>
+          <w:sz w:val="21"/>
+          <w:szCs w:val="21"/>
+        </w:rPr>
+        <w:t>//*</w:t>
+      </w:r>
+      <w:r>
+        <w:rPr>
+          <w:rFonts w:ascii="Consolas" w:eastAsia="新細明體" w:hAnsi="Consolas" w:cs="Consolas"/>
+          <w:color w:val="6A9955"/>
+          <w:kern w:val="0"/>
+          <w:sz w:val="21"/>
+          <w:szCs w:val="21"/>
+        </w:rPr>
+        <w:t>派發指令改變就渲染頁面</w:t>
+      </w:r>
+    </w:p>
+    <w:p/>
+    <w:p/>
+    <w:p/>
+    <w:p>
+      <w:pPr>
+        <w:rPr>
+          <w:rFonts w:hint="eastAsia"/>
+        </w:rPr>
+      </w:pPr>
+      <w:bookmarkStart w:id="0" w:name="_GoBack"/>
+      <w:bookmarkEnd w:id="0"/>
     </w:p>
     <w:sectPr>
       <w:pgSz w:w="11906" w:h="16838"/>
@@ -54431,4 +56408,16 @@
     </a:ext>
   </a:extLst>
 </a:theme>
+</file>
+
+<file path=customXml/item1.xml><?xml version="1.0" encoding="utf-8"?>
+<b:Sources xmlns:b="http://schemas.openxmlformats.org/officeDocument/2006/bibliography" xmlns="http://schemas.openxmlformats.org/officeDocument/2006/bibliography" SelectedStyle="\APASixthEditionOfficeOnline.xsl" StyleName="APA" Version="6"/>
+</file>
+
+<file path=customXml/itemProps1.xml><?xml version="1.0" encoding="utf-8"?>
+<ds:datastoreItem xmlns:ds="http://schemas.openxmlformats.org/officeDocument/2006/customXml" ds:itemID="{01ABFBC1-6C87-4DEA-B3AF-38D6DB8485E1}">
+  <ds:schemaRefs>
+    <ds:schemaRef ds:uri="http://schemas.openxmlformats.org/officeDocument/2006/bibliography"/>
+  </ds:schemaRefs>
+</ds:datastoreItem>
 </file>
</xml_diff>

<commit_message>
navbar and carousel style and meta function  done
</commit_message>
<xml_diff>
--- a/開發流程.docx
+++ b/開發流程.docx
@@ -55498,17 +55498,2418 @@
         <w:t>派發指令改變就渲染頁面</w:t>
       </w:r>
     </w:p>
+    <w:p>
+      <w:pPr>
+        <w:rPr>
+          <w:rFonts w:hint="eastAsia"/>
+        </w:rPr>
+      </w:pPr>
+    </w:p>
+    <w:p>
+      <w:pPr>
+        <w:rPr>
+          <w:rFonts w:hint="eastAsia"/>
+        </w:rPr>
+      </w:pPr>
+      <w:r>
+        <w:rPr>
+          <w:rFonts w:hint="eastAsia"/>
+        </w:rPr>
+        <w:t>傳到</w:t>
+      </w:r>
+      <w:r>
+        <w:rPr>
+          <w:rFonts w:hint="eastAsia"/>
+        </w:rPr>
+        <w:t>action</w:t>
+      </w:r>
+      <w:r>
+        <w:rPr>
+          <w:rFonts w:hint="eastAsia"/>
+        </w:rPr>
+        <w:t>時，關鍵字設定默認為空字串，避免畫面一開始就被渲染</w:t>
+      </w:r>
+    </w:p>
+    <w:p>
+      <w:pPr>
+        <w:widowControl/>
+        <w:shd w:val="clear" w:color="auto" w:fill="1E1E1E"/>
+        <w:spacing w:line="285" w:lineRule="atLeast"/>
+        <w:rPr>
+          <w:rFonts w:ascii="Consolas" w:eastAsia="新細明體" w:hAnsi="Consolas" w:cs="Consolas"/>
+          <w:color w:val="D4D4D4"/>
+          <w:kern w:val="0"/>
+          <w:sz w:val="21"/>
+          <w:szCs w:val="21"/>
+        </w:rPr>
+      </w:pPr>
+      <w:r>
+        <w:rPr>
+          <w:rFonts w:ascii="Consolas" w:eastAsia="新細明體" w:hAnsi="Consolas" w:cs="Consolas"/>
+          <w:color w:val="C586C0"/>
+          <w:kern w:val="0"/>
+          <w:sz w:val="21"/>
+          <w:szCs w:val="21"/>
+        </w:rPr>
+        <w:t>export</w:t>
+      </w:r>
+      <w:r>
+        <w:rPr>
+          <w:rFonts w:ascii="Consolas" w:eastAsia="新細明體" w:hAnsi="Consolas" w:cs="Consolas"/>
+          <w:color w:val="D4D4D4"/>
+          <w:kern w:val="0"/>
+          <w:sz w:val="21"/>
+          <w:szCs w:val="21"/>
+        </w:rPr>
+        <w:t> </w:t>
+      </w:r>
+      <w:r>
+        <w:rPr>
+          <w:rFonts w:ascii="Consolas" w:eastAsia="新細明體" w:hAnsi="Consolas" w:cs="Consolas"/>
+          <w:color w:val="569CD6"/>
+          <w:kern w:val="0"/>
+          <w:sz w:val="21"/>
+          <w:szCs w:val="21"/>
+        </w:rPr>
+        <w:t>const</w:t>
+      </w:r>
+      <w:r>
+        <w:rPr>
+          <w:rFonts w:ascii="Consolas" w:eastAsia="新細明體" w:hAnsi="Consolas" w:cs="Consolas"/>
+          <w:color w:val="D4D4D4"/>
+          <w:kern w:val="0"/>
+          <w:sz w:val="21"/>
+          <w:szCs w:val="21"/>
+        </w:rPr>
+        <w:t> </w:t>
+      </w:r>
+      <w:r>
+        <w:rPr>
+          <w:rFonts w:ascii="Consolas" w:eastAsia="新細明體" w:hAnsi="Consolas" w:cs="Consolas"/>
+          <w:color w:val="DCDCAA"/>
+          <w:kern w:val="0"/>
+          <w:sz w:val="21"/>
+          <w:szCs w:val="21"/>
+        </w:rPr>
+        <w:t>listProducts</w:t>
+      </w:r>
+      <w:r>
+        <w:rPr>
+          <w:rFonts w:ascii="Consolas" w:eastAsia="新細明體" w:hAnsi="Consolas" w:cs="Consolas"/>
+          <w:color w:val="D4D4D4"/>
+          <w:kern w:val="0"/>
+          <w:sz w:val="21"/>
+          <w:szCs w:val="21"/>
+        </w:rPr>
+        <w:t> = (</w:t>
+      </w:r>
+      <w:r>
+        <w:rPr>
+          <w:rFonts w:ascii="Consolas" w:eastAsia="新細明體" w:hAnsi="Consolas" w:cs="Consolas"/>
+          <w:color w:val="9CDCFE"/>
+          <w:kern w:val="0"/>
+          <w:sz w:val="21"/>
+          <w:szCs w:val="21"/>
+        </w:rPr>
+        <w:t>keyword</w:t>
+      </w:r>
+      <w:r>
+        <w:rPr>
+          <w:rFonts w:ascii="Consolas" w:eastAsia="新細明體" w:hAnsi="Consolas" w:cs="Consolas"/>
+          <w:color w:val="D4D4D4"/>
+          <w:kern w:val="0"/>
+          <w:sz w:val="21"/>
+          <w:szCs w:val="21"/>
+        </w:rPr>
+        <w:t> = </w:t>
+      </w:r>
+      <w:r>
+        <w:rPr>
+          <w:rFonts w:ascii="Consolas" w:eastAsia="新細明體" w:hAnsi="Consolas" w:cs="Consolas"/>
+          <w:color w:val="CE9178"/>
+          <w:kern w:val="0"/>
+          <w:sz w:val="21"/>
+          <w:szCs w:val="21"/>
+        </w:rPr>
+        <w:t>''</w:t>
+      </w:r>
+      <w:r>
+        <w:rPr>
+          <w:rFonts w:ascii="Consolas" w:eastAsia="新細明體" w:hAnsi="Consolas" w:cs="Consolas"/>
+          <w:color w:val="D4D4D4"/>
+          <w:kern w:val="0"/>
+          <w:sz w:val="21"/>
+          <w:szCs w:val="21"/>
+        </w:rPr>
+        <w:t>) </w:t>
+      </w:r>
+      <w:r>
+        <w:rPr>
+          <w:rFonts w:ascii="Consolas" w:eastAsia="新細明體" w:hAnsi="Consolas" w:cs="Consolas"/>
+          <w:color w:val="569CD6"/>
+          <w:kern w:val="0"/>
+          <w:sz w:val="21"/>
+          <w:szCs w:val="21"/>
+        </w:rPr>
+        <w:t>=&gt;</w:t>
+      </w:r>
+      <w:r>
+        <w:rPr>
+          <w:rFonts w:ascii="Consolas" w:eastAsia="新細明體" w:hAnsi="Consolas" w:cs="Consolas"/>
+          <w:color w:val="D4D4D4"/>
+          <w:kern w:val="0"/>
+          <w:sz w:val="21"/>
+          <w:szCs w:val="21"/>
+        </w:rPr>
+        <w:t> {</w:t>
+      </w:r>
+    </w:p>
+    <w:p>
+      <w:r>
+        <w:rPr>
+          <w:rFonts w:hint="eastAsia"/>
+        </w:rPr>
+        <w:lastRenderedPageBreak/>
+        <w:t>設定</w:t>
+      </w:r>
+      <w:r>
+        <w:rPr>
+          <w:rFonts w:hint="eastAsia"/>
+        </w:rPr>
+        <w:t>axios</w:t>
+      </w:r>
+      <w:r>
+        <w:rPr>
+          <w:rFonts w:hint="eastAsia"/>
+        </w:rPr>
+        <w:t>路由，</w:t>
+      </w:r>
+      <w:r>
+        <w:rPr>
+          <w:rFonts w:hint="eastAsia"/>
+          <w:color w:val="FF0000"/>
+        </w:rPr>
+        <w:t>注意關鍵字的屬性與變數要一樣</w:t>
+      </w:r>
+    </w:p>
+    <w:p>
+      <w:pPr>
+        <w:widowControl/>
+        <w:shd w:val="clear" w:color="auto" w:fill="1E1E1E"/>
+        <w:spacing w:line="285" w:lineRule="atLeast"/>
+        <w:rPr>
+          <w:rFonts w:ascii="Consolas" w:eastAsia="新細明體" w:hAnsi="Consolas" w:cs="Consolas"/>
+          <w:color w:val="D4D4D4"/>
+          <w:kern w:val="0"/>
+          <w:sz w:val="21"/>
+          <w:szCs w:val="21"/>
+        </w:rPr>
+      </w:pPr>
+      <w:r>
+        <w:rPr>
+          <w:rFonts w:ascii="Consolas" w:eastAsia="新細明體" w:hAnsi="Consolas" w:cs="Consolas"/>
+          <w:color w:val="D4D4D4"/>
+          <w:kern w:val="0"/>
+          <w:sz w:val="21"/>
+          <w:szCs w:val="21"/>
+        </w:rPr>
+        <w:t>      </w:t>
+      </w:r>
+      <w:r>
+        <w:rPr>
+          <w:rFonts w:ascii="Consolas" w:eastAsia="新細明體" w:hAnsi="Consolas" w:cs="Consolas"/>
+          <w:color w:val="569CD6"/>
+          <w:kern w:val="0"/>
+          <w:sz w:val="21"/>
+          <w:szCs w:val="21"/>
+        </w:rPr>
+        <w:t>const</w:t>
+      </w:r>
+      <w:r>
+        <w:rPr>
+          <w:rFonts w:ascii="Consolas" w:eastAsia="新細明體" w:hAnsi="Consolas" w:cs="Consolas"/>
+          <w:color w:val="D4D4D4"/>
+          <w:kern w:val="0"/>
+          <w:sz w:val="21"/>
+          <w:szCs w:val="21"/>
+        </w:rPr>
+        <w:t> { </w:t>
+      </w:r>
+      <w:r>
+        <w:rPr>
+          <w:rFonts w:ascii="Consolas" w:eastAsia="新細明體" w:hAnsi="Consolas" w:cs="Consolas"/>
+          <w:color w:val="4FC1FF"/>
+          <w:kern w:val="0"/>
+          <w:sz w:val="21"/>
+          <w:szCs w:val="21"/>
+        </w:rPr>
+        <w:t>data</w:t>
+      </w:r>
+      <w:r>
+        <w:rPr>
+          <w:rFonts w:ascii="Consolas" w:eastAsia="新細明體" w:hAnsi="Consolas" w:cs="Consolas"/>
+          <w:color w:val="D4D4D4"/>
+          <w:kern w:val="0"/>
+          <w:sz w:val="21"/>
+          <w:szCs w:val="21"/>
+        </w:rPr>
+        <w:t> } = </w:t>
+      </w:r>
+      <w:r>
+        <w:rPr>
+          <w:rFonts w:ascii="Consolas" w:eastAsia="新細明體" w:hAnsi="Consolas" w:cs="Consolas"/>
+          <w:color w:val="C586C0"/>
+          <w:kern w:val="0"/>
+          <w:sz w:val="21"/>
+          <w:szCs w:val="21"/>
+        </w:rPr>
+        <w:t>await</w:t>
+      </w:r>
+      <w:r>
+        <w:rPr>
+          <w:rFonts w:ascii="Consolas" w:eastAsia="新細明體" w:hAnsi="Consolas" w:cs="Consolas"/>
+          <w:color w:val="D4D4D4"/>
+          <w:kern w:val="0"/>
+          <w:sz w:val="21"/>
+          <w:szCs w:val="21"/>
+        </w:rPr>
+        <w:t> </w:t>
+      </w:r>
+      <w:r>
+        <w:rPr>
+          <w:rFonts w:ascii="Consolas" w:eastAsia="新細明體" w:hAnsi="Consolas" w:cs="Consolas"/>
+          <w:color w:val="4FC1FF"/>
+          <w:kern w:val="0"/>
+          <w:sz w:val="21"/>
+          <w:szCs w:val="21"/>
+        </w:rPr>
+        <w:t>axios</w:t>
+      </w:r>
+      <w:r>
+        <w:rPr>
+          <w:rFonts w:ascii="Consolas" w:eastAsia="新細明體" w:hAnsi="Consolas" w:cs="Consolas"/>
+          <w:color w:val="D4D4D4"/>
+          <w:kern w:val="0"/>
+          <w:sz w:val="21"/>
+          <w:szCs w:val="21"/>
+        </w:rPr>
+        <w:t>.</w:t>
+      </w:r>
+      <w:r>
+        <w:rPr>
+          <w:rFonts w:ascii="Consolas" w:eastAsia="新細明體" w:hAnsi="Consolas" w:cs="Consolas"/>
+          <w:color w:val="DCDCAA"/>
+          <w:kern w:val="0"/>
+          <w:sz w:val="21"/>
+          <w:szCs w:val="21"/>
+        </w:rPr>
+        <w:t>get</w:t>
+      </w:r>
+      <w:r>
+        <w:rPr>
+          <w:rFonts w:ascii="Consolas" w:eastAsia="新細明體" w:hAnsi="Consolas" w:cs="Consolas"/>
+          <w:color w:val="D4D4D4"/>
+          <w:kern w:val="0"/>
+          <w:sz w:val="21"/>
+          <w:szCs w:val="21"/>
+        </w:rPr>
+        <w:t>(</w:t>
+      </w:r>
+      <w:r>
+        <w:rPr>
+          <w:rFonts w:ascii="Consolas" w:eastAsia="新細明體" w:hAnsi="Consolas" w:cs="Consolas"/>
+          <w:color w:val="CE9178"/>
+          <w:kern w:val="0"/>
+          <w:sz w:val="21"/>
+          <w:szCs w:val="21"/>
+        </w:rPr>
+        <w:t>`/api/products?keyword=</w:t>
+      </w:r>
+      <w:r>
+        <w:rPr>
+          <w:rFonts w:ascii="Consolas" w:eastAsia="新細明體" w:hAnsi="Consolas" w:cs="Consolas"/>
+          <w:color w:val="569CD6"/>
+          <w:kern w:val="0"/>
+          <w:sz w:val="21"/>
+          <w:szCs w:val="21"/>
+        </w:rPr>
+        <w:t>${</w:t>
+      </w:r>
+      <w:r>
+        <w:rPr>
+          <w:rFonts w:ascii="Consolas" w:eastAsia="新細明體" w:hAnsi="Consolas" w:cs="Consolas"/>
+          <w:color w:val="9CDCFE"/>
+          <w:kern w:val="0"/>
+          <w:sz w:val="21"/>
+          <w:szCs w:val="21"/>
+        </w:rPr>
+        <w:t>keyword</w:t>
+      </w:r>
+      <w:r>
+        <w:rPr>
+          <w:rFonts w:ascii="Consolas" w:eastAsia="新細明體" w:hAnsi="Consolas" w:cs="Consolas"/>
+          <w:color w:val="569CD6"/>
+          <w:kern w:val="0"/>
+          <w:sz w:val="21"/>
+          <w:szCs w:val="21"/>
+        </w:rPr>
+        <w:t>}</w:t>
+      </w:r>
+      <w:r>
+        <w:rPr>
+          <w:rFonts w:ascii="Consolas" w:eastAsia="新細明體" w:hAnsi="Consolas" w:cs="Consolas"/>
+          <w:color w:val="CE9178"/>
+          <w:kern w:val="0"/>
+          <w:sz w:val="21"/>
+          <w:szCs w:val="21"/>
+        </w:rPr>
+        <w:t>`</w:t>
+      </w:r>
+      <w:r>
+        <w:rPr>
+          <w:rFonts w:ascii="Consolas" w:eastAsia="新細明體" w:hAnsi="Consolas" w:cs="Consolas"/>
+          <w:color w:val="D4D4D4"/>
+          <w:kern w:val="0"/>
+          <w:sz w:val="21"/>
+          <w:szCs w:val="21"/>
+        </w:rPr>
+        <w:t>)</w:t>
+      </w:r>
+    </w:p>
     <w:p/>
+    <w:p>
+      <w:pPr>
+        <w:rPr>
+          <w:rFonts w:hint="eastAsia"/>
+        </w:rPr>
+      </w:pPr>
+      <w:r>
+        <w:rPr>
+          <w:rFonts w:hint="eastAsia"/>
+        </w:rPr>
+        <w:t>後端設定</w:t>
+      </w:r>
+      <w:r>
+        <w:rPr>
+          <w:rFonts w:hint="eastAsia"/>
+        </w:rPr>
+        <w:t>controller</w:t>
+      </w:r>
+    </w:p>
+    <w:p>
+      <w:pPr>
+        <w:widowControl/>
+        <w:shd w:val="clear" w:color="auto" w:fill="1E1E1E"/>
+        <w:spacing w:line="285" w:lineRule="atLeast"/>
+        <w:rPr>
+          <w:rFonts w:ascii="Consolas" w:eastAsia="新細明體" w:hAnsi="Consolas" w:cs="Consolas"/>
+          <w:color w:val="D4D4D4"/>
+          <w:kern w:val="0"/>
+          <w:sz w:val="21"/>
+          <w:szCs w:val="21"/>
+        </w:rPr>
+      </w:pPr>
+      <w:r>
+        <w:rPr>
+          <w:rFonts w:ascii="Consolas" w:eastAsia="新細明體" w:hAnsi="Consolas" w:cs="Consolas"/>
+          <w:color w:val="D4D4D4"/>
+          <w:kern w:val="0"/>
+          <w:sz w:val="21"/>
+          <w:szCs w:val="21"/>
+        </w:rPr>
+        <w:t>  </w:t>
+      </w:r>
+      <w:r>
+        <w:rPr>
+          <w:rFonts w:ascii="Consolas" w:eastAsia="新細明體" w:hAnsi="Consolas" w:cs="Consolas"/>
+          <w:color w:val="569CD6"/>
+          <w:kern w:val="0"/>
+          <w:sz w:val="21"/>
+          <w:szCs w:val="21"/>
+        </w:rPr>
+        <w:t>const</w:t>
+      </w:r>
+      <w:r>
+        <w:rPr>
+          <w:rFonts w:ascii="Consolas" w:eastAsia="新細明體" w:hAnsi="Consolas" w:cs="Consolas"/>
+          <w:color w:val="D4D4D4"/>
+          <w:kern w:val="0"/>
+          <w:sz w:val="21"/>
+          <w:szCs w:val="21"/>
+        </w:rPr>
+        <w:t> </w:t>
+      </w:r>
+      <w:r>
+        <w:rPr>
+          <w:rFonts w:ascii="Consolas" w:eastAsia="新細明體" w:hAnsi="Consolas" w:cs="Consolas"/>
+          <w:color w:val="4FC1FF"/>
+          <w:kern w:val="0"/>
+          <w:sz w:val="21"/>
+          <w:szCs w:val="21"/>
+        </w:rPr>
+        <w:t>keyword</w:t>
+      </w:r>
+      <w:r>
+        <w:rPr>
+          <w:rFonts w:ascii="Consolas" w:eastAsia="新細明體" w:hAnsi="Consolas" w:cs="Consolas"/>
+          <w:color w:val="D4D4D4"/>
+          <w:kern w:val="0"/>
+          <w:sz w:val="21"/>
+          <w:szCs w:val="21"/>
+        </w:rPr>
+        <w:t> = </w:t>
+      </w:r>
+      <w:r>
+        <w:rPr>
+          <w:rFonts w:ascii="Consolas" w:eastAsia="新細明體" w:hAnsi="Consolas" w:cs="Consolas"/>
+          <w:color w:val="9CDCFE"/>
+          <w:kern w:val="0"/>
+          <w:sz w:val="21"/>
+          <w:szCs w:val="21"/>
+        </w:rPr>
+        <w:t>req</w:t>
+      </w:r>
+      <w:r>
+        <w:rPr>
+          <w:rFonts w:ascii="Consolas" w:eastAsia="新細明體" w:hAnsi="Consolas" w:cs="Consolas"/>
+          <w:color w:val="D4D4D4"/>
+          <w:kern w:val="0"/>
+          <w:sz w:val="21"/>
+          <w:szCs w:val="21"/>
+        </w:rPr>
+        <w:t>.</w:t>
+      </w:r>
+      <w:r>
+        <w:rPr>
+          <w:rFonts w:ascii="Consolas" w:eastAsia="新細明體" w:hAnsi="Consolas" w:cs="Consolas"/>
+          <w:color w:val="9CDCFE"/>
+          <w:kern w:val="0"/>
+          <w:sz w:val="21"/>
+          <w:szCs w:val="21"/>
+        </w:rPr>
+        <w:t>query</w:t>
+      </w:r>
+      <w:r>
+        <w:rPr>
+          <w:rFonts w:ascii="Consolas" w:eastAsia="新細明體" w:hAnsi="Consolas" w:cs="Consolas"/>
+          <w:color w:val="D4D4D4"/>
+          <w:kern w:val="0"/>
+          <w:sz w:val="21"/>
+          <w:szCs w:val="21"/>
+        </w:rPr>
+        <w:t>.</w:t>
+      </w:r>
+      <w:r>
+        <w:rPr>
+          <w:rFonts w:ascii="Consolas" w:eastAsia="新細明體" w:hAnsi="Consolas" w:cs="Consolas"/>
+          <w:color w:val="9CDCFE"/>
+          <w:kern w:val="0"/>
+          <w:sz w:val="21"/>
+          <w:szCs w:val="21"/>
+        </w:rPr>
+        <w:t>keyword</w:t>
+      </w:r>
+      <w:r>
+        <w:rPr>
+          <w:rFonts w:ascii="Consolas" w:eastAsia="新細明體" w:hAnsi="Consolas" w:cs="Consolas"/>
+          <w:color w:val="D4D4D4"/>
+          <w:kern w:val="0"/>
+          <w:sz w:val="21"/>
+          <w:szCs w:val="21"/>
+        </w:rPr>
+        <w:t> </w:t>
+      </w:r>
+      <w:r>
+        <w:rPr>
+          <w:rFonts w:ascii="Consolas" w:eastAsia="新細明體" w:hAnsi="Consolas" w:cs="Consolas"/>
+          <w:color w:val="6A9955"/>
+          <w:kern w:val="0"/>
+          <w:sz w:val="21"/>
+          <w:szCs w:val="21"/>
+        </w:rPr>
+        <w:t>//</w:t>
+      </w:r>
+      <w:r>
+        <w:rPr>
+          <w:rFonts w:ascii="Consolas" w:eastAsia="新細明體" w:hAnsi="Consolas" w:cs="Consolas"/>
+          <w:color w:val="6A9955"/>
+          <w:kern w:val="0"/>
+          <w:sz w:val="21"/>
+          <w:szCs w:val="21"/>
+        </w:rPr>
+        <w:t>透過</w:t>
+      </w:r>
+      <w:r>
+        <w:rPr>
+          <w:rFonts w:ascii="Consolas" w:eastAsia="新細明體" w:hAnsi="Consolas" w:cs="Consolas"/>
+          <w:color w:val="6A9955"/>
+          <w:kern w:val="0"/>
+          <w:sz w:val="21"/>
+          <w:szCs w:val="21"/>
+        </w:rPr>
+        <w:t>query</w:t>
+      </w:r>
+      <w:r>
+        <w:rPr>
+          <w:rFonts w:ascii="Consolas" w:eastAsia="新細明體" w:hAnsi="Consolas" w:cs="Consolas"/>
+          <w:color w:val="6A9955"/>
+          <w:kern w:val="0"/>
+          <w:sz w:val="21"/>
+          <w:szCs w:val="21"/>
+        </w:rPr>
+        <w:t>將關鍵字從前端傳到後端</w:t>
+      </w:r>
+    </w:p>
+    <w:p>
+      <w:pPr>
+        <w:widowControl/>
+        <w:shd w:val="clear" w:color="auto" w:fill="1E1E1E"/>
+        <w:spacing w:line="285" w:lineRule="atLeast"/>
+        <w:rPr>
+          <w:rFonts w:ascii="Consolas" w:eastAsia="新細明體" w:hAnsi="Consolas" w:cs="Consolas" w:hint="eastAsia"/>
+          <w:color w:val="D4D4D4"/>
+          <w:kern w:val="0"/>
+          <w:sz w:val="21"/>
+          <w:szCs w:val="21"/>
+        </w:rPr>
+      </w:pPr>
+      <w:r>
+        <w:rPr>
+          <w:rFonts w:ascii="Consolas" w:eastAsia="新細明體" w:hAnsi="Consolas" w:cs="Consolas"/>
+          <w:color w:val="D4D4D4"/>
+          <w:kern w:val="0"/>
+          <w:sz w:val="21"/>
+          <w:szCs w:val="21"/>
+        </w:rPr>
+        <w:t>    ? {</w:t>
+      </w:r>
+    </w:p>
+    <w:p>
+      <w:pPr>
+        <w:widowControl/>
+        <w:shd w:val="clear" w:color="auto" w:fill="1E1E1E"/>
+        <w:spacing w:line="285" w:lineRule="atLeast"/>
+        <w:rPr>
+          <w:rFonts w:ascii="Consolas" w:eastAsia="新細明體" w:hAnsi="Consolas" w:cs="Consolas"/>
+          <w:color w:val="D4D4D4"/>
+          <w:kern w:val="0"/>
+          <w:sz w:val="21"/>
+          <w:szCs w:val="21"/>
+        </w:rPr>
+      </w:pPr>
+      <w:r>
+        <w:rPr>
+          <w:rFonts w:ascii="Consolas" w:eastAsia="新細明體" w:hAnsi="Consolas" w:cs="Consolas"/>
+          <w:color w:val="D4D4D4"/>
+          <w:kern w:val="0"/>
+          <w:sz w:val="21"/>
+          <w:szCs w:val="21"/>
+        </w:rPr>
+        <w:t>        </w:t>
+      </w:r>
+      <w:r>
+        <w:rPr>
+          <w:rFonts w:ascii="Consolas" w:eastAsia="新細明體" w:hAnsi="Consolas" w:cs="Consolas"/>
+          <w:color w:val="9CDCFE"/>
+          <w:kern w:val="0"/>
+          <w:sz w:val="21"/>
+          <w:szCs w:val="21"/>
+        </w:rPr>
+        <w:t>name:</w:t>
+      </w:r>
+      <w:r>
+        <w:rPr>
+          <w:rFonts w:ascii="Consolas" w:eastAsia="新細明體" w:hAnsi="Consolas" w:cs="Consolas"/>
+          <w:color w:val="D4D4D4"/>
+          <w:kern w:val="0"/>
+          <w:sz w:val="21"/>
+          <w:szCs w:val="21"/>
+        </w:rPr>
+        <w:t> {</w:t>
+      </w:r>
+      <w:r>
+        <w:rPr>
+          <w:rFonts w:ascii="Consolas" w:eastAsia="新細明體" w:hAnsi="Consolas" w:cs="Consolas"/>
+          <w:color w:val="D4D4D4"/>
+          <w:kern w:val="0"/>
+          <w:sz w:val="21"/>
+          <w:szCs w:val="21"/>
+        </w:rPr>
+        <w:t xml:space="preserve"> </w:t>
+      </w:r>
+      <w:r>
+        <w:rPr>
+          <w:rFonts w:ascii="Consolas" w:eastAsia="新細明體" w:hAnsi="Consolas" w:cs="Consolas"/>
+          <w:color w:val="6A9955"/>
+          <w:kern w:val="0"/>
+          <w:sz w:val="21"/>
+          <w:szCs w:val="21"/>
+        </w:rPr>
+        <w:t>//*</w:t>
+      </w:r>
+      <w:r>
+        <w:rPr>
+          <w:rFonts w:ascii="Consolas" w:eastAsia="新細明體" w:hAnsi="Consolas" w:cs="Consolas"/>
+          <w:color w:val="6A9955"/>
+          <w:kern w:val="0"/>
+          <w:sz w:val="21"/>
+          <w:szCs w:val="21"/>
+        </w:rPr>
+        <w:t>用</w:t>
+      </w:r>
+      <w:r>
+        <w:rPr>
+          <w:rFonts w:ascii="Consolas" w:eastAsia="新細明體" w:hAnsi="Consolas" w:cs="Consolas"/>
+          <w:color w:val="6A9955"/>
+          <w:kern w:val="0"/>
+          <w:sz w:val="21"/>
+          <w:szCs w:val="21"/>
+        </w:rPr>
+        <w:t>product</w:t>
+      </w:r>
+      <w:r>
+        <w:rPr>
+          <w:rFonts w:ascii="Consolas" w:eastAsia="新細明體" w:hAnsi="Consolas" w:cs="Consolas"/>
+          <w:color w:val="6A9955"/>
+          <w:kern w:val="0"/>
+          <w:sz w:val="21"/>
+          <w:szCs w:val="21"/>
+        </w:rPr>
+        <w:t>上的</w:t>
+      </w:r>
+      <w:r>
+        <w:rPr>
+          <w:rFonts w:ascii="Consolas" w:eastAsia="新細明體" w:hAnsi="Consolas" w:cs="Consolas"/>
+          <w:color w:val="6A9955"/>
+          <w:kern w:val="0"/>
+          <w:sz w:val="21"/>
+          <w:szCs w:val="21"/>
+        </w:rPr>
+        <w:t>name</w:t>
+      </w:r>
+      <w:r>
+        <w:rPr>
+          <w:rFonts w:ascii="Consolas" w:eastAsia="新細明體" w:hAnsi="Consolas" w:cs="Consolas"/>
+          <w:color w:val="6A9955"/>
+          <w:kern w:val="0"/>
+          <w:sz w:val="21"/>
+          <w:szCs w:val="21"/>
+        </w:rPr>
+        <w:t>對應</w:t>
+      </w:r>
+    </w:p>
+    <w:p>
+      <w:pPr>
+        <w:widowControl/>
+        <w:shd w:val="clear" w:color="auto" w:fill="1E1E1E"/>
+        <w:spacing w:line="285" w:lineRule="atLeast"/>
+        <w:rPr>
+          <w:rFonts w:ascii="Consolas" w:eastAsia="新細明體" w:hAnsi="Consolas" w:cs="Consolas"/>
+          <w:color w:val="D4D4D4"/>
+          <w:kern w:val="0"/>
+          <w:sz w:val="21"/>
+          <w:szCs w:val="21"/>
+        </w:rPr>
+      </w:pPr>
+      <w:r>
+        <w:rPr>
+          <w:rFonts w:ascii="Consolas" w:eastAsia="新細明體" w:hAnsi="Consolas" w:cs="Consolas"/>
+          <w:color w:val="D4D4D4"/>
+          <w:kern w:val="0"/>
+          <w:sz w:val="21"/>
+          <w:szCs w:val="21"/>
+        </w:rPr>
+        <w:t>          </w:t>
+      </w:r>
+      <w:r>
+        <w:rPr>
+          <w:rFonts w:ascii="Consolas" w:eastAsia="新細明體" w:hAnsi="Consolas" w:cs="Consolas"/>
+          <w:color w:val="9CDCFE"/>
+          <w:kern w:val="0"/>
+          <w:sz w:val="21"/>
+          <w:szCs w:val="21"/>
+        </w:rPr>
+        <w:t>$regex:</w:t>
+      </w:r>
+      <w:r>
+        <w:rPr>
+          <w:rFonts w:ascii="Consolas" w:eastAsia="新細明體" w:hAnsi="Consolas" w:cs="Consolas"/>
+          <w:color w:val="D4D4D4"/>
+          <w:kern w:val="0"/>
+          <w:sz w:val="21"/>
+          <w:szCs w:val="21"/>
+        </w:rPr>
+        <w:t> </w:t>
+      </w:r>
+      <w:r>
+        <w:rPr>
+          <w:rFonts w:ascii="Consolas" w:eastAsia="新細明體" w:hAnsi="Consolas" w:cs="Consolas"/>
+          <w:color w:val="9CDCFE"/>
+          <w:kern w:val="0"/>
+          <w:sz w:val="21"/>
+          <w:szCs w:val="21"/>
+        </w:rPr>
+        <w:t>req</w:t>
+      </w:r>
+      <w:r>
+        <w:rPr>
+          <w:rFonts w:ascii="Consolas" w:eastAsia="新細明體" w:hAnsi="Consolas" w:cs="Consolas"/>
+          <w:color w:val="D4D4D4"/>
+          <w:kern w:val="0"/>
+          <w:sz w:val="21"/>
+          <w:szCs w:val="21"/>
+        </w:rPr>
+        <w:t>.</w:t>
+      </w:r>
+      <w:r>
+        <w:rPr>
+          <w:rFonts w:ascii="Consolas" w:eastAsia="新細明體" w:hAnsi="Consolas" w:cs="Consolas"/>
+          <w:color w:val="9CDCFE"/>
+          <w:kern w:val="0"/>
+          <w:sz w:val="21"/>
+          <w:szCs w:val="21"/>
+        </w:rPr>
+        <w:t>query</w:t>
+      </w:r>
+      <w:r>
+        <w:rPr>
+          <w:rFonts w:ascii="Consolas" w:eastAsia="新細明體" w:hAnsi="Consolas" w:cs="Consolas"/>
+          <w:color w:val="D4D4D4"/>
+          <w:kern w:val="0"/>
+          <w:sz w:val="21"/>
+          <w:szCs w:val="21"/>
+        </w:rPr>
+        <w:t>.</w:t>
+      </w:r>
+      <w:r>
+        <w:rPr>
+          <w:rFonts w:ascii="Consolas" w:eastAsia="新細明體" w:hAnsi="Consolas" w:cs="Consolas"/>
+          <w:color w:val="9CDCFE"/>
+          <w:kern w:val="0"/>
+          <w:sz w:val="21"/>
+          <w:szCs w:val="21"/>
+        </w:rPr>
+        <w:t>keyword</w:t>
+      </w:r>
+      <w:r>
+        <w:rPr>
+          <w:rFonts w:ascii="Consolas" w:eastAsia="新細明體" w:hAnsi="Consolas" w:cs="Consolas"/>
+          <w:color w:val="D4D4D4"/>
+          <w:kern w:val="0"/>
+          <w:sz w:val="21"/>
+          <w:szCs w:val="21"/>
+        </w:rPr>
+        <w:t>, </w:t>
+      </w:r>
+      <w:r>
+        <w:rPr>
+          <w:rFonts w:ascii="Consolas" w:eastAsia="新細明體" w:hAnsi="Consolas" w:cs="Consolas"/>
+          <w:color w:val="6A9955"/>
+          <w:kern w:val="0"/>
+          <w:sz w:val="21"/>
+          <w:szCs w:val="21"/>
+        </w:rPr>
+        <w:t>//</w:t>
+      </w:r>
+      <w:r>
+        <w:rPr>
+          <w:rFonts w:ascii="Consolas" w:eastAsia="新細明體" w:hAnsi="Consolas" w:cs="Consolas"/>
+          <w:color w:val="6A9955"/>
+          <w:kern w:val="0"/>
+          <w:sz w:val="21"/>
+          <w:szCs w:val="21"/>
+        </w:rPr>
+        <w:t>表達式可以接受不精準的匹配</w:t>
+      </w:r>
+    </w:p>
+    <w:p>
+      <w:pPr>
+        <w:widowControl/>
+        <w:shd w:val="clear" w:color="auto" w:fill="1E1E1E"/>
+        <w:spacing w:line="285" w:lineRule="atLeast"/>
+        <w:rPr>
+          <w:rFonts w:ascii="Consolas" w:eastAsia="新細明體" w:hAnsi="Consolas" w:cs="Consolas"/>
+          <w:color w:val="D4D4D4"/>
+          <w:kern w:val="0"/>
+          <w:sz w:val="21"/>
+          <w:szCs w:val="21"/>
+        </w:rPr>
+      </w:pPr>
+      <w:r>
+        <w:rPr>
+          <w:rFonts w:ascii="Consolas" w:eastAsia="新細明體" w:hAnsi="Consolas" w:cs="Consolas"/>
+          <w:color w:val="D4D4D4"/>
+          <w:kern w:val="0"/>
+          <w:sz w:val="21"/>
+          <w:szCs w:val="21"/>
+        </w:rPr>
+        <w:t>          </w:t>
+      </w:r>
+      <w:r>
+        <w:rPr>
+          <w:rFonts w:ascii="Consolas" w:eastAsia="新細明體" w:hAnsi="Consolas" w:cs="Consolas"/>
+          <w:color w:val="9CDCFE"/>
+          <w:kern w:val="0"/>
+          <w:sz w:val="21"/>
+          <w:szCs w:val="21"/>
+        </w:rPr>
+        <w:t>$options:</w:t>
+      </w:r>
+      <w:r>
+        <w:rPr>
+          <w:rFonts w:ascii="Consolas" w:eastAsia="新細明體" w:hAnsi="Consolas" w:cs="Consolas"/>
+          <w:color w:val="D4D4D4"/>
+          <w:kern w:val="0"/>
+          <w:sz w:val="21"/>
+          <w:szCs w:val="21"/>
+        </w:rPr>
+        <w:t> </w:t>
+      </w:r>
+      <w:r>
+        <w:rPr>
+          <w:rFonts w:ascii="Consolas" w:eastAsia="新細明體" w:hAnsi="Consolas" w:cs="Consolas"/>
+          <w:color w:val="CE9178"/>
+          <w:kern w:val="0"/>
+          <w:sz w:val="21"/>
+          <w:szCs w:val="21"/>
+        </w:rPr>
+        <w:t>'i'</w:t>
+      </w:r>
+      <w:r>
+        <w:rPr>
+          <w:rFonts w:ascii="Consolas" w:eastAsia="新細明體" w:hAnsi="Consolas" w:cs="Consolas"/>
+          <w:color w:val="D4D4D4"/>
+          <w:kern w:val="0"/>
+          <w:sz w:val="21"/>
+          <w:szCs w:val="21"/>
+        </w:rPr>
+        <w:t>, </w:t>
+      </w:r>
+      <w:r>
+        <w:rPr>
+          <w:rFonts w:ascii="Consolas" w:eastAsia="新細明體" w:hAnsi="Consolas" w:cs="Consolas"/>
+          <w:color w:val="6A9955"/>
+          <w:kern w:val="0"/>
+          <w:sz w:val="21"/>
+          <w:szCs w:val="21"/>
+        </w:rPr>
+        <w:t>//</w:t>
+      </w:r>
+      <w:r>
+        <w:rPr>
+          <w:rFonts w:ascii="Consolas" w:eastAsia="新細明體" w:hAnsi="Consolas" w:cs="Consolas"/>
+          <w:color w:val="6A9955"/>
+          <w:kern w:val="0"/>
+          <w:sz w:val="21"/>
+          <w:szCs w:val="21"/>
+        </w:rPr>
+        <w:t>讓表達式不區分大小寫</w:t>
+      </w:r>
+    </w:p>
+    <w:p>
+      <w:pPr>
+        <w:widowControl/>
+        <w:shd w:val="clear" w:color="auto" w:fill="1E1E1E"/>
+        <w:spacing w:line="285" w:lineRule="atLeast"/>
+        <w:rPr>
+          <w:rFonts w:ascii="Consolas" w:eastAsia="新細明體" w:hAnsi="Consolas" w:cs="Consolas"/>
+          <w:color w:val="D4D4D4"/>
+          <w:kern w:val="0"/>
+          <w:sz w:val="21"/>
+          <w:szCs w:val="21"/>
+        </w:rPr>
+      </w:pPr>
+      <w:r>
+        <w:rPr>
+          <w:rFonts w:ascii="Consolas" w:eastAsia="新細明體" w:hAnsi="Consolas" w:cs="Consolas"/>
+          <w:color w:val="D4D4D4"/>
+          <w:kern w:val="0"/>
+          <w:sz w:val="21"/>
+          <w:szCs w:val="21"/>
+        </w:rPr>
+        <w:t>        },</w:t>
+      </w:r>
+    </w:p>
+    <w:p>
+      <w:pPr>
+        <w:widowControl/>
+        <w:shd w:val="clear" w:color="auto" w:fill="1E1E1E"/>
+        <w:spacing w:line="285" w:lineRule="atLeast"/>
+        <w:rPr>
+          <w:rFonts w:ascii="Consolas" w:eastAsia="新細明體" w:hAnsi="Consolas" w:cs="Consolas"/>
+          <w:color w:val="D4D4D4"/>
+          <w:kern w:val="0"/>
+          <w:sz w:val="21"/>
+          <w:szCs w:val="21"/>
+        </w:rPr>
+      </w:pPr>
+      <w:r>
+        <w:rPr>
+          <w:rFonts w:ascii="Consolas" w:eastAsia="新細明體" w:hAnsi="Consolas" w:cs="Consolas"/>
+          <w:color w:val="D4D4D4"/>
+          <w:kern w:val="0"/>
+          <w:sz w:val="21"/>
+          <w:szCs w:val="21"/>
+        </w:rPr>
+        <w:t>      }</w:t>
+      </w:r>
+    </w:p>
+    <w:p>
+      <w:pPr>
+        <w:widowControl/>
+        <w:shd w:val="clear" w:color="auto" w:fill="1E1E1E"/>
+        <w:spacing w:line="285" w:lineRule="atLeast"/>
+        <w:rPr>
+          <w:rFonts w:ascii="Consolas" w:eastAsia="新細明體" w:hAnsi="Consolas" w:cs="Consolas"/>
+          <w:color w:val="D4D4D4"/>
+          <w:kern w:val="0"/>
+          <w:sz w:val="21"/>
+          <w:szCs w:val="21"/>
+        </w:rPr>
+      </w:pPr>
+      <w:r>
+        <w:rPr>
+          <w:rFonts w:ascii="Consolas" w:eastAsia="新細明體" w:hAnsi="Consolas" w:cs="Consolas"/>
+          <w:color w:val="D4D4D4"/>
+          <w:kern w:val="0"/>
+          <w:sz w:val="21"/>
+          <w:szCs w:val="21"/>
+        </w:rPr>
+        <w:t>    : {} </w:t>
+      </w:r>
+      <w:r>
+        <w:rPr>
+          <w:rFonts w:ascii="Consolas" w:eastAsia="新細明體" w:hAnsi="Consolas" w:cs="Consolas"/>
+          <w:color w:val="6A9955"/>
+          <w:kern w:val="0"/>
+          <w:sz w:val="21"/>
+          <w:szCs w:val="21"/>
+        </w:rPr>
+        <w:t>//</w:t>
+      </w:r>
+      <w:r>
+        <w:rPr>
+          <w:rFonts w:ascii="Consolas" w:eastAsia="新細明體" w:hAnsi="Consolas" w:cs="Consolas"/>
+          <w:color w:val="6A9955"/>
+          <w:kern w:val="0"/>
+          <w:sz w:val="21"/>
+          <w:szCs w:val="21"/>
+        </w:rPr>
+        <w:t>沒有</w:t>
+      </w:r>
+      <w:r>
+        <w:rPr>
+          <w:rFonts w:ascii="Consolas" w:eastAsia="新細明體" w:hAnsi="Consolas" w:cs="Consolas"/>
+          <w:color w:val="6A9955"/>
+          <w:kern w:val="0"/>
+          <w:sz w:val="21"/>
+          <w:szCs w:val="21"/>
+        </w:rPr>
+        <w:t>keyword</w:t>
+      </w:r>
+      <w:r>
+        <w:rPr>
+          <w:rFonts w:ascii="Consolas" w:eastAsia="新細明體" w:hAnsi="Consolas" w:cs="Consolas"/>
+          <w:color w:val="6A9955"/>
+          <w:kern w:val="0"/>
+          <w:sz w:val="21"/>
+          <w:szCs w:val="21"/>
+        </w:rPr>
+        <w:t>就是空物件</w:t>
+      </w:r>
+    </w:p>
+    <w:p>
+      <w:r>
+        <w:rPr>
+          <w:rFonts w:hint="eastAsia"/>
+        </w:rPr>
+        <w:t>使用</w:t>
+      </w:r>
+      <w:r>
+        <w:rPr>
+          <w:rFonts w:hint="eastAsia"/>
+          <w:color w:val="FF0000"/>
+        </w:rPr>
+        <w:t>擴展符搜尋資料庫</w:t>
+      </w:r>
+      <w:r>
+        <w:rPr>
+          <w:rFonts w:hint="eastAsia"/>
+        </w:rPr>
+        <w:t>，讓</w:t>
+      </w:r>
+      <w:r>
+        <w:rPr>
+          <w:rFonts w:hint="eastAsia"/>
+        </w:rPr>
+        <w:t>keyword</w:t>
+      </w:r>
+      <w:r>
+        <w:rPr>
+          <w:rFonts w:hint="eastAsia"/>
+        </w:rPr>
+        <w:t>可以根據資料變化</w:t>
+      </w:r>
+    </w:p>
+    <w:p>
+      <w:pPr>
+        <w:widowControl/>
+        <w:shd w:val="clear" w:color="auto" w:fill="1E1E1E"/>
+        <w:spacing w:line="285" w:lineRule="atLeast"/>
+        <w:rPr>
+          <w:rFonts w:ascii="Consolas" w:eastAsia="新細明體" w:hAnsi="Consolas" w:cs="Consolas"/>
+          <w:color w:val="D4D4D4"/>
+          <w:kern w:val="0"/>
+          <w:sz w:val="21"/>
+          <w:szCs w:val="21"/>
+        </w:rPr>
+      </w:pPr>
+      <w:r>
+        <w:rPr>
+          <w:rFonts w:ascii="Consolas" w:eastAsia="新細明體" w:hAnsi="Consolas" w:cs="Consolas"/>
+          <w:color w:val="D4D4D4"/>
+          <w:kern w:val="0"/>
+          <w:sz w:val="21"/>
+          <w:szCs w:val="21"/>
+        </w:rPr>
+        <w:t>  </w:t>
+      </w:r>
+      <w:r>
+        <w:rPr>
+          <w:rFonts w:ascii="Consolas" w:eastAsia="新細明體" w:hAnsi="Consolas" w:cs="Consolas"/>
+          <w:color w:val="569CD6"/>
+          <w:kern w:val="0"/>
+          <w:sz w:val="21"/>
+          <w:szCs w:val="21"/>
+        </w:rPr>
+        <w:t>const</w:t>
+      </w:r>
+      <w:r>
+        <w:rPr>
+          <w:rFonts w:ascii="Consolas" w:eastAsia="新細明體" w:hAnsi="Consolas" w:cs="Consolas"/>
+          <w:color w:val="D4D4D4"/>
+          <w:kern w:val="0"/>
+          <w:sz w:val="21"/>
+          <w:szCs w:val="21"/>
+        </w:rPr>
+        <w:t> </w:t>
+      </w:r>
+      <w:r>
+        <w:rPr>
+          <w:rFonts w:ascii="Consolas" w:eastAsia="新細明體" w:hAnsi="Consolas" w:cs="Consolas"/>
+          <w:color w:val="4FC1FF"/>
+          <w:kern w:val="0"/>
+          <w:sz w:val="21"/>
+          <w:szCs w:val="21"/>
+        </w:rPr>
+        <w:t>products</w:t>
+      </w:r>
+      <w:r>
+        <w:rPr>
+          <w:rFonts w:ascii="Consolas" w:eastAsia="新細明體" w:hAnsi="Consolas" w:cs="Consolas"/>
+          <w:color w:val="D4D4D4"/>
+          <w:kern w:val="0"/>
+          <w:sz w:val="21"/>
+          <w:szCs w:val="21"/>
+        </w:rPr>
+        <w:t> = </w:t>
+      </w:r>
+      <w:r>
+        <w:rPr>
+          <w:rFonts w:ascii="Consolas" w:eastAsia="新細明體" w:hAnsi="Consolas" w:cs="Consolas"/>
+          <w:color w:val="C586C0"/>
+          <w:kern w:val="0"/>
+          <w:sz w:val="21"/>
+          <w:szCs w:val="21"/>
+        </w:rPr>
+        <w:t>await</w:t>
+      </w:r>
+      <w:r>
+        <w:rPr>
+          <w:rFonts w:ascii="Consolas" w:eastAsia="新細明體" w:hAnsi="Consolas" w:cs="Consolas"/>
+          <w:color w:val="D4D4D4"/>
+          <w:kern w:val="0"/>
+          <w:sz w:val="21"/>
+          <w:szCs w:val="21"/>
+        </w:rPr>
+        <w:t> </w:t>
+      </w:r>
+      <w:r>
+        <w:rPr>
+          <w:rFonts w:ascii="Consolas" w:eastAsia="新細明體" w:hAnsi="Consolas" w:cs="Consolas"/>
+          <w:color w:val="4EC9B0"/>
+          <w:kern w:val="0"/>
+          <w:sz w:val="21"/>
+          <w:szCs w:val="21"/>
+        </w:rPr>
+        <w:t>Product</w:t>
+      </w:r>
+      <w:r>
+        <w:rPr>
+          <w:rFonts w:ascii="Consolas" w:eastAsia="新細明體" w:hAnsi="Consolas" w:cs="Consolas"/>
+          <w:color w:val="D4D4D4"/>
+          <w:kern w:val="0"/>
+          <w:sz w:val="21"/>
+          <w:szCs w:val="21"/>
+        </w:rPr>
+        <w:t>.</w:t>
+      </w:r>
+      <w:r>
+        <w:rPr>
+          <w:rFonts w:ascii="Consolas" w:eastAsia="新細明體" w:hAnsi="Consolas" w:cs="Consolas"/>
+          <w:color w:val="DCDCAA"/>
+          <w:kern w:val="0"/>
+          <w:sz w:val="21"/>
+          <w:szCs w:val="21"/>
+        </w:rPr>
+        <w:t>find</w:t>
+      </w:r>
+      <w:r>
+        <w:rPr>
+          <w:rFonts w:ascii="Consolas" w:eastAsia="新細明體" w:hAnsi="Consolas" w:cs="Consolas"/>
+          <w:color w:val="D4D4D4"/>
+          <w:kern w:val="0"/>
+          <w:sz w:val="21"/>
+          <w:szCs w:val="21"/>
+        </w:rPr>
+        <w:t>({ ...</w:t>
+      </w:r>
+      <w:r>
+        <w:rPr>
+          <w:rFonts w:ascii="Consolas" w:eastAsia="新細明體" w:hAnsi="Consolas" w:cs="Consolas"/>
+          <w:color w:val="4FC1FF"/>
+          <w:kern w:val="0"/>
+          <w:sz w:val="21"/>
+          <w:szCs w:val="21"/>
+        </w:rPr>
+        <w:t>keyword</w:t>
+      </w:r>
+      <w:r>
+        <w:rPr>
+          <w:rFonts w:ascii="Consolas" w:eastAsia="新細明體" w:hAnsi="Consolas" w:cs="Consolas"/>
+          <w:color w:val="D4D4D4"/>
+          <w:kern w:val="0"/>
+          <w:sz w:val="21"/>
+          <w:szCs w:val="21"/>
+        </w:rPr>
+        <w:t> })</w:t>
+      </w:r>
+    </w:p>
     <w:p/>
-    <w:p/>
-    <w:p>
-      <w:pPr>
-        <w:rPr>
-          <w:rFonts w:hint="eastAsia"/>
-        </w:rPr>
-      </w:pPr>
+    <w:p>
+      <w:r>
+        <w:rPr>
+          <w:rFonts w:hint="eastAsia"/>
+          <w:shd w:val="pct15" w:color="auto" w:fill="FFFFFF"/>
+        </w:rPr>
+        <w:t>標籤功能</w:t>
+      </w:r>
+      <w:r>
+        <w:rPr>
+          <w:rFonts w:hint="eastAsia"/>
+        </w:rPr>
+        <w:t xml:space="preserve"> </w:t>
+      </w:r>
+      <w:r>
+        <w:rPr>
+          <w:rFonts w:hint="eastAsia"/>
+        </w:rPr>
+        <w:t>強化網站</w:t>
+      </w:r>
+      <w:r>
+        <w:rPr>
+          <w:rFonts w:hint="eastAsia"/>
+        </w:rPr>
+        <w:t>SEO</w:t>
+      </w:r>
+    </w:p>
+    <w:p>
+      <w:r>
+        <w:rPr>
+          <w:rFonts w:hint="eastAsia"/>
+        </w:rPr>
+        <w:t>安裝</w:t>
+      </w:r>
+      <w:r>
+        <w:rPr>
+          <w:rFonts w:hint="eastAsia"/>
+        </w:rPr>
+        <w:t>react-helmet</w:t>
+      </w:r>
+      <w:r>
+        <w:rPr>
+          <w:rFonts w:hint="eastAsia"/>
+        </w:rPr>
+        <w:t>並建立</w:t>
+      </w:r>
+      <w:r>
+        <w:rPr>
+          <w:rFonts w:hint="eastAsia"/>
+        </w:rPr>
+        <w:t>M</w:t>
+      </w:r>
+      <w:r>
+        <w:t>eta</w:t>
+      </w:r>
+      <w:r>
+        <w:rPr>
+          <w:rFonts w:hint="eastAsia"/>
+        </w:rPr>
+        <w:t>組件</w:t>
+      </w:r>
+    </w:p>
+    <w:p>
+      <w:pPr>
+        <w:widowControl/>
+        <w:shd w:val="clear" w:color="auto" w:fill="1E1E1E"/>
+        <w:spacing w:line="285" w:lineRule="atLeast"/>
+        <w:rPr>
+          <w:rFonts w:ascii="Consolas" w:eastAsia="新細明體" w:hAnsi="Consolas" w:cs="Consolas"/>
+          <w:color w:val="D4D4D4"/>
+          <w:kern w:val="0"/>
+          <w:sz w:val="21"/>
+          <w:szCs w:val="21"/>
+        </w:rPr>
+      </w:pPr>
+      <w:r>
+        <w:rPr>
+          <w:rFonts w:ascii="Consolas" w:eastAsia="新細明體" w:hAnsi="Consolas" w:cs="Consolas"/>
+          <w:color w:val="569CD6"/>
+          <w:kern w:val="0"/>
+          <w:sz w:val="21"/>
+          <w:szCs w:val="21"/>
+        </w:rPr>
+        <w:t>const</w:t>
+      </w:r>
+      <w:r>
+        <w:rPr>
+          <w:rFonts w:ascii="Consolas" w:eastAsia="新細明體" w:hAnsi="Consolas" w:cs="Consolas"/>
+          <w:color w:val="D4D4D4"/>
+          <w:kern w:val="0"/>
+          <w:sz w:val="21"/>
+          <w:szCs w:val="21"/>
+        </w:rPr>
+        <w:t> </w:t>
+      </w:r>
+      <w:r>
+        <w:rPr>
+          <w:rFonts w:ascii="Consolas" w:eastAsia="新細明體" w:hAnsi="Consolas" w:cs="Consolas"/>
+          <w:color w:val="4FC1FF"/>
+          <w:kern w:val="0"/>
+          <w:sz w:val="21"/>
+          <w:szCs w:val="21"/>
+        </w:rPr>
+        <w:t>MetaHelmet</w:t>
+      </w:r>
+      <w:r>
+        <w:rPr>
+          <w:rFonts w:ascii="Consolas" w:eastAsia="新細明體" w:hAnsi="Consolas" w:cs="Consolas"/>
+          <w:color w:val="D4D4D4"/>
+          <w:kern w:val="0"/>
+          <w:sz w:val="21"/>
+          <w:szCs w:val="21"/>
+        </w:rPr>
+        <w:t> = ({ </w:t>
+      </w:r>
+      <w:r>
+        <w:rPr>
+          <w:rFonts w:ascii="Consolas" w:eastAsia="新細明體" w:hAnsi="Consolas" w:cs="Consolas"/>
+          <w:color w:val="9CDCFE"/>
+          <w:kern w:val="0"/>
+          <w:sz w:val="21"/>
+          <w:szCs w:val="21"/>
+        </w:rPr>
+        <w:t>title</w:t>
+      </w:r>
+      <w:r>
+        <w:rPr>
+          <w:rFonts w:ascii="Consolas" w:eastAsia="新細明體" w:hAnsi="Consolas" w:cs="Consolas"/>
+          <w:color w:val="D4D4D4"/>
+          <w:kern w:val="0"/>
+          <w:sz w:val="21"/>
+          <w:szCs w:val="21"/>
+        </w:rPr>
+        <w:t>, </w:t>
+      </w:r>
+      <w:r>
+        <w:rPr>
+          <w:rFonts w:ascii="Consolas" w:eastAsia="新細明體" w:hAnsi="Consolas" w:cs="Consolas"/>
+          <w:color w:val="9CDCFE"/>
+          <w:kern w:val="0"/>
+          <w:sz w:val="21"/>
+          <w:szCs w:val="21"/>
+        </w:rPr>
+        <w:t>description</w:t>
+      </w:r>
+      <w:r>
+        <w:rPr>
+          <w:rFonts w:ascii="Consolas" w:eastAsia="新細明體" w:hAnsi="Consolas" w:cs="Consolas"/>
+          <w:color w:val="D4D4D4"/>
+          <w:kern w:val="0"/>
+          <w:sz w:val="21"/>
+          <w:szCs w:val="21"/>
+        </w:rPr>
+        <w:t>, </w:t>
+      </w:r>
+      <w:r>
+        <w:rPr>
+          <w:rFonts w:ascii="Consolas" w:eastAsia="新細明體" w:hAnsi="Consolas" w:cs="Consolas"/>
+          <w:color w:val="9CDCFE"/>
+          <w:kern w:val="0"/>
+          <w:sz w:val="21"/>
+          <w:szCs w:val="21"/>
+        </w:rPr>
+        <w:t>keywords</w:t>
+      </w:r>
+      <w:r>
+        <w:rPr>
+          <w:rFonts w:ascii="Consolas" w:eastAsia="新細明體" w:hAnsi="Consolas" w:cs="Consolas"/>
+          <w:color w:val="D4D4D4"/>
+          <w:kern w:val="0"/>
+          <w:sz w:val="21"/>
+          <w:szCs w:val="21"/>
+        </w:rPr>
+        <w:t> }) </w:t>
+      </w:r>
+      <w:r>
+        <w:rPr>
+          <w:rFonts w:ascii="Consolas" w:eastAsia="新細明體" w:hAnsi="Consolas" w:cs="Consolas"/>
+          <w:color w:val="569CD6"/>
+          <w:kern w:val="0"/>
+          <w:sz w:val="21"/>
+          <w:szCs w:val="21"/>
+        </w:rPr>
+        <w:t>=&gt;</w:t>
+      </w:r>
+      <w:r>
+        <w:rPr>
+          <w:rFonts w:ascii="Consolas" w:eastAsia="新細明體" w:hAnsi="Consolas" w:cs="Consolas"/>
+          <w:color w:val="D4D4D4"/>
+          <w:kern w:val="0"/>
+          <w:sz w:val="21"/>
+          <w:szCs w:val="21"/>
+        </w:rPr>
+        <w:t> {</w:t>
+      </w:r>
+    </w:p>
+    <w:p>
+      <w:pPr>
+        <w:widowControl/>
+        <w:shd w:val="clear" w:color="auto" w:fill="1E1E1E"/>
+        <w:spacing w:line="285" w:lineRule="atLeast"/>
+        <w:rPr>
+          <w:rFonts w:ascii="Consolas" w:eastAsia="新細明體" w:hAnsi="Consolas" w:cs="Consolas"/>
+          <w:color w:val="D4D4D4"/>
+          <w:kern w:val="0"/>
+          <w:sz w:val="21"/>
+          <w:szCs w:val="21"/>
+        </w:rPr>
+      </w:pPr>
+      <w:r>
+        <w:rPr>
+          <w:rFonts w:ascii="Consolas" w:eastAsia="新細明體" w:hAnsi="Consolas" w:cs="Consolas"/>
+          <w:color w:val="D4D4D4"/>
+          <w:kern w:val="0"/>
+          <w:sz w:val="21"/>
+          <w:szCs w:val="21"/>
+        </w:rPr>
+        <w:t>  </w:t>
+      </w:r>
+      <w:r>
+        <w:rPr>
+          <w:rFonts w:ascii="Consolas" w:eastAsia="新細明體" w:hAnsi="Consolas" w:cs="Consolas"/>
+          <w:color w:val="C586C0"/>
+          <w:kern w:val="0"/>
+          <w:sz w:val="21"/>
+          <w:szCs w:val="21"/>
+        </w:rPr>
+        <w:t>return</w:t>
+      </w:r>
+      <w:r>
+        <w:rPr>
+          <w:rFonts w:ascii="Consolas" w:eastAsia="新細明體" w:hAnsi="Consolas" w:cs="Consolas"/>
+          <w:color w:val="D4D4D4"/>
+          <w:kern w:val="0"/>
+          <w:sz w:val="21"/>
+          <w:szCs w:val="21"/>
+        </w:rPr>
+        <w:t> (</w:t>
+      </w:r>
+    </w:p>
+    <w:p>
+      <w:pPr>
+        <w:widowControl/>
+        <w:shd w:val="clear" w:color="auto" w:fill="1E1E1E"/>
+        <w:spacing w:line="285" w:lineRule="atLeast"/>
+        <w:rPr>
+          <w:rFonts w:ascii="Consolas" w:eastAsia="新細明體" w:hAnsi="Consolas" w:cs="Consolas"/>
+          <w:color w:val="D4D4D4"/>
+          <w:kern w:val="0"/>
+          <w:sz w:val="21"/>
+          <w:szCs w:val="21"/>
+        </w:rPr>
+      </w:pPr>
+      <w:r>
+        <w:rPr>
+          <w:rFonts w:ascii="Consolas" w:eastAsia="新細明體" w:hAnsi="Consolas" w:cs="Consolas"/>
+          <w:color w:val="D4D4D4"/>
+          <w:kern w:val="0"/>
+          <w:sz w:val="21"/>
+          <w:szCs w:val="21"/>
+        </w:rPr>
+        <w:t>    </w:t>
+      </w:r>
+      <w:r>
+        <w:rPr>
+          <w:rFonts w:ascii="Consolas" w:eastAsia="新細明體" w:hAnsi="Consolas" w:cs="Consolas"/>
+          <w:color w:val="808080"/>
+          <w:kern w:val="0"/>
+          <w:sz w:val="21"/>
+          <w:szCs w:val="21"/>
+        </w:rPr>
+        <w:t>&lt;</w:t>
+      </w:r>
+      <w:r>
+        <w:rPr>
+          <w:rFonts w:ascii="Consolas" w:eastAsia="新細明體" w:hAnsi="Consolas" w:cs="Consolas"/>
+          <w:color w:val="4EC9B0"/>
+          <w:kern w:val="0"/>
+          <w:sz w:val="21"/>
+          <w:szCs w:val="21"/>
+        </w:rPr>
+        <w:t>Helmet</w:t>
+      </w:r>
+      <w:r>
+        <w:rPr>
+          <w:rFonts w:ascii="Consolas" w:eastAsia="新細明體" w:hAnsi="Consolas" w:cs="Consolas"/>
+          <w:color w:val="808080"/>
+          <w:kern w:val="0"/>
+          <w:sz w:val="21"/>
+          <w:szCs w:val="21"/>
+        </w:rPr>
+        <w:t>&gt;</w:t>
+      </w:r>
+    </w:p>
+    <w:p>
+      <w:pPr>
+        <w:widowControl/>
+        <w:shd w:val="clear" w:color="auto" w:fill="1E1E1E"/>
+        <w:spacing w:line="285" w:lineRule="atLeast"/>
+        <w:rPr>
+          <w:rFonts w:ascii="Consolas" w:eastAsia="新細明體" w:hAnsi="Consolas" w:cs="Consolas"/>
+          <w:color w:val="D4D4D4"/>
+          <w:kern w:val="0"/>
+          <w:sz w:val="21"/>
+          <w:szCs w:val="21"/>
+        </w:rPr>
+      </w:pPr>
+      <w:r>
+        <w:rPr>
+          <w:rFonts w:ascii="Consolas" w:eastAsia="新細明體" w:hAnsi="Consolas" w:cs="Consolas"/>
+          <w:color w:val="D4D4D4"/>
+          <w:kern w:val="0"/>
+          <w:sz w:val="21"/>
+          <w:szCs w:val="21"/>
+        </w:rPr>
+        <w:t>      </w:t>
+      </w:r>
+      <w:r>
+        <w:rPr>
+          <w:rFonts w:ascii="Consolas" w:eastAsia="新細明體" w:hAnsi="Consolas" w:cs="Consolas"/>
+          <w:color w:val="808080"/>
+          <w:kern w:val="0"/>
+          <w:sz w:val="21"/>
+          <w:szCs w:val="21"/>
+        </w:rPr>
+        <w:t>&lt;</w:t>
+      </w:r>
+      <w:r>
+        <w:rPr>
+          <w:rFonts w:ascii="Consolas" w:eastAsia="新細明體" w:hAnsi="Consolas" w:cs="Consolas"/>
+          <w:color w:val="569CD6"/>
+          <w:kern w:val="0"/>
+          <w:sz w:val="21"/>
+          <w:szCs w:val="21"/>
+        </w:rPr>
+        <w:t>title</w:t>
+      </w:r>
+      <w:r>
+        <w:rPr>
+          <w:rFonts w:ascii="Consolas" w:eastAsia="新細明體" w:hAnsi="Consolas" w:cs="Consolas"/>
+          <w:color w:val="808080"/>
+          <w:kern w:val="0"/>
+          <w:sz w:val="21"/>
+          <w:szCs w:val="21"/>
+        </w:rPr>
+        <w:t>&gt;</w:t>
+      </w:r>
+      <w:r>
+        <w:rPr>
+          <w:rFonts w:ascii="Consolas" w:eastAsia="新細明體" w:hAnsi="Consolas" w:cs="Consolas"/>
+          <w:color w:val="569CD6"/>
+          <w:kern w:val="0"/>
+          <w:sz w:val="21"/>
+          <w:szCs w:val="21"/>
+        </w:rPr>
+        <w:t>{</w:t>
+      </w:r>
+      <w:r>
+        <w:rPr>
+          <w:rFonts w:ascii="Consolas" w:eastAsia="新細明體" w:hAnsi="Consolas" w:cs="Consolas"/>
+          <w:color w:val="9CDCFE"/>
+          <w:kern w:val="0"/>
+          <w:sz w:val="21"/>
+          <w:szCs w:val="21"/>
+        </w:rPr>
+        <w:t>title</w:t>
+      </w:r>
+      <w:r>
+        <w:rPr>
+          <w:rFonts w:ascii="Consolas" w:eastAsia="新細明體" w:hAnsi="Consolas" w:cs="Consolas"/>
+          <w:color w:val="569CD6"/>
+          <w:kern w:val="0"/>
+          <w:sz w:val="21"/>
+          <w:szCs w:val="21"/>
+        </w:rPr>
+        <w:t>}</w:t>
+      </w:r>
+      <w:r>
+        <w:rPr>
+          <w:rFonts w:ascii="Consolas" w:eastAsia="新細明體" w:hAnsi="Consolas" w:cs="Consolas"/>
+          <w:color w:val="808080"/>
+          <w:kern w:val="0"/>
+          <w:sz w:val="21"/>
+          <w:szCs w:val="21"/>
+        </w:rPr>
+        <w:t>&lt;/</w:t>
+      </w:r>
+      <w:r>
+        <w:rPr>
+          <w:rFonts w:ascii="Consolas" w:eastAsia="新細明體" w:hAnsi="Consolas" w:cs="Consolas"/>
+          <w:color w:val="569CD6"/>
+          <w:kern w:val="0"/>
+          <w:sz w:val="21"/>
+          <w:szCs w:val="21"/>
+        </w:rPr>
+        <w:t>title</w:t>
+      </w:r>
+      <w:r>
+        <w:rPr>
+          <w:rFonts w:ascii="Consolas" w:eastAsia="新細明體" w:hAnsi="Consolas" w:cs="Consolas"/>
+          <w:color w:val="808080"/>
+          <w:kern w:val="0"/>
+          <w:sz w:val="21"/>
+          <w:szCs w:val="21"/>
+        </w:rPr>
+        <w:t>&gt;</w:t>
+      </w:r>
+      <w:r>
+        <w:rPr>
+          <w:rFonts w:ascii="Consolas" w:eastAsia="新細明體" w:hAnsi="Consolas" w:cs="Consolas" w:hint="eastAsia"/>
+          <w:color w:val="808080"/>
+          <w:kern w:val="0"/>
+          <w:sz w:val="21"/>
+          <w:szCs w:val="21"/>
+        </w:rPr>
+        <w:t xml:space="preserve"> </w:t>
+      </w:r>
+      <w:r>
+        <w:rPr>
+          <w:rFonts w:ascii="Consolas" w:eastAsia="新細明體" w:hAnsi="Consolas" w:cs="Consolas"/>
+          <w:color w:val="6A9955"/>
+          <w:kern w:val="0"/>
+          <w:sz w:val="21"/>
+          <w:szCs w:val="21"/>
+        </w:rPr>
+        <w:t>//</w:t>
+      </w:r>
+      <w:r>
+        <w:rPr>
+          <w:rFonts w:ascii="Consolas" w:eastAsia="新細明體" w:hAnsi="Consolas" w:cs="Consolas" w:hint="eastAsia"/>
+          <w:color w:val="6A9955"/>
+          <w:kern w:val="0"/>
+          <w:sz w:val="21"/>
+          <w:szCs w:val="21"/>
+        </w:rPr>
+        <w:t>作為標籤標題</w:t>
+      </w:r>
+    </w:p>
+    <w:p>
+      <w:pPr>
+        <w:widowControl/>
+        <w:shd w:val="clear" w:color="auto" w:fill="1E1E1E"/>
+        <w:spacing w:line="285" w:lineRule="atLeast"/>
+        <w:rPr>
+          <w:rFonts w:ascii="Consolas" w:eastAsia="新細明體" w:hAnsi="Consolas" w:cs="Consolas"/>
+          <w:color w:val="D4D4D4"/>
+          <w:kern w:val="0"/>
+          <w:sz w:val="21"/>
+          <w:szCs w:val="21"/>
+        </w:rPr>
+      </w:pPr>
+      <w:r>
+        <w:rPr>
+          <w:rFonts w:ascii="Consolas" w:eastAsia="新細明體" w:hAnsi="Consolas" w:cs="Consolas"/>
+          <w:color w:val="D4D4D4"/>
+          <w:kern w:val="0"/>
+          <w:sz w:val="21"/>
+          <w:szCs w:val="21"/>
+        </w:rPr>
+        <w:t>      </w:t>
+      </w:r>
+      <w:r>
+        <w:rPr>
+          <w:rFonts w:ascii="Consolas" w:eastAsia="新細明體" w:hAnsi="Consolas" w:cs="Consolas"/>
+          <w:color w:val="808080"/>
+          <w:kern w:val="0"/>
+          <w:sz w:val="21"/>
+          <w:szCs w:val="21"/>
+        </w:rPr>
+        <w:t>&lt;</w:t>
+      </w:r>
+      <w:r>
+        <w:rPr>
+          <w:rFonts w:ascii="Consolas" w:eastAsia="新細明體" w:hAnsi="Consolas" w:cs="Consolas"/>
+          <w:color w:val="569CD6"/>
+          <w:kern w:val="0"/>
+          <w:sz w:val="21"/>
+          <w:szCs w:val="21"/>
+        </w:rPr>
+        <w:t>meta</w:t>
+      </w:r>
+      <w:r>
+        <w:rPr>
+          <w:rFonts w:ascii="Consolas" w:eastAsia="新細明體" w:hAnsi="Consolas" w:cs="Consolas"/>
+          <w:color w:val="D4D4D4"/>
+          <w:kern w:val="0"/>
+          <w:sz w:val="21"/>
+          <w:szCs w:val="21"/>
+        </w:rPr>
+        <w:t> </w:t>
+      </w:r>
+      <w:r>
+        <w:rPr>
+          <w:rFonts w:ascii="Consolas" w:eastAsia="新細明體" w:hAnsi="Consolas" w:cs="Consolas"/>
+          <w:color w:val="9CDCFE"/>
+          <w:kern w:val="0"/>
+          <w:sz w:val="21"/>
+          <w:szCs w:val="21"/>
+        </w:rPr>
+        <w:t>name</w:t>
+      </w:r>
+      <w:r>
+        <w:rPr>
+          <w:rFonts w:ascii="Consolas" w:eastAsia="新細明體" w:hAnsi="Consolas" w:cs="Consolas"/>
+          <w:color w:val="D4D4D4"/>
+          <w:kern w:val="0"/>
+          <w:sz w:val="21"/>
+          <w:szCs w:val="21"/>
+        </w:rPr>
+        <w:t>=</w:t>
+      </w:r>
+      <w:r>
+        <w:rPr>
+          <w:rFonts w:ascii="Consolas" w:eastAsia="新細明體" w:hAnsi="Consolas" w:cs="Consolas"/>
+          <w:color w:val="CE9178"/>
+          <w:kern w:val="0"/>
+          <w:sz w:val="21"/>
+          <w:szCs w:val="21"/>
+        </w:rPr>
+        <w:t>"description"</w:t>
+      </w:r>
+      <w:r>
+        <w:rPr>
+          <w:rFonts w:ascii="Consolas" w:eastAsia="新細明體" w:hAnsi="Consolas" w:cs="Consolas"/>
+          <w:color w:val="D4D4D4"/>
+          <w:kern w:val="0"/>
+          <w:sz w:val="21"/>
+          <w:szCs w:val="21"/>
+        </w:rPr>
+        <w:t> </w:t>
+      </w:r>
+      <w:r>
+        <w:rPr>
+          <w:rFonts w:ascii="Consolas" w:eastAsia="新細明體" w:hAnsi="Consolas" w:cs="Consolas"/>
+          <w:color w:val="9CDCFE"/>
+          <w:kern w:val="0"/>
+          <w:sz w:val="21"/>
+          <w:szCs w:val="21"/>
+        </w:rPr>
+        <w:t>content</w:t>
+      </w:r>
+      <w:r>
+        <w:rPr>
+          <w:rFonts w:ascii="Consolas" w:eastAsia="新細明體" w:hAnsi="Consolas" w:cs="Consolas"/>
+          <w:color w:val="D4D4D4"/>
+          <w:kern w:val="0"/>
+          <w:sz w:val="21"/>
+          <w:szCs w:val="21"/>
+        </w:rPr>
+        <w:t>=</w:t>
+      </w:r>
+      <w:r>
+        <w:rPr>
+          <w:rFonts w:ascii="Consolas" w:eastAsia="新細明體" w:hAnsi="Consolas" w:cs="Consolas"/>
+          <w:color w:val="569CD6"/>
+          <w:kern w:val="0"/>
+          <w:sz w:val="21"/>
+          <w:szCs w:val="21"/>
+        </w:rPr>
+        <w:t>{</w:t>
+      </w:r>
+      <w:r>
+        <w:rPr>
+          <w:rFonts w:ascii="Consolas" w:eastAsia="新細明體" w:hAnsi="Consolas" w:cs="Consolas"/>
+          <w:color w:val="9CDCFE"/>
+          <w:kern w:val="0"/>
+          <w:sz w:val="21"/>
+          <w:szCs w:val="21"/>
+        </w:rPr>
+        <w:t>description</w:t>
+      </w:r>
+      <w:r>
+        <w:rPr>
+          <w:rFonts w:ascii="Consolas" w:eastAsia="新細明體" w:hAnsi="Consolas" w:cs="Consolas"/>
+          <w:color w:val="569CD6"/>
+          <w:kern w:val="0"/>
+          <w:sz w:val="21"/>
+          <w:szCs w:val="21"/>
+        </w:rPr>
+        <w:t>}</w:t>
+      </w:r>
+      <w:r>
+        <w:rPr>
+          <w:rFonts w:ascii="Consolas" w:eastAsia="新細明體" w:hAnsi="Consolas" w:cs="Consolas"/>
+          <w:color w:val="D4D4D4"/>
+          <w:kern w:val="0"/>
+          <w:sz w:val="21"/>
+          <w:szCs w:val="21"/>
+        </w:rPr>
+        <w:t> </w:t>
+      </w:r>
+      <w:r>
+        <w:rPr>
+          <w:rFonts w:ascii="Consolas" w:eastAsia="新細明體" w:hAnsi="Consolas" w:cs="Consolas"/>
+          <w:color w:val="808080"/>
+          <w:kern w:val="0"/>
+          <w:sz w:val="21"/>
+          <w:szCs w:val="21"/>
+        </w:rPr>
+        <w:t>/&gt;</w:t>
+      </w:r>
+      <w:r>
+        <w:rPr>
+          <w:rFonts w:ascii="Consolas" w:eastAsia="新細明體" w:hAnsi="Consolas" w:cs="Consolas" w:hint="eastAsia"/>
+          <w:color w:val="808080"/>
+          <w:kern w:val="0"/>
+          <w:sz w:val="21"/>
+          <w:szCs w:val="21"/>
+        </w:rPr>
+        <w:t xml:space="preserve"> </w:t>
+      </w:r>
+      <w:r>
+        <w:rPr>
+          <w:rFonts w:ascii="Consolas" w:eastAsia="新細明體" w:hAnsi="Consolas" w:cs="Consolas"/>
+          <w:color w:val="6A9955"/>
+          <w:kern w:val="0"/>
+          <w:sz w:val="21"/>
+          <w:szCs w:val="21"/>
+        </w:rPr>
+        <w:t>//</w:t>
+      </w:r>
+      <w:r>
+        <w:rPr>
+          <w:rFonts w:ascii="Consolas" w:eastAsia="新細明體" w:hAnsi="Consolas" w:cs="Consolas" w:hint="eastAsia"/>
+          <w:color w:val="6A9955"/>
+          <w:kern w:val="0"/>
+          <w:sz w:val="21"/>
+          <w:szCs w:val="21"/>
+        </w:rPr>
+        <w:t>作為頁面描述</w:t>
+      </w:r>
+    </w:p>
+    <w:p>
+      <w:pPr>
+        <w:widowControl/>
+        <w:shd w:val="clear" w:color="auto" w:fill="1E1E1E"/>
+        <w:spacing w:line="285" w:lineRule="atLeast"/>
+        <w:rPr>
+          <w:rFonts w:ascii="Consolas" w:eastAsia="新細明體" w:hAnsi="Consolas" w:cs="Consolas"/>
+          <w:color w:val="D4D4D4"/>
+          <w:kern w:val="0"/>
+          <w:sz w:val="21"/>
+          <w:szCs w:val="21"/>
+        </w:rPr>
+      </w:pPr>
+      <w:r>
+        <w:rPr>
+          <w:rFonts w:ascii="Consolas" w:eastAsia="新細明體" w:hAnsi="Consolas" w:cs="Consolas"/>
+          <w:color w:val="D4D4D4"/>
+          <w:kern w:val="0"/>
+          <w:sz w:val="21"/>
+          <w:szCs w:val="21"/>
+        </w:rPr>
+        <w:t>      </w:t>
+      </w:r>
+      <w:r>
+        <w:rPr>
+          <w:rFonts w:ascii="Consolas" w:eastAsia="新細明體" w:hAnsi="Consolas" w:cs="Consolas"/>
+          <w:color w:val="808080"/>
+          <w:kern w:val="0"/>
+          <w:sz w:val="21"/>
+          <w:szCs w:val="21"/>
+        </w:rPr>
+        <w:t>&lt;</w:t>
+      </w:r>
+      <w:r>
+        <w:rPr>
+          <w:rFonts w:ascii="Consolas" w:eastAsia="新細明體" w:hAnsi="Consolas" w:cs="Consolas"/>
+          <w:color w:val="569CD6"/>
+          <w:kern w:val="0"/>
+          <w:sz w:val="21"/>
+          <w:szCs w:val="21"/>
+        </w:rPr>
+        <w:t>meta</w:t>
+      </w:r>
+      <w:r>
+        <w:rPr>
+          <w:rFonts w:ascii="Consolas" w:eastAsia="新細明體" w:hAnsi="Consolas" w:cs="Consolas"/>
+          <w:color w:val="D4D4D4"/>
+          <w:kern w:val="0"/>
+          <w:sz w:val="21"/>
+          <w:szCs w:val="21"/>
+        </w:rPr>
+        <w:t> </w:t>
+      </w:r>
+      <w:r>
+        <w:rPr>
+          <w:rFonts w:ascii="Consolas" w:eastAsia="新細明體" w:hAnsi="Consolas" w:cs="Consolas"/>
+          <w:color w:val="9CDCFE"/>
+          <w:kern w:val="0"/>
+          <w:sz w:val="21"/>
+          <w:szCs w:val="21"/>
+        </w:rPr>
+        <w:t>name</w:t>
+      </w:r>
+      <w:r>
+        <w:rPr>
+          <w:rFonts w:ascii="Consolas" w:eastAsia="新細明體" w:hAnsi="Consolas" w:cs="Consolas"/>
+          <w:color w:val="D4D4D4"/>
+          <w:kern w:val="0"/>
+          <w:sz w:val="21"/>
+          <w:szCs w:val="21"/>
+        </w:rPr>
+        <w:t>=</w:t>
+      </w:r>
+      <w:r>
+        <w:rPr>
+          <w:rFonts w:ascii="Consolas" w:eastAsia="新細明體" w:hAnsi="Consolas" w:cs="Consolas"/>
+          <w:color w:val="CE9178"/>
+          <w:kern w:val="0"/>
+          <w:sz w:val="21"/>
+          <w:szCs w:val="21"/>
+        </w:rPr>
+        <w:t>"keywords"</w:t>
+      </w:r>
+      <w:r>
+        <w:rPr>
+          <w:rFonts w:ascii="Consolas" w:eastAsia="新細明體" w:hAnsi="Consolas" w:cs="Consolas"/>
+          <w:color w:val="D4D4D4"/>
+          <w:kern w:val="0"/>
+          <w:sz w:val="21"/>
+          <w:szCs w:val="21"/>
+        </w:rPr>
+        <w:t> </w:t>
+      </w:r>
+      <w:r>
+        <w:rPr>
+          <w:rFonts w:ascii="Consolas" w:eastAsia="新細明體" w:hAnsi="Consolas" w:cs="Consolas"/>
+          <w:color w:val="9CDCFE"/>
+          <w:kern w:val="0"/>
+          <w:sz w:val="21"/>
+          <w:szCs w:val="21"/>
+        </w:rPr>
+        <w:t>content</w:t>
+      </w:r>
+      <w:r>
+        <w:rPr>
+          <w:rFonts w:ascii="Consolas" w:eastAsia="新細明體" w:hAnsi="Consolas" w:cs="Consolas"/>
+          <w:color w:val="D4D4D4"/>
+          <w:kern w:val="0"/>
+          <w:sz w:val="21"/>
+          <w:szCs w:val="21"/>
+        </w:rPr>
+        <w:t>=</w:t>
+      </w:r>
+      <w:r>
+        <w:rPr>
+          <w:rFonts w:ascii="Consolas" w:eastAsia="新細明體" w:hAnsi="Consolas" w:cs="Consolas"/>
+          <w:color w:val="569CD6"/>
+          <w:kern w:val="0"/>
+          <w:sz w:val="21"/>
+          <w:szCs w:val="21"/>
+        </w:rPr>
+        <w:t>{</w:t>
+      </w:r>
+      <w:r>
+        <w:rPr>
+          <w:rFonts w:ascii="Consolas" w:eastAsia="新細明體" w:hAnsi="Consolas" w:cs="Consolas"/>
+          <w:color w:val="9CDCFE"/>
+          <w:kern w:val="0"/>
+          <w:sz w:val="21"/>
+          <w:szCs w:val="21"/>
+        </w:rPr>
+        <w:t>keywords</w:t>
+      </w:r>
+      <w:r>
+        <w:rPr>
+          <w:rFonts w:ascii="Consolas" w:eastAsia="新細明體" w:hAnsi="Consolas" w:cs="Consolas"/>
+          <w:color w:val="569CD6"/>
+          <w:kern w:val="0"/>
+          <w:sz w:val="21"/>
+          <w:szCs w:val="21"/>
+        </w:rPr>
+        <w:t>}</w:t>
+      </w:r>
+      <w:r>
+        <w:rPr>
+          <w:rFonts w:ascii="Consolas" w:eastAsia="新細明體" w:hAnsi="Consolas" w:cs="Consolas"/>
+          <w:color w:val="D4D4D4"/>
+          <w:kern w:val="0"/>
+          <w:sz w:val="21"/>
+          <w:szCs w:val="21"/>
+        </w:rPr>
+        <w:t> </w:t>
+      </w:r>
+      <w:r>
+        <w:rPr>
+          <w:rFonts w:ascii="Consolas" w:eastAsia="新細明體" w:hAnsi="Consolas" w:cs="Consolas"/>
+          <w:color w:val="808080"/>
+          <w:kern w:val="0"/>
+          <w:sz w:val="21"/>
+          <w:szCs w:val="21"/>
+        </w:rPr>
+        <w:t>/&gt;</w:t>
+      </w:r>
+      <w:r>
+        <w:rPr>
+          <w:rFonts w:ascii="Consolas" w:eastAsia="新細明體" w:hAnsi="Consolas" w:cs="Consolas" w:hint="eastAsia"/>
+          <w:color w:val="808080"/>
+          <w:kern w:val="0"/>
+          <w:sz w:val="21"/>
+          <w:szCs w:val="21"/>
+        </w:rPr>
+        <w:t xml:space="preserve"> </w:t>
+      </w:r>
+      <w:r>
+        <w:rPr>
+          <w:rFonts w:ascii="Consolas" w:eastAsia="新細明體" w:hAnsi="Consolas" w:cs="Consolas"/>
+          <w:color w:val="6A9955"/>
+          <w:kern w:val="0"/>
+          <w:sz w:val="21"/>
+          <w:szCs w:val="21"/>
+        </w:rPr>
+        <w:t>//</w:t>
+      </w:r>
+      <w:r>
+        <w:rPr>
+          <w:rFonts w:ascii="Consolas" w:eastAsia="新細明體" w:hAnsi="Consolas" w:cs="Consolas" w:hint="eastAsia"/>
+          <w:color w:val="6A9955"/>
+          <w:kern w:val="0"/>
+          <w:sz w:val="21"/>
+          <w:szCs w:val="21"/>
+        </w:rPr>
+        <w:t>作為頁面的關鍵字利於搜尋</w:t>
+      </w:r>
+    </w:p>
+    <w:p>
+      <w:pPr>
+        <w:widowControl/>
+        <w:shd w:val="clear" w:color="auto" w:fill="1E1E1E"/>
+        <w:spacing w:line="285" w:lineRule="atLeast"/>
+        <w:rPr>
+          <w:rFonts w:ascii="Consolas" w:eastAsia="新細明體" w:hAnsi="Consolas" w:cs="Consolas"/>
+          <w:color w:val="D4D4D4"/>
+          <w:kern w:val="0"/>
+          <w:sz w:val="21"/>
+          <w:szCs w:val="21"/>
+        </w:rPr>
+      </w:pPr>
+      <w:r>
+        <w:rPr>
+          <w:rFonts w:ascii="Consolas" w:eastAsia="新細明體" w:hAnsi="Consolas" w:cs="Consolas"/>
+          <w:color w:val="D4D4D4"/>
+          <w:kern w:val="0"/>
+          <w:sz w:val="21"/>
+          <w:szCs w:val="21"/>
+        </w:rPr>
+        <w:t>    </w:t>
+      </w:r>
+      <w:r>
+        <w:rPr>
+          <w:rFonts w:ascii="Consolas" w:eastAsia="新細明體" w:hAnsi="Consolas" w:cs="Consolas"/>
+          <w:color w:val="808080"/>
+          <w:kern w:val="0"/>
+          <w:sz w:val="21"/>
+          <w:szCs w:val="21"/>
+        </w:rPr>
+        <w:t>&lt;/</w:t>
+      </w:r>
+      <w:r>
+        <w:rPr>
+          <w:rFonts w:ascii="Consolas" w:eastAsia="新細明體" w:hAnsi="Consolas" w:cs="Consolas"/>
+          <w:color w:val="4EC9B0"/>
+          <w:kern w:val="0"/>
+          <w:sz w:val="21"/>
+          <w:szCs w:val="21"/>
+        </w:rPr>
+        <w:t>Helmet</w:t>
+      </w:r>
+      <w:r>
+        <w:rPr>
+          <w:rFonts w:ascii="Consolas" w:eastAsia="新細明體" w:hAnsi="Consolas" w:cs="Consolas"/>
+          <w:color w:val="808080"/>
+          <w:kern w:val="0"/>
+          <w:sz w:val="21"/>
+          <w:szCs w:val="21"/>
+        </w:rPr>
+        <w:t>&gt;</w:t>
+      </w:r>
+    </w:p>
+    <w:p>
+      <w:pPr>
+        <w:widowControl/>
+        <w:shd w:val="clear" w:color="auto" w:fill="1E1E1E"/>
+        <w:spacing w:line="285" w:lineRule="atLeast"/>
+        <w:rPr>
+          <w:rFonts w:ascii="Consolas" w:eastAsia="新細明體" w:hAnsi="Consolas" w:cs="Consolas"/>
+          <w:color w:val="D4D4D4"/>
+          <w:kern w:val="0"/>
+          <w:sz w:val="21"/>
+          <w:szCs w:val="21"/>
+        </w:rPr>
+      </w:pPr>
+      <w:r>
+        <w:rPr>
+          <w:rFonts w:ascii="Consolas" w:eastAsia="新細明體" w:hAnsi="Consolas" w:cs="Consolas"/>
+          <w:color w:val="D4D4D4"/>
+          <w:kern w:val="0"/>
+          <w:sz w:val="21"/>
+          <w:szCs w:val="21"/>
+        </w:rPr>
+        <w:t>  )</w:t>
+      </w:r>
+    </w:p>
+    <w:p>
+      <w:pPr>
+        <w:widowControl/>
+        <w:shd w:val="clear" w:color="auto" w:fill="1E1E1E"/>
+        <w:spacing w:line="285" w:lineRule="atLeast"/>
+        <w:rPr>
+          <w:rFonts w:ascii="Consolas" w:eastAsia="新細明體" w:hAnsi="Consolas" w:cs="Consolas"/>
+          <w:color w:val="D4D4D4"/>
+          <w:kern w:val="0"/>
+          <w:sz w:val="21"/>
+          <w:szCs w:val="21"/>
+        </w:rPr>
+      </w:pPr>
+      <w:r>
+        <w:rPr>
+          <w:rFonts w:ascii="Consolas" w:eastAsia="新細明體" w:hAnsi="Consolas" w:cs="Consolas"/>
+          <w:color w:val="D4D4D4"/>
+          <w:kern w:val="0"/>
+          <w:sz w:val="21"/>
+          <w:szCs w:val="21"/>
+        </w:rPr>
+        <w:t>}</w:t>
+      </w:r>
+    </w:p>
+    <w:p>
+      <w:r>
+        <w:rPr>
+          <w:rFonts w:hint="eastAsia"/>
+        </w:rPr>
+        <w:t>組件的預設值</w:t>
+      </w:r>
       <w:bookmarkStart w:id="0" w:name="_GoBack"/>
       <w:bookmarkEnd w:id="0"/>
+    </w:p>
+    <w:p>
+      <w:pPr>
+        <w:widowControl/>
+        <w:shd w:val="clear" w:color="auto" w:fill="1E1E1E"/>
+        <w:spacing w:line="285" w:lineRule="atLeast"/>
+        <w:rPr>
+          <w:rFonts w:ascii="Consolas" w:eastAsia="新細明體" w:hAnsi="Consolas" w:cs="Consolas"/>
+          <w:color w:val="D4D4D4"/>
+          <w:kern w:val="0"/>
+          <w:sz w:val="21"/>
+          <w:szCs w:val="21"/>
+        </w:rPr>
+      </w:pPr>
+      <w:r>
+        <w:rPr>
+          <w:rFonts w:ascii="Consolas" w:eastAsia="新細明體" w:hAnsi="Consolas" w:cs="Consolas"/>
+          <w:color w:val="4FC1FF"/>
+          <w:kern w:val="0"/>
+          <w:sz w:val="21"/>
+          <w:szCs w:val="21"/>
+        </w:rPr>
+        <w:t>MetaHelmet</w:t>
+      </w:r>
+      <w:r>
+        <w:rPr>
+          <w:rFonts w:ascii="Consolas" w:eastAsia="新細明體" w:hAnsi="Consolas" w:cs="Consolas"/>
+          <w:color w:val="D4D4D4"/>
+          <w:kern w:val="0"/>
+          <w:sz w:val="21"/>
+          <w:szCs w:val="21"/>
+        </w:rPr>
+        <w:t>.</w:t>
+      </w:r>
+      <w:r>
+        <w:rPr>
+          <w:rFonts w:ascii="Consolas" w:eastAsia="新細明體" w:hAnsi="Consolas" w:cs="Consolas"/>
+          <w:color w:val="9CDCFE"/>
+          <w:kern w:val="0"/>
+          <w:sz w:val="21"/>
+          <w:szCs w:val="21"/>
+        </w:rPr>
+        <w:t>defaultProps</w:t>
+      </w:r>
+      <w:r>
+        <w:rPr>
+          <w:rFonts w:ascii="Consolas" w:eastAsia="新細明體" w:hAnsi="Consolas" w:cs="Consolas"/>
+          <w:color w:val="D4D4D4"/>
+          <w:kern w:val="0"/>
+          <w:sz w:val="21"/>
+          <w:szCs w:val="21"/>
+        </w:rPr>
+        <w:t> = {</w:t>
+      </w:r>
+    </w:p>
+    <w:p>
+      <w:pPr>
+        <w:widowControl/>
+        <w:shd w:val="clear" w:color="auto" w:fill="1E1E1E"/>
+        <w:spacing w:line="285" w:lineRule="atLeast"/>
+        <w:rPr>
+          <w:rFonts w:ascii="Consolas" w:eastAsia="新細明體" w:hAnsi="Consolas" w:cs="Consolas"/>
+          <w:color w:val="D4D4D4"/>
+          <w:kern w:val="0"/>
+          <w:sz w:val="21"/>
+          <w:szCs w:val="21"/>
+        </w:rPr>
+      </w:pPr>
+      <w:r>
+        <w:rPr>
+          <w:rFonts w:ascii="Consolas" w:eastAsia="新細明體" w:hAnsi="Consolas" w:cs="Consolas"/>
+          <w:color w:val="D4D4D4"/>
+          <w:kern w:val="0"/>
+          <w:sz w:val="21"/>
+          <w:szCs w:val="21"/>
+        </w:rPr>
+        <w:t>  </w:t>
+      </w:r>
+      <w:r>
+        <w:rPr>
+          <w:rFonts w:ascii="Consolas" w:eastAsia="新細明體" w:hAnsi="Consolas" w:cs="Consolas"/>
+          <w:color w:val="9CDCFE"/>
+          <w:kern w:val="0"/>
+          <w:sz w:val="21"/>
+          <w:szCs w:val="21"/>
+        </w:rPr>
+        <w:t>title:</w:t>
+      </w:r>
+      <w:r>
+        <w:rPr>
+          <w:rFonts w:ascii="Consolas" w:eastAsia="新細明體" w:hAnsi="Consolas" w:cs="Consolas"/>
+          <w:color w:val="D4D4D4"/>
+          <w:kern w:val="0"/>
+          <w:sz w:val="21"/>
+          <w:szCs w:val="21"/>
+        </w:rPr>
+        <w:t> </w:t>
+      </w:r>
+      <w:r>
+        <w:rPr>
+          <w:rFonts w:ascii="Consolas" w:eastAsia="新細明體" w:hAnsi="Consolas" w:cs="Consolas"/>
+          <w:color w:val="CE9178"/>
+          <w:kern w:val="0"/>
+          <w:sz w:val="21"/>
+          <w:szCs w:val="21"/>
+        </w:rPr>
+        <w:t>'Welcome to Proshop | Home'</w:t>
+      </w:r>
+      <w:r>
+        <w:rPr>
+          <w:rFonts w:ascii="Consolas" w:eastAsia="新細明體" w:hAnsi="Consolas" w:cs="Consolas"/>
+          <w:color w:val="D4D4D4"/>
+          <w:kern w:val="0"/>
+          <w:sz w:val="21"/>
+          <w:szCs w:val="21"/>
+        </w:rPr>
+        <w:t>,</w:t>
+      </w:r>
+    </w:p>
+    <w:p>
+      <w:pPr>
+        <w:widowControl/>
+        <w:shd w:val="clear" w:color="auto" w:fill="1E1E1E"/>
+        <w:spacing w:line="285" w:lineRule="atLeast"/>
+        <w:rPr>
+          <w:rFonts w:ascii="Consolas" w:eastAsia="新細明體" w:hAnsi="Consolas" w:cs="Consolas"/>
+          <w:color w:val="D4D4D4"/>
+          <w:kern w:val="0"/>
+          <w:sz w:val="21"/>
+          <w:szCs w:val="21"/>
+        </w:rPr>
+      </w:pPr>
+      <w:r>
+        <w:rPr>
+          <w:rFonts w:ascii="Consolas" w:eastAsia="新細明體" w:hAnsi="Consolas" w:cs="Consolas"/>
+          <w:color w:val="D4D4D4"/>
+          <w:kern w:val="0"/>
+          <w:sz w:val="21"/>
+          <w:szCs w:val="21"/>
+        </w:rPr>
+        <w:t>  </w:t>
+      </w:r>
+      <w:r>
+        <w:rPr>
+          <w:rFonts w:ascii="Consolas" w:eastAsia="新細明體" w:hAnsi="Consolas" w:cs="Consolas"/>
+          <w:color w:val="9CDCFE"/>
+          <w:kern w:val="0"/>
+          <w:sz w:val="21"/>
+          <w:szCs w:val="21"/>
+        </w:rPr>
+        <w:t>description:</w:t>
+      </w:r>
+      <w:r>
+        <w:rPr>
+          <w:rFonts w:ascii="Consolas" w:eastAsia="新細明體" w:hAnsi="Consolas" w:cs="Consolas"/>
+          <w:color w:val="D4D4D4"/>
+          <w:kern w:val="0"/>
+          <w:sz w:val="21"/>
+          <w:szCs w:val="21"/>
+        </w:rPr>
+        <w:t> </w:t>
+      </w:r>
+      <w:r>
+        <w:rPr>
+          <w:rFonts w:ascii="Consolas" w:eastAsia="新細明體" w:hAnsi="Consolas" w:cs="Consolas"/>
+          <w:color w:val="CE9178"/>
+          <w:kern w:val="0"/>
+          <w:sz w:val="21"/>
+          <w:szCs w:val="21"/>
+        </w:rPr>
+        <w:t>'We sell the best for the cheapest'</w:t>
+      </w:r>
+      <w:r>
+        <w:rPr>
+          <w:rFonts w:ascii="Consolas" w:eastAsia="新細明體" w:hAnsi="Consolas" w:cs="Consolas"/>
+          <w:color w:val="D4D4D4"/>
+          <w:kern w:val="0"/>
+          <w:sz w:val="21"/>
+          <w:szCs w:val="21"/>
+        </w:rPr>
+        <w:t>,</w:t>
+      </w:r>
+    </w:p>
+    <w:p>
+      <w:pPr>
+        <w:widowControl/>
+        <w:shd w:val="clear" w:color="auto" w:fill="1E1E1E"/>
+        <w:spacing w:line="285" w:lineRule="atLeast"/>
+        <w:rPr>
+          <w:rFonts w:ascii="Consolas" w:eastAsia="新細明體" w:hAnsi="Consolas" w:cs="Consolas"/>
+          <w:color w:val="D4D4D4"/>
+          <w:kern w:val="0"/>
+          <w:sz w:val="21"/>
+          <w:szCs w:val="21"/>
+        </w:rPr>
+      </w:pPr>
+      <w:r>
+        <w:rPr>
+          <w:rFonts w:ascii="Consolas" w:eastAsia="新細明體" w:hAnsi="Consolas" w:cs="Consolas"/>
+          <w:color w:val="D4D4D4"/>
+          <w:kern w:val="0"/>
+          <w:sz w:val="21"/>
+          <w:szCs w:val="21"/>
+        </w:rPr>
+        <w:t>  </w:t>
+      </w:r>
+      <w:r>
+        <w:rPr>
+          <w:rFonts w:ascii="Consolas" w:eastAsia="新細明體" w:hAnsi="Consolas" w:cs="Consolas"/>
+          <w:color w:val="9CDCFE"/>
+          <w:kern w:val="0"/>
+          <w:sz w:val="21"/>
+          <w:szCs w:val="21"/>
+        </w:rPr>
+        <w:t>keywords:</w:t>
+      </w:r>
+      <w:r>
+        <w:rPr>
+          <w:rFonts w:ascii="Consolas" w:eastAsia="新細明體" w:hAnsi="Consolas" w:cs="Consolas"/>
+          <w:color w:val="D4D4D4"/>
+          <w:kern w:val="0"/>
+          <w:sz w:val="21"/>
+          <w:szCs w:val="21"/>
+        </w:rPr>
+        <w:t> </w:t>
+      </w:r>
+      <w:r>
+        <w:rPr>
+          <w:rFonts w:ascii="Consolas" w:eastAsia="新細明體" w:hAnsi="Consolas" w:cs="Consolas"/>
+          <w:color w:val="CE9178"/>
+          <w:kern w:val="0"/>
+          <w:sz w:val="21"/>
+          <w:szCs w:val="21"/>
+        </w:rPr>
+        <w:t>'eletronics, home tech, quality garantee'</w:t>
+      </w:r>
+      <w:r>
+        <w:rPr>
+          <w:rFonts w:ascii="Consolas" w:eastAsia="新細明體" w:hAnsi="Consolas" w:cs="Consolas"/>
+          <w:color w:val="D4D4D4"/>
+          <w:kern w:val="0"/>
+          <w:sz w:val="21"/>
+          <w:szCs w:val="21"/>
+        </w:rPr>
+        <w:t>,</w:t>
+      </w:r>
+    </w:p>
+    <w:p>
+      <w:pPr>
+        <w:widowControl/>
+        <w:shd w:val="clear" w:color="auto" w:fill="1E1E1E"/>
+        <w:spacing w:line="285" w:lineRule="atLeast"/>
+        <w:rPr>
+          <w:rFonts w:ascii="Consolas" w:eastAsia="新細明體" w:hAnsi="Consolas" w:cs="Consolas"/>
+          <w:color w:val="D4D4D4"/>
+          <w:kern w:val="0"/>
+          <w:sz w:val="21"/>
+          <w:szCs w:val="21"/>
+        </w:rPr>
+      </w:pPr>
+      <w:r>
+        <w:rPr>
+          <w:rFonts w:ascii="Consolas" w:eastAsia="新細明體" w:hAnsi="Consolas" w:cs="Consolas"/>
+          <w:color w:val="D4D4D4"/>
+          <w:kern w:val="0"/>
+          <w:sz w:val="21"/>
+          <w:szCs w:val="21"/>
+        </w:rPr>
+        <w:t>}</w:t>
+      </w:r>
+    </w:p>
+    <w:p>
+      <w:pPr>
+        <w:rPr>
+          <w:rFonts w:hint="eastAsia"/>
+        </w:rPr>
+      </w:pPr>
     </w:p>
     <w:sectPr>
       <w:pgSz w:w="11906" w:h="16838"/>
@@ -56415,7 +58816,7 @@
 </file>
 
 <file path=customXml/itemProps1.xml><?xml version="1.0" encoding="utf-8"?>
-<ds:datastoreItem xmlns:ds="http://schemas.openxmlformats.org/officeDocument/2006/customXml" ds:itemID="{01ABFBC1-6C87-4DEA-B3AF-38D6DB8485E1}">
+<ds:datastoreItem xmlns:ds="http://schemas.openxmlformats.org/officeDocument/2006/customXml" ds:itemID="{7222FFF7-7C13-4F59-8099-13A42A276416}">
   <ds:schemaRefs>
     <ds:schemaRef ds:uri="http://schemas.openxmlformats.org/officeDocument/2006/bibliography"/>
   </ds:schemaRefs>

</xml_diff>